<commit_message>
suppression des fautes d'orthographes dans la doc ajout de la possibilité de modifier l'executable dans la window ajout detail
</commit_message>
<xml_diff>
--- a/Documentation/Documentation IHM.docx
+++ b/Documentation/Documentation IHM.docx
@@ -4,24 +4,31 @@
   <w:body>
     <w:p>
       <w:pPr>
-        <w:rPr>
-          <w:sz w:val="32"/>
-          <w:szCs w:val="32"/>
-          <w:u w:val="single"/>
-        </w:rPr>
-      </w:pPr>
-      <w:r>
-        <w:rPr>
-          <w:sz w:val="32"/>
-          <w:szCs w:val="32"/>
-          <w:u w:val="single"/>
-        </w:rPr>
-        <w:t>-Contexte</w:t>
-      </w:r>
-    </w:p>
-    <w:p>
-      <w:r>
-        <w:t xml:space="preserve">Notre projet aura pour but de regrouper en un seul endroit les jeux vidéo présent sur l’ordinateur du client. Cette application permettra d’obtenir diverses informations sur les jeux de l’utilisateur. On pourra par exemple voir une image ou une vidéo de présentation du jeu ainsi qu’un court résume du contenu du jeu. </w:t>
+        <w:jc w:val="center"/>
+        <w:rPr>
+          <w:sz w:val="32"/>
+          <w:szCs w:val="32"/>
+          <w:u w:val="single"/>
+        </w:rPr>
+      </w:pPr>
+      <w:r>
+        <w:rPr>
+          <w:sz w:val="32"/>
+          <w:szCs w:val="32"/>
+          <w:u w:val="single"/>
+        </w:rPr>
+        <w:t>Contexte</w:t>
+      </w:r>
+    </w:p>
+    <w:p>
+      <w:r>
+        <w:t>Notre projet aura pour but de regrouper en un seul endroit les jeux vidéo présent</w:t>
+      </w:r>
+      <w:r>
+        <w:t>s</w:t>
+      </w:r>
+      <w:r>
+        <w:t xml:space="preserve"> sur l’ordinateur du client. Cette application permettra d’obtenir diverses informations sur les jeux de l’utilisateur. On pourra par exemple voir une image ou une vidéo de présentation du jeu ainsi qu’un court résume du contenu du jeu. </w:t>
       </w:r>
     </w:p>
     <w:p>
@@ -31,7 +38,13 @@
     </w:p>
     <w:p>
       <w:r>
-        <w:t xml:space="preserve">Pour le bien de la compréhension du reste de ce contexte d’application, nous allons vous introduire au terme « launcher ». Un launcher est un logiciel accueillant des jeux vidéo. Il permet d’acheter des jeux, les télécharger, les mettre à jour, les désinstaller, etc… Un launcher sert donc à la gestion des jeux vidéo acheté ou obtenu par l’utilisateur. Parmi les plus connu, on peut citer : </w:t>
+        <w:t>Pour le bien de la compréhension du reste de ce contexte d’application, nous allons vous introduire au terme « launcher ». Un launcher est un logiciel accueillant des jeux vidéo. Il permet d’acheter des jeux, les télécharger, les mettre à jour, les désinstaller, etc… Un launcher sert donc à la gestion des jeux vidéo acheté ou obtenu par l’utilisateur. Parmi les plus connu</w:t>
+      </w:r>
+      <w:r>
+        <w:t>s</w:t>
+      </w:r>
+      <w:r>
+        <w:t xml:space="preserve">, on peut citer : </w:t>
       </w:r>
       <w:proofErr w:type="spellStart"/>
       <w:r>
@@ -73,423 +86,191 @@
     </w:p>
     <w:p>
       <w:r>
-        <w:t>L’interfaces sera scindée en 2 partie :</w:t>
-      </w:r>
-    </w:p>
-    <w:p>
-      <w:r>
-        <w:t xml:space="preserve">-Sur la partie gauche de l’application se trouveront les jeux de l’utilisateur classé en sous-catégories en fonction de leur launcher respectif. Ainsi les jeux </w:t>
-      </w:r>
+        <w:t>Pour sélectionner</w:t>
+      </w:r>
+      <w:r>
+        <w:t xml:space="preserve"> un jeu</w:t>
+      </w:r>
+      <w:r>
+        <w:t>,</w:t>
+      </w:r>
+      <w:r>
+        <w:t xml:space="preserve"> l’utilisateur cliquera sur le jeu de son choix dans la partie gauche de l’application. Les détails</w:t>
+      </w:r>
+      <w:r>
+        <w:t xml:space="preserve"> (partie droite de l’application)</w:t>
+      </w:r>
+      <w:r>
+        <w:t xml:space="preserve"> affichés seront : une image ou vidéos montrant le jeu (image de jaquette ou vidéo commerciale) et une description du jeu. L’utilisateur pourra même écrire une note lui permettant de se rappeler de certaine</w:t>
+      </w:r>
+      <w:r>
+        <w:t>s</w:t>
+      </w:r>
+      <w:r>
+        <w:t xml:space="preserve"> chose</w:t>
+      </w:r>
+      <w:r>
+        <w:t>s</w:t>
+      </w:r>
+      <w:r>
+        <w:t>. Par exemple, se rappeler quelles sont les missions qu’il veut effectuer</w:t>
+      </w:r>
+      <w:r>
+        <w:t>,</w:t>
+      </w:r>
+      <w:r>
+        <w:t xml:space="preserve"> mais n’a pas eu</w:t>
+      </w:r>
+      <w:r>
+        <w:t>es</w:t>
+      </w:r>
+      <w:r>
+        <w:t xml:space="preserve"> le temps de faire lors d’une précédente session de jeu.</w:t>
+      </w:r>
+    </w:p>
+    <w:p>
+      <w:pPr>
+        <w:ind w:firstLine="708"/>
+      </w:pPr>
+      <w:r>
+        <w:t>L’interface aura un thème sombre et pas de thème lumineux</w:t>
+      </w:r>
+      <w:r>
+        <w:t>,</w:t>
+      </w:r>
+      <w:r>
+        <w:t xml:space="preserve"> car les thème</w:t>
+      </w:r>
+      <w:r>
+        <w:t>s</w:t>
+      </w:r>
+      <w:r>
+        <w:t xml:space="preserve"> sombres sont plus agréables à regarder de nuit ou dans la pénombre.</w:t>
+      </w:r>
+    </w:p>
+    <w:p>
+      <w:pPr>
+        <w:ind w:firstLine="708"/>
+      </w:pPr>
+      <w:r>
+        <w:t>L’application proposera des fonctionnalités intéressantes pour les joueurs tel</w:t>
+      </w:r>
+      <w:r>
+        <w:t>les</w:t>
+      </w:r>
+      <w:r>
+        <w:t xml:space="preserve"> que :</w:t>
+      </w:r>
+    </w:p>
+    <w:p>
+      <w:r>
+        <w:t>-La recherche d’un jeu via la barre de recherche permettra de faciliter une recherche spécifique dans le cas d’un utilisateur possédant beaucoup de jeux.</w:t>
+      </w:r>
+    </w:p>
+    <w:p>
+      <w:r>
+        <w:t>-Une recherche automatique des jeux vidéo présent</w:t>
+      </w:r>
+      <w:r>
+        <w:t>s</w:t>
+      </w:r>
+      <w:r>
+        <w:t xml:space="preserve"> sur</w:t>
+      </w:r>
+      <w:r>
+        <w:t xml:space="preserve"> l’ordinateur de l’utilisateur.</w:t>
+      </w:r>
+      <w:r>
+        <w:t xml:space="preserve"> Le menu paramètre pourra alors servir à renseigner des chemins de recherche supplémentaires.</w:t>
+      </w:r>
+    </w:p>
+    <w:p>
+      <w:r>
+        <w:t>-Le remplissage automatique des détails d’un jeu vidéo (partie droite de l’application), afin que l’utilisateur n’ai</w:t>
+      </w:r>
+      <w:r>
+        <w:t>t</w:t>
+      </w:r>
+      <w:r>
+        <w:t xml:space="preserve"> pas à renseigner manuellement tous les détails pour chaque jeu qu’il possède. En effet, si l’utilisateur possède beaucoup de jeu le remplissage des détails jeu par jeu peux prendre un temps considérable.</w:t>
+      </w:r>
+    </w:p>
+    <w:p>
+      <w:r>
+        <w:t>-L’ajout d’un bouton « lancer le jeu » dans la partie détails d’un jeu afin que l’utilisateur puisse lancer le jeu directement à partir de l’application.</w:t>
+      </w:r>
+    </w:p>
+    <w:p/>
+    <w:p>
+      <w:pPr>
+        <w:jc w:val="center"/>
+        <w:rPr>
+          <w:sz w:val="32"/>
+          <w:szCs w:val="32"/>
+          <w:u w:val="single"/>
+        </w:rPr>
+      </w:pPr>
+    </w:p>
+    <w:p>
+      <w:pPr>
+        <w:jc w:val="center"/>
+        <w:rPr>
+          <w:sz w:val="32"/>
+          <w:szCs w:val="32"/>
+          <w:u w:val="single"/>
+        </w:rPr>
+      </w:pPr>
+    </w:p>
+    <w:p>
+      <w:pPr>
+        <w:jc w:val="center"/>
+        <w:rPr>
+          <w:sz w:val="32"/>
+          <w:szCs w:val="32"/>
+          <w:u w:val="single"/>
+        </w:rPr>
+      </w:pPr>
+    </w:p>
+    <w:p>
+      <w:pPr>
+        <w:jc w:val="center"/>
+        <w:rPr>
+          <w:sz w:val="32"/>
+          <w:szCs w:val="32"/>
+          <w:u w:val="single"/>
+        </w:rPr>
+      </w:pPr>
+    </w:p>
+    <w:p>
+      <w:pPr>
+        <w:jc w:val="center"/>
+        <w:rPr>
+          <w:sz w:val="32"/>
+          <w:szCs w:val="32"/>
+          <w:u w:val="single"/>
+        </w:rPr>
+      </w:pPr>
+    </w:p>
+    <w:p>
+      <w:pPr>
+        <w:jc w:val="center"/>
+        <w:rPr>
+          <w:sz w:val="32"/>
+          <w:szCs w:val="32"/>
+          <w:u w:val="single"/>
+        </w:rPr>
+      </w:pPr>
+      <w:bookmarkStart w:id="0" w:name="_GoBack"/>
+      <w:bookmarkEnd w:id="0"/>
       <w:proofErr w:type="spellStart"/>
       <w:r>
-        <w:t>Steam</w:t>
-      </w:r>
-      <w:proofErr w:type="spellEnd"/>
-      <w:r>
-        <w:t xml:space="preserve"> seront tous regroupé ensemble et séparé des jeux </w:t>
-      </w:r>
-      <w:proofErr w:type="spellStart"/>
-      <w:r>
-        <w:t>Origin</w:t>
-      </w:r>
-      <w:proofErr w:type="spellEnd"/>
-      <w:r>
-        <w:t>. Les jeux seront identifiés par leur nom ainsi qu’une icône. Les jeux seront ensuite triés par ordre alphabétique.</w:t>
-      </w:r>
-    </w:p>
-    <w:p>
-      <w:r>
-        <w:rPr>
-          <w:noProof/>
-          <w:lang w:eastAsia="fr-FR"/>
-        </w:rPr>
-        <mc:AlternateContent>
-          <mc:Choice Requires="wpg">
-            <w:drawing>
-              <wp:anchor distT="0" distB="0" distL="114300" distR="114300" simplePos="0" relativeHeight="251659264" behindDoc="0" locked="0" layoutInCell="1" allowOverlap="1" wp14:anchorId="3A902B0B" wp14:editId="47D01ED6">
-                <wp:simplePos x="0" y="0"/>
-                <wp:positionH relativeFrom="column">
-                  <wp:posOffset>34925</wp:posOffset>
-                </wp:positionH>
-                <wp:positionV relativeFrom="paragraph">
-                  <wp:posOffset>260350</wp:posOffset>
-                </wp:positionV>
-                <wp:extent cx="2012950" cy="716280"/>
-                <wp:effectExtent l="0" t="0" r="25400" b="26670"/>
-                <wp:wrapTopAndBottom/>
-                <wp:docPr id="8" name="Groupe 8"/>
-                <wp:cNvGraphicFramePr/>
-                <a:graphic xmlns:a="http://schemas.openxmlformats.org/drawingml/2006/main">
-                  <a:graphicData uri="http://schemas.microsoft.com/office/word/2010/wordprocessingGroup">
-                    <wpg:wgp>
-                      <wpg:cNvGrpSpPr/>
-                      <wpg:grpSpPr>
-                        <a:xfrm>
-                          <a:off x="0" y="0"/>
-                          <a:ext cx="2012950" cy="716280"/>
-                          <a:chOff x="0" y="0"/>
-                          <a:chExt cx="2013044" cy="716508"/>
-                        </a:xfrm>
-                      </wpg:grpSpPr>
-                      <wpg:grpSp>
-                        <wpg:cNvPr id="5" name="Groupe 5"/>
-                        <wpg:cNvGrpSpPr/>
-                        <wpg:grpSpPr>
-                          <a:xfrm>
-                            <a:off x="375313" y="375192"/>
-                            <a:ext cx="1535373" cy="273077"/>
-                            <a:chOff x="156949" y="-122"/>
-                            <a:chExt cx="1535373" cy="273077"/>
-                          </a:xfrm>
-                        </wpg:grpSpPr>
-                        <wps:wsp>
-                          <wps:cNvPr id="1" name="Rectangle 1"/>
-                          <wps:cNvSpPr/>
-                          <wps:spPr>
-                            <a:xfrm>
-                              <a:off x="156949" y="13648"/>
-                              <a:ext cx="1535373" cy="259307"/>
-                            </a:xfrm>
-                            <a:prstGeom prst="rect">
-                              <a:avLst/>
-                            </a:prstGeom>
-                            <a:noFill/>
-                            <a:ln>
-                              <a:solidFill>
-                                <a:schemeClr val="tx1"/>
-                              </a:solidFill>
-                            </a:ln>
-                          </wps:spPr>
-                          <wps:style>
-                            <a:lnRef idx="2">
-                              <a:schemeClr val="accent1">
-                                <a:shade val="50000"/>
-                              </a:schemeClr>
-                            </a:lnRef>
-                            <a:fillRef idx="1">
-                              <a:schemeClr val="accent1"/>
-                            </a:fillRef>
-                            <a:effectRef idx="0">
-                              <a:schemeClr val="accent1"/>
-                            </a:effectRef>
-                            <a:fontRef idx="minor">
-                              <a:schemeClr val="lt1"/>
-                            </a:fontRef>
-                          </wps:style>
-                          <wps:bodyPr rot="0" spcFirstLastPara="0" vertOverflow="overflow" horzOverflow="overflow" vert="horz" wrap="square" lIns="91440" tIns="45720" rIns="91440" bIns="45720" numCol="1" spcCol="0" rtlCol="0" fromWordArt="0" anchor="ctr" anchorCtr="0" forceAA="0" compatLnSpc="1">
-                            <a:prstTxWarp prst="textNoShape">
-                              <a:avLst/>
-                            </a:prstTxWarp>
-                            <a:noAutofit/>
-                          </wps:bodyPr>
-                        </wps:wsp>
-                        <wps:wsp>
-                          <wps:cNvPr id="2" name="Rectangle 2"/>
-                          <wps:cNvSpPr/>
-                          <wps:spPr>
-                            <a:xfrm>
-                              <a:off x="272965" y="68239"/>
-                              <a:ext cx="177420" cy="163773"/>
-                            </a:xfrm>
-                            <a:prstGeom prst="rect">
-                              <a:avLst/>
-                            </a:prstGeom>
-                            <a:solidFill>
-                              <a:srgbClr val="FF0000"/>
-                            </a:solidFill>
-                          </wps:spPr>
-                          <wps:style>
-                            <a:lnRef idx="2">
-                              <a:schemeClr val="accent1">
-                                <a:shade val="50000"/>
-                              </a:schemeClr>
-                            </a:lnRef>
-                            <a:fillRef idx="1">
-                              <a:schemeClr val="accent1"/>
-                            </a:fillRef>
-                            <a:effectRef idx="0">
-                              <a:schemeClr val="accent1"/>
-                            </a:effectRef>
-                            <a:fontRef idx="minor">
-                              <a:schemeClr val="lt1"/>
-                            </a:fontRef>
-                          </wps:style>
-                          <wps:bodyPr rot="0" spcFirstLastPara="0" vertOverflow="overflow" horzOverflow="overflow" vert="horz" wrap="square" lIns="91440" tIns="45720" rIns="91440" bIns="45720" numCol="1" spcCol="0" rtlCol="0" fromWordArt="0" anchor="ctr" anchorCtr="0" forceAA="0" compatLnSpc="1">
-                            <a:prstTxWarp prst="textNoShape">
-                              <a:avLst/>
-                            </a:prstTxWarp>
-                            <a:noAutofit/>
-                          </wps:bodyPr>
-                        </wps:wsp>
-                        <wps:wsp>
-                          <wps:cNvPr id="3" name="Zone de texte 3"/>
-                          <wps:cNvSpPr txBox="1"/>
-                          <wps:spPr>
-                            <a:xfrm>
-                              <a:off x="532270" y="-122"/>
-                              <a:ext cx="1036955" cy="272415"/>
-                            </a:xfrm>
-                            <a:prstGeom prst="rect">
-                              <a:avLst/>
-                            </a:prstGeom>
-                            <a:noFill/>
-                            <a:ln w="6350">
-                              <a:noFill/>
-                            </a:ln>
-                          </wps:spPr>
-                          <wps:txbx>
-                            <w:txbxContent>
-                              <w:p>
-                                <w:proofErr w:type="spellStart"/>
-                                <w:r>
-                                  <w:t>Nom_du_jeu</w:t>
-                                </w:r>
-                                <w:proofErr w:type="spellEnd"/>
-                              </w:p>
-                            </w:txbxContent>
-                          </wps:txbx>
-                          <wps:bodyPr rot="0" spcFirstLastPara="0" vertOverflow="overflow" horzOverflow="overflow" vert="horz" wrap="square" lIns="91440" tIns="45720" rIns="91440" bIns="45720" numCol="1" spcCol="0" rtlCol="0" fromWordArt="0" anchor="t" anchorCtr="0" forceAA="0" compatLnSpc="1">
-                            <a:prstTxWarp prst="textNoShape">
-                              <a:avLst/>
-                            </a:prstTxWarp>
-                            <a:noAutofit/>
-                          </wps:bodyPr>
-                        </wps:wsp>
-                      </wpg:grpSp>
-                      <wps:wsp>
-                        <wps:cNvPr id="6" name="Rectangle 6"/>
-                        <wps:cNvSpPr/>
-                        <wps:spPr>
-                          <a:xfrm>
-                            <a:off x="0" y="0"/>
-                            <a:ext cx="2013044" cy="716508"/>
-                          </a:xfrm>
-                          <a:prstGeom prst="rect">
-                            <a:avLst/>
-                          </a:prstGeom>
-                          <a:noFill/>
-                          <a:ln>
-                            <a:solidFill>
-                              <a:schemeClr val="tx1"/>
-                            </a:solidFill>
-                          </a:ln>
-                        </wps:spPr>
-                        <wps:style>
-                          <a:lnRef idx="2">
-                            <a:schemeClr val="accent1">
-                              <a:shade val="50000"/>
-                            </a:schemeClr>
-                          </a:lnRef>
-                          <a:fillRef idx="1">
-                            <a:schemeClr val="accent1"/>
-                          </a:fillRef>
-                          <a:effectRef idx="0">
-                            <a:schemeClr val="accent1"/>
-                          </a:effectRef>
-                          <a:fontRef idx="minor">
-                            <a:schemeClr val="lt1"/>
-                          </a:fontRef>
-                        </wps:style>
-                        <wps:bodyPr rot="0" spcFirstLastPara="0" vertOverflow="overflow" horzOverflow="overflow" vert="horz" wrap="square" lIns="91440" tIns="45720" rIns="91440" bIns="45720" numCol="1" spcCol="0" rtlCol="0" fromWordArt="0" anchor="ctr" anchorCtr="0" forceAA="0" compatLnSpc="1">
-                          <a:prstTxWarp prst="textNoShape">
-                            <a:avLst/>
-                          </a:prstTxWarp>
-                          <a:noAutofit/>
-                        </wps:bodyPr>
-                      </wps:wsp>
-                      <wps:wsp>
-                        <wps:cNvPr id="7" name="Zone de texte 7"/>
-                        <wps:cNvSpPr txBox="1"/>
-                        <wps:spPr>
-                          <a:xfrm>
-                            <a:off x="129653" y="75063"/>
-                            <a:ext cx="1016759" cy="252484"/>
-                          </a:xfrm>
-                          <a:prstGeom prst="rect">
-                            <a:avLst/>
-                          </a:prstGeom>
-                          <a:solidFill>
-                            <a:schemeClr val="lt1"/>
-                          </a:solidFill>
-                          <a:ln w="6350">
-                            <a:solidFill>
-                              <a:prstClr val="black"/>
-                            </a:solidFill>
-                          </a:ln>
-                        </wps:spPr>
-                        <wps:txbx>
-                          <w:txbxContent>
-                            <w:p>
-                              <w:proofErr w:type="spellStart"/>
-                              <w:r>
-                                <w:t>Steam</w:t>
-                              </w:r>
-                              <w:proofErr w:type="spellEnd"/>
-                            </w:p>
-                          </w:txbxContent>
-                        </wps:txbx>
-                        <wps:bodyPr rot="0" spcFirstLastPara="0" vertOverflow="overflow" horzOverflow="overflow" vert="horz" wrap="square" lIns="91440" tIns="45720" rIns="91440" bIns="45720" numCol="1" spcCol="0" rtlCol="0" fromWordArt="0" anchor="t" anchorCtr="0" forceAA="0" compatLnSpc="1">
-                          <a:prstTxWarp prst="textNoShape">
-                            <a:avLst/>
-                          </a:prstTxWarp>
-                          <a:noAutofit/>
-                        </wps:bodyPr>
-                      </wps:wsp>
-                    </wpg:wgp>
-                  </a:graphicData>
-                </a:graphic>
-              </wp:anchor>
-            </w:drawing>
-          </mc:Choice>
-          <mc:Fallback>
-            <w:pict>
-              <v:group w14:anchorId="3A902B0B" id="Groupe 8" o:spid="_x0000_s1026" style="position:absolute;margin-left:2.75pt;margin-top:20.5pt;width:158.5pt;height:56.4pt;z-index:251659264" coordsize="20130,7165" o:gfxdata="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">
-                <v:group id="Groupe 5" o:spid="_x0000_s1027" style="position:absolute;left:3753;top:3751;width:15353;height:2731" coordorigin="1569,-1" coordsize="15353,2730" o:gfxdata="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">
-                  <v:rect id="Rectangle 1" o:spid="_x0000_s1028" style="position:absolute;left:1569;top:136;width:15354;height:2593;visibility:visible;mso-wrap-style:square;v-text-anchor:middle" o:gfxdata="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" filled="f" strokecolor="black [3213]" strokeweight="1pt"/>
-                  <v:rect id="Rectangle 2" o:spid="_x0000_s1029" style="position:absolute;left:2729;top:682;width:1774;height:1638;visibility:visible;mso-wrap-style:square;v-text-anchor:middle" o:gfxdata="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" fillcolor="red" strokecolor="#1f4d78 [1604]" strokeweight="1pt"/>
-                  <v:shapetype id="_x0000_t202" coordsize="21600,21600" o:spt="202" path="m,l,21600r21600,l21600,xe">
-                    <v:stroke joinstyle="miter"/>
-                    <v:path gradientshapeok="t" o:connecttype="rect"/>
-                  </v:shapetype>
-                  <v:shape id="Zone de texte 3" o:spid="_x0000_s1030" type="#_x0000_t202" style="position:absolute;left:5322;top:-1;width:10370;height:2723;visibility:visible;mso-wrap-style:square;v-text-anchor:top" o:gfxdata="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" filled="f" stroked="f" strokeweight=".5pt">
-                    <v:textbox>
-                      <w:txbxContent>
-                        <w:p>
-                          <w:proofErr w:type="spellStart"/>
-                          <w:r>
-                            <w:t>Nom_du_jeu</w:t>
-                          </w:r>
-                          <w:proofErr w:type="spellEnd"/>
-                        </w:p>
-                      </w:txbxContent>
-                    </v:textbox>
-                  </v:shape>
-                </v:group>
-                <v:rect id="Rectangle 6" o:spid="_x0000_s1031" style="position:absolute;width:20130;height:7165;visibility:visible;mso-wrap-style:square;v-text-anchor:middle" o:gfxdata="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" filled="f" strokecolor="black [3213]" strokeweight="1pt"/>
-                <v:shape id="Zone de texte 7" o:spid="_x0000_s1032" type="#_x0000_t202" style="position:absolute;left:1296;top:750;width:10168;height:2525;visibility:visible;mso-wrap-style:square;v-text-anchor:top" o:gfxdata="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" fillcolor="white [3201]" strokeweight=".5pt">
-                  <v:textbox>
-                    <w:txbxContent>
-                      <w:p>
-                        <w:proofErr w:type="spellStart"/>
-                        <w:r>
-                          <w:t>Steam</w:t>
-                        </w:r>
-                        <w:proofErr w:type="spellEnd"/>
-                      </w:p>
-                    </w:txbxContent>
-                  </v:textbox>
-                </v:shape>
-                <w10:wrap type="topAndBottom"/>
-              </v:group>
-            </w:pict>
-          </mc:Fallback>
-        </mc:AlternateContent>
-      </w:r>
-      <w:r>
-        <w:t>Exemple :</w:t>
-      </w:r>
-    </w:p>
-    <w:p>
-      <w:r>
-        <w:t>-sur la partie de droite se trouverons les détails du jeu sélectionné par l’utilisateur (le jeu sélectionner apparaitra surligné). Pour sélectionné un jeu l’utilisateur cliquera sur le jeu de son choix dans la partie gauche de l’application. Les détails affichés seront : une image ou vidéos montrant le jeu (image de jaquette ou vidéo commerciale) et une description du jeu. L’utilisateur pourra même écrire une note lui permettant de se rappeler de certaine chose. Par exemple, se rappeler quelles sont les missions qu’il veut effectuer mais n’a pas eu le temps de faire lors d’une précédente session de jeu.</w:t>
-      </w:r>
-    </w:p>
-    <w:p>
-      <w:pPr>
-        <w:ind w:firstLine="708"/>
-      </w:pPr>
-      <w:r>
-        <w:t>Lors de l’ouverture, aucun jeu ne sera présélectionné, sur la partie gauche il y aura donc des boutons (1 par launcher) permettant d’afficher le premier jeu (par ordre alphabétique) du launcher sélectionner.</w:t>
-      </w:r>
-    </w:p>
-    <w:p>
-      <w:pPr>
-        <w:ind w:firstLine="708"/>
-      </w:pPr>
-      <w:r>
-        <w:t>En haut à gauche se situera un menu de paramétrage que servira à paramétrer de futures fonctionnalités comme celles décrites plus bas.</w:t>
-      </w:r>
-    </w:p>
-    <w:p>
-      <w:pPr>
-        <w:ind w:firstLine="708"/>
-      </w:pPr>
-      <w:r>
-        <w:t>L’interface aura un thème sombre et pas de thème lumineux car les thème sombres sont plus agréables à regarder de nuit ou dans la pénombre.</w:t>
-      </w:r>
-    </w:p>
-    <w:p>
-      <w:pPr>
-        <w:ind w:firstLine="708"/>
-      </w:pPr>
-      <w:r>
-        <w:t>L’application proposera des fonctionnalités intéressantes pour les joueurs tel que :</w:t>
-      </w:r>
-    </w:p>
-    <w:p>
-      <w:r>
-        <w:t>-La recherche d’un jeu via la barre de recherche permettra de faciliter une recherche spécifique dans le cas d’un utilisateur possédant beaucoup de jeux.</w:t>
-      </w:r>
-    </w:p>
-    <w:p>
-      <w:r>
-        <w:t>-Une recherche automatique des jeux vidéo présent sur l’ordinateur de l’utilisateur.  Le menu paramètre pourra alors servir à renseigner des chemins de recherche supplémentaires.</w:t>
-      </w:r>
-    </w:p>
-    <w:p>
-      <w:r>
+        <w:rPr>
+          <w:sz w:val="32"/>
+          <w:szCs w:val="32"/>
+          <w:u w:val="single"/>
+        </w:rPr>
         <w:lastRenderedPageBreak/>
-        <w:t>-Le remplissage automatique des détails d’un jeu vidéo (partie droite de l’application), afin que l’utilisateur n’ai pas à renseigner manuellement tous les détails pour chaque jeu qu’il possède. En effet, si l’utilisateur possède beaucoup de jeu le remplissage des détails jeu par jeu peux prendre un temps considérable.</w:t>
-      </w:r>
-    </w:p>
-    <w:p>
-      <w:r>
-        <w:t>-L’ajout d’un bouton « lancer le jeu » dans la partie détails d’un jeu afin que l’utilisateur puisse lancer le jeu directement à partir de l’application.</w:t>
-      </w:r>
-    </w:p>
-    <w:p/>
-    <w:p>
-      <w:pPr>
-        <w:rPr>
-          <w:sz w:val="32"/>
-          <w:szCs w:val="32"/>
-          <w:u w:val="single"/>
-        </w:rPr>
-      </w:pPr>
-      <w:r>
-        <w:rPr>
-          <w:sz w:val="32"/>
-          <w:szCs w:val="32"/>
-          <w:u w:val="single"/>
-        </w:rPr>
-        <w:t>-</w:t>
-      </w:r>
-      <w:proofErr w:type="spellStart"/>
-      <w:r>
-        <w:rPr>
-          <w:sz w:val="32"/>
-          <w:szCs w:val="32"/>
-          <w:u w:val="single"/>
-        </w:rPr>
         <w:t>Personnas</w:t>
-      </w:r>
-      <w:proofErr w:type="spellEnd"/>
-      <w:r>
-        <w:rPr>
-          <w:sz w:val="32"/>
-          <w:szCs w:val="32"/>
-          <w:u w:val="single"/>
-        </w:rPr>
-        <w:t xml:space="preserve"> et story </w:t>
-      </w:r>
-      <w:proofErr w:type="spellStart"/>
-      <w:r>
-        <w:rPr>
-          <w:sz w:val="32"/>
-          <w:szCs w:val="32"/>
-          <w:u w:val="single"/>
-        </w:rPr>
-        <w:t>board</w:t>
       </w:r>
       <w:proofErr w:type="spellEnd"/>
     </w:p>
@@ -750,7 +531,21 @@
           <w:rFonts w:ascii="Whitney, 'Helvetica Neue', Helv" w:hAnsi="Whitney, 'Helvetica Neue', Helv"/>
           <w:color w:val="000000"/>
         </w:rPr>
-        <w:t>Il possède de nombreux jeux ce qui est assez encombrant. Il cherche donc une application ayant une vue d'ensemble de sa collection de jeux. Jacques attend de l'application qu’elle soit simple et épure et qu'il puisse facilement retrouver ses jeux voir même les lancer directement dans l'application.</w:t>
+        <w:t>Il possède de nombreux jeux ce qui est assez encombrant. Il cherche donc une application ayant une vue d'ensemble de sa collection de jeux. Jacques attend de l'application qu’elle soit simple et épure et qu'il puisse facilement retrouver ses jeux voir</w:t>
+      </w:r>
+      <w:r>
+        <w:rPr>
+          <w:rFonts w:ascii="Whitney, 'Helvetica Neue', Helv" w:hAnsi="Whitney, 'Helvetica Neue', Helv"/>
+          <w:color w:val="000000"/>
+        </w:rPr>
+        <w:t>e</w:t>
+      </w:r>
+      <w:r>
+        <w:rPr>
+          <w:rFonts w:ascii="Whitney, 'Helvetica Neue', Helv" w:hAnsi="Whitney, 'Helvetica Neue', Helv"/>
+          <w:color w:val="000000"/>
+        </w:rPr>
+        <w:t xml:space="preserve"> même les lancer directement dans l'application.</w:t>
       </w:r>
     </w:p>
     <w:p>
@@ -910,7 +705,19 @@
           <w:color w:val="000000"/>
         </w:rPr>
         <w:tab/>
-        <w:t>Profession : Collégien</w:t>
+        <w:t>Profess</w:t>
+      </w:r>
+      <w:r>
+        <w:rPr>
+          <w:color w:val="000000"/>
+        </w:rPr>
+        <w:t>ion : c</w:t>
+      </w:r>
+      <w:r>
+        <w:rPr>
+          <w:color w:val="000000"/>
+        </w:rPr>
+        <w:t>ollégien</w:t>
       </w:r>
     </w:p>
     <w:p>
@@ -1032,40 +839,96 @@
           <w:rFonts w:ascii="Whitney, 'Helvetica Neue', Helv" w:hAnsi="Whitney, 'Helvetica Neue', Helv"/>
           <w:color w:val="000000"/>
         </w:rPr>
+        <w:t>Le problème de Timothée est qu'il oubli</w:t>
+      </w:r>
+      <w:r>
+        <w:rPr>
+          <w:rFonts w:ascii="Whitney, 'Helvetica Neue', Helv" w:hAnsi="Whitney, 'Helvetica Neue', Helv"/>
+          <w:color w:val="000000"/>
+        </w:rPr>
+        <w:t>e</w:t>
+      </w:r>
+      <w:r>
+        <w:rPr>
+          <w:rFonts w:ascii="Whitney, 'Helvetica Neue', Helv" w:hAnsi="Whitney, 'Helvetica Neue', Helv"/>
+          <w:color w:val="000000"/>
+        </w:rPr>
+        <w:t xml:space="preserve"> quel</w:t>
+      </w:r>
+      <w:r>
+        <w:rPr>
+          <w:rFonts w:ascii="Whitney, 'Helvetica Neue', Helv" w:hAnsi="Whitney, 'Helvetica Neue', Helv"/>
+          <w:color w:val="000000"/>
+        </w:rPr>
+        <w:t>s</w:t>
+      </w:r>
+      <w:r>
+        <w:rPr>
+          <w:rFonts w:ascii="Whitney, 'Helvetica Neue', Helv" w:hAnsi="Whitney, 'Helvetica Neue', Helv"/>
+          <w:color w:val="000000"/>
+        </w:rPr>
+        <w:t xml:space="preserve"> jeux il possède et où ils se trouvent. Il se servirait donc de l'application pour pouvoir jouer à ses jeux de manière rapide sans chercher longtemps où est stocké le jeu sur son ordinateur. Si jamais l'application ne trouve pas ses jeux, il souhaite pouvoir rentrer manuellement le chemin vers ses jeux et cela</w:t>
+      </w:r>
+      <w:r>
+        <w:rPr>
+          <w:rFonts w:ascii="Whitney, 'Helvetica Neue', Helv" w:hAnsi="Whitney, 'Helvetica Neue', Helv"/>
+          <w:color w:val="000000"/>
+        </w:rPr>
+        <w:t>,</w:t>
+      </w:r>
+      <w:r>
+        <w:rPr>
+          <w:rFonts w:ascii="Whitney, 'Helvetica Neue', Helv" w:hAnsi="Whitney, 'Helvetica Neue', Helv"/>
+          <w:color w:val="000000"/>
+        </w:rPr>
+        <w:t xml:space="preserve"> une seule fois.</w:t>
+      </w:r>
+    </w:p>
+    <w:p>
+      <w:pPr>
+        <w:pStyle w:val="Standard"/>
+        <w:rPr>
+          <w:rFonts w:hint="eastAsia"/>
+        </w:rPr>
+      </w:pPr>
+      <w:r>
+        <w:rPr>
+          <w:rFonts w:ascii="Whitney, 'Helvetica Neue', Helv" w:hAnsi="Whitney, 'Helvetica Neue', Helv"/>
+          <w:color w:val="000000"/>
+        </w:rPr>
+        <w:t>De plus grâce aux notes écrites dans le détail de ses jeux, il pourra savoir si ses jeux s’exécuteron</w:t>
+      </w:r>
+      <w:r>
+        <w:rPr>
+          <w:rFonts w:ascii="Whitney, 'Helvetica Neue', Helv" w:hAnsi="Whitney, 'Helvetica Neue', Helv"/>
+          <w:color w:val="000000"/>
+        </w:rPr>
+        <w:t>t de manière optimale sur son PC</w:t>
+      </w:r>
+      <w:r>
+        <w:rPr>
+          <w:rFonts w:ascii="Whitney, 'Helvetica Neue', Helv" w:hAnsi="Whitney, 'Helvetica Neue', Helv"/>
+          <w:color w:val="000000"/>
+        </w:rPr>
+        <w:t>.</w:t>
+      </w:r>
+    </w:p>
+    <w:p>
+      <w:pPr>
+        <w:jc w:val="center"/>
+        <w:rPr>
+          <w:u w:val="single"/>
+        </w:rPr>
+      </w:pPr>
+      <w:r>
+        <w:rPr>
+          <w:noProof/>
+          <w:sz w:val="32"/>
+          <w:szCs w:val="32"/>
+          <w:u w:val="single"/>
+          <w:lang w:eastAsia="fr-FR"/>
+        </w:rPr>
         <w:lastRenderedPageBreak/>
-        <w:t>Le problème de Timothée est qu'il oubli quel jeux il possède et où ils se trouvent. Il se servirait donc de l'application pour pouvoir jouer à ses jeux de manière rapide sans chercher longtemps où est stocké le jeu sur son ordinateur. Si jamais l'application ne trouve pas ses jeux, il souhaite pouvoir rentrer manuellement le chemin vers ses jeux et cela une seule fois.</w:t>
-      </w:r>
-    </w:p>
-    <w:p>
-      <w:pPr>
-        <w:pStyle w:val="Standard"/>
-        <w:rPr>
-          <w:rFonts w:hint="eastAsia"/>
-        </w:rPr>
-      </w:pPr>
-      <w:r>
-        <w:rPr>
-          <w:rFonts w:ascii="Whitney, 'Helvetica Neue', Helv" w:hAnsi="Whitney, 'Helvetica Neue', Helv"/>
-          <w:color w:val="000000"/>
-        </w:rPr>
-        <w:t>De plus grâce aux notes écrites dans le détail de ses jeux, il pourra savoir si ses jeux s’exécuteront de manière optimale sur son pc.</w:t>
-      </w:r>
-    </w:p>
-    <w:p/>
-    <w:p>
-      <w:pPr>
-        <w:rPr>
-          <w:u w:val="single"/>
-        </w:rPr>
-      </w:pPr>
-      <w:r>
-        <w:rPr>
-          <w:noProof/>
-          <w:sz w:val="32"/>
-          <w:szCs w:val="32"/>
-          <w:u w:val="single"/>
-          <w:lang w:eastAsia="fr-FR"/>
-        </w:rPr>
         <w:drawing>
           <wp:anchor distT="0" distB="0" distL="114300" distR="114300" simplePos="0" relativeHeight="251663360" behindDoc="0" locked="0" layoutInCell="1" allowOverlap="1">
             <wp:simplePos x="0" y="0"/>
@@ -1131,12 +994,6 @@
       </w:r>
       <w:r>
         <w:rPr>
-          <w:u w:val="single"/>
-        </w:rPr>
-        <w:t>-</w:t>
-      </w:r>
-      <w:r>
-        <w:rPr>
           <w:sz w:val="32"/>
           <w:szCs w:val="32"/>
           <w:u w:val="single"/>
@@ -1152,6 +1009,77 @@
           <w:u w:val="single"/>
         </w:rPr>
       </w:pPr>
+      <w:r>
+        <w:rPr>
+          <w:noProof/>
+          <w:sz w:val="32"/>
+          <w:szCs w:val="32"/>
+          <w:u w:val="single"/>
+          <w:lang w:eastAsia="fr-FR"/>
+        </w:rPr>
+        <w:drawing>
+          <wp:anchor distT="0" distB="0" distL="114300" distR="114300" simplePos="0" relativeHeight="251673600" behindDoc="0" locked="0" layoutInCell="1" allowOverlap="1">
+            <wp:simplePos x="0" y="0"/>
+            <wp:positionH relativeFrom="column">
+              <wp:posOffset>-736600</wp:posOffset>
+            </wp:positionH>
+            <wp:positionV relativeFrom="paragraph">
+              <wp:posOffset>4868545</wp:posOffset>
+            </wp:positionV>
+            <wp:extent cx="3684905" cy="1998980"/>
+            <wp:effectExtent l="0" t="0" r="0" b="1270"/>
+            <wp:wrapTopAndBottom/>
+            <wp:docPr id="18" name="Image 18" descr="D:\TEMP\flaA407.tmp\Snapshot.png"/>
+            <wp:cNvGraphicFramePr>
+              <a:graphicFrameLocks xmlns:a="http://schemas.openxmlformats.org/drawingml/2006/main" noChangeAspect="1"/>
+            </wp:cNvGraphicFramePr>
+            <a:graphic xmlns:a="http://schemas.openxmlformats.org/drawingml/2006/main">
+              <a:graphicData uri="http://schemas.openxmlformats.org/drawingml/2006/picture">
+                <pic:pic xmlns:pic="http://schemas.openxmlformats.org/drawingml/2006/picture">
+                  <pic:nvPicPr>
+                    <pic:cNvPr id="0" name="Picture 1" descr="D:\TEMP\flaA407.tmp\Snapshot.png"/>
+                    <pic:cNvPicPr>
+                      <a:picLocks noChangeAspect="1" noChangeArrowheads="1"/>
+                    </pic:cNvPicPr>
+                  </pic:nvPicPr>
+                  <pic:blipFill>
+                    <a:blip r:embed="rId9">
+                      <a:extLst>
+                        <a:ext uri="{28A0092B-C50C-407E-A947-70E740481C1C}">
+                          <a14:useLocalDpi xmlns:a14="http://schemas.microsoft.com/office/drawing/2010/main" val="0"/>
+                        </a:ext>
+                      </a:extLst>
+                    </a:blip>
+                    <a:srcRect/>
+                    <a:stretch>
+                      <a:fillRect/>
+                    </a:stretch>
+                  </pic:blipFill>
+                  <pic:spPr bwMode="auto">
+                    <a:xfrm>
+                      <a:off x="0" y="0"/>
+                      <a:ext cx="3684905" cy="1998980"/>
+                    </a:xfrm>
+                    <a:prstGeom prst="rect">
+                      <a:avLst/>
+                    </a:prstGeom>
+                    <a:noFill/>
+                    <a:ln>
+                      <a:noFill/>
+                    </a:ln>
+                  </pic:spPr>
+                </pic:pic>
+              </a:graphicData>
+            </a:graphic>
+            <wp14:sizeRelH relativeFrom="margin">
+              <wp14:pctWidth>0</wp14:pctWidth>
+            </wp14:sizeRelH>
+            <wp14:sizeRelV relativeFrom="margin">
+              <wp14:pctHeight>0</wp14:pctHeight>
+            </wp14:sizeRelV>
+          </wp:anchor>
+        </w:drawing>
+      </w:r>
       <w:r>
         <w:rPr>
           <w:noProof/>
@@ -1201,7 +1129,19 @@
                         <w:txbxContent>
                           <w:p>
                             <w:r>
-                              <w:t>Vue ‘ajout détails’ de l’application elle permettra à l’utilisateur de saisir un chemin pour une image et une description.</w:t>
+                              <w:t>Vue ‘ajout détails’ de l’application</w:t>
+                            </w:r>
+                            <w:r>
+                              <w:t>,</w:t>
+                            </w:r>
+                            <w:r>
+                              <w:t xml:space="preserve"> elle permettra à l’utilisateur de saisir </w:t>
+                            </w:r>
+                            <w:r>
+                              <w:t xml:space="preserve">le chemin de l’exécutable, </w:t>
+                            </w:r>
+                            <w:r>
+                              <w:t>un chemin pour une image et une description.</w:t>
                             </w:r>
                           </w:p>
                           <w:p>
@@ -1209,7 +1149,19 @@
                               <w:t xml:space="preserve">En cliquant sur les 3 petits points, on ouvrira l’explorateur de fichier. </w:t>
                             </w:r>
                             <w:r>
-                              <w:t>L’utilisateur pointera alors l’emplacement de l’image qu’il souhaite.</w:t>
+                              <w:t>L’utilisateur pointera alors l’emplacement de</w:t>
+                            </w:r>
+                            <w:r>
+                              <w:t xml:space="preserve"> l’</w:t>
+                            </w:r>
+                            <w:r>
+                              <w:t>exécutable</w:t>
+                            </w:r>
+                            <w:r>
+                              <w:t xml:space="preserve"> ou de</w:t>
+                            </w:r>
+                            <w:r>
+                              <w:t xml:space="preserve"> l’image qu’il souhaite.</w:t>
                             </w:r>
                           </w:p>
                           <w:p/>
@@ -1229,12 +1181,28 @@
           </mc:Choice>
           <mc:Fallback>
             <w:pict>
-              <v:shape id="Zone de texte 16" o:spid="_x0000_s1033" type="#_x0000_t202" style="position:absolute;margin-left:236.5pt;margin-top:380.6pt;width:269.75pt;height:159.6pt;z-index:251669504;visibility:visible;mso-wrap-style:square;mso-wrap-distance-left:9pt;mso-wrap-distance-top:0;mso-wrap-distance-right:9pt;mso-wrap-distance-bottom:0;mso-position-horizontal:absolute;mso-position-horizontal-relative:text;mso-position-vertical:absolute;mso-position-vertical-relative:text;v-text-anchor:top" o:gfxdata="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" fillcolor="white [3201]" strokeweight=".5pt">
+              <v:shapetype id="_x0000_t202" coordsize="21600,21600" o:spt="202" path="m,l,21600r21600,l21600,xe">
+                <v:stroke joinstyle="miter"/>
+                <v:path gradientshapeok="t" o:connecttype="rect"/>
+              </v:shapetype>
+              <v:shape id="Zone de texte 16" o:spid="_x0000_s1026" type="#_x0000_t202" style="position:absolute;margin-left:236.5pt;margin-top:380.6pt;width:269.75pt;height:159.6pt;z-index:251669504;visibility:visible;mso-wrap-style:square;mso-wrap-distance-left:9pt;mso-wrap-distance-top:0;mso-wrap-distance-right:9pt;mso-wrap-distance-bottom:0;mso-position-horizontal:absolute;mso-position-horizontal-relative:text;mso-position-vertical:absolute;mso-position-vertical-relative:text;v-text-anchor:top" o:gfxdata="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" fillcolor="white [3201]" strokeweight=".5pt">
                 <v:textbox>
                   <w:txbxContent>
                     <w:p>
                       <w:r>
-                        <w:t>Vue ‘ajout détails’ de l’application elle permettra à l’utilisateur de saisir un chemin pour une image et une description.</w:t>
+                        <w:t>Vue ‘ajout détails’ de l’application</w:t>
+                      </w:r>
+                      <w:r>
+                        <w:t>,</w:t>
+                      </w:r>
+                      <w:r>
+                        <w:t xml:space="preserve"> elle permettra à l’utilisateur de saisir </w:t>
+                      </w:r>
+                      <w:r>
+                        <w:t xml:space="preserve">le chemin de l’exécutable, </w:t>
+                      </w:r>
+                      <w:r>
+                        <w:t>un chemin pour une image et une description.</w:t>
                       </w:r>
                     </w:p>
                     <w:p>
@@ -1242,7 +1210,19 @@
                         <w:t xml:space="preserve">En cliquant sur les 3 petits points, on ouvrira l’explorateur de fichier. </w:t>
                       </w:r>
                       <w:r>
-                        <w:t>L’utilisateur pointera alors l’emplacement de l’image qu’il souhaite.</w:t>
+                        <w:t>L’utilisateur pointera alors l’emplacement de</w:t>
+                      </w:r>
+                      <w:r>
+                        <w:t xml:space="preserve"> l’</w:t>
+                      </w:r>
+                      <w:r>
+                        <w:t>exécutable</w:t>
+                      </w:r>
+                      <w:r>
+                        <w:t xml:space="preserve"> ou de</w:t>
+                      </w:r>
+                      <w:r>
+                        <w:t xml:space="preserve"> l’image qu’il souhaite.</w:t>
                       </w:r>
                     </w:p>
                     <w:p/>
@@ -1302,7 +1282,13 @@
                         <w:txbxContent>
                           <w:p>
                             <w:r>
-                              <w:t>Vue ‘paramètre’ de l’application, elle servira à spécifier les chemins de recherches automatique.</w:t>
+                              <w:t>Vue ‘paramètre’ de l’application, elle servira à spécifier les chemins de recherches automatique</w:t>
+                            </w:r>
+                            <w:r>
+                              <w:t>s</w:t>
+                            </w:r>
+                            <w:r>
+                              <w:t>.</w:t>
                             </w:r>
                           </w:p>
                           <w:p>
@@ -1315,7 +1301,10 @@
                           </w:p>
                           <w:p>
                             <w:r>
-                              <w:t xml:space="preserve">Après la sélection d’un chemin, on pourra cliquer sur ‘moins’ pour le supprimer </w:t>
+                              <w:t>Après la sélection d’un chemin, on pourra clique</w:t>
+                            </w:r>
+                            <w:r>
+                              <w:t>r sur ‘moins’ pour le supprimer.</w:t>
                             </w:r>
                           </w:p>
                         </w:txbxContent>
@@ -1334,12 +1323,18 @@
           </mc:Choice>
           <mc:Fallback>
             <w:pict>
-              <v:shape id="Zone de texte 15" o:spid="_x0000_s1034" type="#_x0000_t202" style="position:absolute;margin-left:237.55pt;margin-top:214.05pt;width:270.8pt;height:155.3pt;z-index:251668480;visibility:visible;mso-wrap-style:square;mso-wrap-distance-left:9pt;mso-wrap-distance-top:0;mso-wrap-distance-right:9pt;mso-wrap-distance-bottom:0;mso-position-horizontal:absolute;mso-position-horizontal-relative:text;mso-position-vertical:absolute;mso-position-vertical-relative:text;v-text-anchor:top" o:gfxdata="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" fillcolor="white [3201]" strokeweight=".5pt">
+              <v:shape id="Zone de texte 15" o:spid="_x0000_s1027" type="#_x0000_t202" style="position:absolute;margin-left:237.55pt;margin-top:214.05pt;width:270.8pt;height:155.3pt;z-index:251668480;visibility:visible;mso-wrap-style:square;mso-wrap-distance-left:9pt;mso-wrap-distance-top:0;mso-wrap-distance-right:9pt;mso-wrap-distance-bottom:0;mso-position-horizontal:absolute;mso-position-horizontal-relative:text;mso-position-vertical:absolute;mso-position-vertical-relative:text;v-text-anchor:top" o:gfxdata="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" fillcolor="white [3201]" strokeweight=".5pt">
                 <v:textbox>
                   <w:txbxContent>
                     <w:p>
                       <w:r>
-                        <w:t>Vue ‘paramètre’ de l’application, elle servira à spécifier les chemins de recherches automatique.</w:t>
+                        <w:t>Vue ‘paramètre’ de l’application, elle servira à spécifier les chemins de recherches automatique</w:t>
+                      </w:r>
+                      <w:r>
+                        <w:t>s</w:t>
+                      </w:r>
+                      <w:r>
+                        <w:t>.</w:t>
                       </w:r>
                     </w:p>
                     <w:p>
@@ -1352,7 +1347,10 @@
                     </w:p>
                     <w:p>
                       <w:r>
-                        <w:t xml:space="preserve">Après la sélection d’un chemin, on pourra cliquer sur ‘moins’ pour le supprimer </w:t>
+                        <w:t>Après la sélection d’un chemin, on pourra clique</w:t>
+                      </w:r>
+                      <w:r>
+                        <w:t>r sur ‘moins’ pour le supprimer.</w:t>
                       </w:r>
                     </w:p>
                   </w:txbxContent>
@@ -1423,7 +1421,13 @@
                               <w:t>’</w:t>
                             </w:r>
                             <w:r>
-                              <w:t xml:space="preserve"> de l’application elle permettra la sélection d’un jeu et l’affichage de ces détails.</w:t>
+                              <w:t xml:space="preserve"> de l’application</w:t>
+                            </w:r>
+                            <w:r>
+                              <w:t>,</w:t>
+                            </w:r>
+                            <w:r>
+                              <w:t xml:space="preserve"> elle permettra la sélection d’un jeu et l’affichage de ces détails.</w:t>
                             </w:r>
                           </w:p>
                           <w:p>
@@ -1447,7 +1451,7 @@
           </mc:Choice>
           <mc:Fallback>
             <w:pict>
-              <v:shape id="Zone de texte 14" o:spid="_x0000_s1035" type="#_x0000_t202" style="position:absolute;margin-left:240.25pt;margin-top:6.1pt;width:270.25pt;height:188.6pt;z-index:251667456;visibility:visible;mso-wrap-style:square;mso-wrap-distance-left:9pt;mso-wrap-distance-top:0;mso-wrap-distance-right:9pt;mso-wrap-distance-bottom:0;mso-position-horizontal:absolute;mso-position-horizontal-relative:text;mso-position-vertical:absolute;mso-position-vertical-relative:text;v-text-anchor:top" o:gfxdata="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" fillcolor="white [3201]" strokeweight=".5pt">
+              <v:shape id="Zone de texte 14" o:spid="_x0000_s1028" type="#_x0000_t202" style="position:absolute;margin-left:240.25pt;margin-top:6.1pt;width:270.25pt;height:188.6pt;z-index:251667456;visibility:visible;mso-wrap-style:square;mso-wrap-distance-left:9pt;mso-wrap-distance-top:0;mso-wrap-distance-right:9pt;mso-wrap-distance-bottom:0;mso-position-horizontal:absolute;mso-position-horizontal-relative:text;mso-position-vertical:absolute;mso-position-vertical-relative:text;v-text-anchor:top" o:gfxdata="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" fillcolor="white [3201]" strokeweight=".5pt">
                 <v:textbox>
                   <w:txbxContent>
                     <w:p>
@@ -1464,7 +1468,13 @@
                         <w:t>’</w:t>
                       </w:r>
                       <w:r>
-                        <w:t xml:space="preserve"> de l’application elle permettra la sélection d’un jeu et l’affichage de ces détails.</w:t>
+                        <w:t xml:space="preserve"> de l’application</w:t>
+                      </w:r>
+                      <w:r>
+                        <w:t>,</w:t>
+                      </w:r>
+                      <w:r>
+                        <w:t xml:space="preserve"> elle permettra la sélection d’un jeu et l’affichage de ces détails.</w:t>
                       </w:r>
                     </w:p>
                     <w:p>
@@ -1478,85 +1488,6 @@
             </w:pict>
           </mc:Fallback>
         </mc:AlternateContent>
-      </w:r>
-      <w:r>
-        <w:rPr>
-          <w:noProof/>
-          <w:sz w:val="32"/>
-          <w:szCs w:val="32"/>
-          <w:u w:val="single"/>
-          <w:lang w:eastAsia="fr-FR"/>
-        </w:rPr>
-        <w:drawing>
-          <wp:anchor distT="0" distB="0" distL="114300" distR="114300" simplePos="0" relativeHeight="251665408" behindDoc="0" locked="0" layoutInCell="1" allowOverlap="1">
-            <wp:simplePos x="0" y="0"/>
-            <wp:positionH relativeFrom="page">
-              <wp:posOffset>153518</wp:posOffset>
-            </wp:positionH>
-            <wp:positionV relativeFrom="paragraph">
-              <wp:posOffset>4815442</wp:posOffset>
-            </wp:positionV>
-            <wp:extent cx="3684270" cy="2080895"/>
-            <wp:effectExtent l="0" t="0" r="0" b="0"/>
-            <wp:wrapThrough wrapText="bothSides">
-              <wp:wrapPolygon edited="0">
-                <wp:start x="0" y="0"/>
-                <wp:lineTo x="0" y="21356"/>
-                <wp:lineTo x="21444" y="21356"/>
-                <wp:lineTo x="21444" y="0"/>
-                <wp:lineTo x="0" y="0"/>
-              </wp:wrapPolygon>
-            </wp:wrapThrough>
-            <wp:docPr id="12" name="Image 12" descr="D:\TEMP\flaBE58.tmp\Snapshot.png"/>
-            <wp:cNvGraphicFramePr>
-              <a:graphicFrameLocks xmlns:a="http://schemas.openxmlformats.org/drawingml/2006/main" noChangeAspect="1"/>
-            </wp:cNvGraphicFramePr>
-            <a:graphic xmlns:a="http://schemas.openxmlformats.org/drawingml/2006/main">
-              <a:graphicData uri="http://schemas.openxmlformats.org/drawingml/2006/picture">
-                <pic:pic xmlns:pic="http://schemas.openxmlformats.org/drawingml/2006/picture">
-                  <pic:nvPicPr>
-                    <pic:cNvPr id="0" name="Picture 3" descr="D:\TEMP\flaBE58.tmp\Snapshot.png"/>
-                    <pic:cNvPicPr>
-                      <a:picLocks noChangeAspect="1" noChangeArrowheads="1"/>
-                    </pic:cNvPicPr>
-                  </pic:nvPicPr>
-                  <pic:blipFill>
-                    <a:blip r:embed="rId9">
-                      <a:extLst>
-                        <a:ext uri="{28A0092B-C50C-407E-A947-70E740481C1C}">
-                          <a14:useLocalDpi xmlns:a14="http://schemas.microsoft.com/office/drawing/2010/main" val="0"/>
-                        </a:ext>
-                      </a:extLst>
-                    </a:blip>
-                    <a:srcRect/>
-                    <a:stretch>
-                      <a:fillRect/>
-                    </a:stretch>
-                  </pic:blipFill>
-                  <pic:spPr bwMode="auto">
-                    <a:xfrm>
-                      <a:off x="0" y="0"/>
-                      <a:ext cx="3684270" cy="2080895"/>
-                    </a:xfrm>
-                    <a:prstGeom prst="rect">
-                      <a:avLst/>
-                    </a:prstGeom>
-                    <a:noFill/>
-                    <a:ln>
-                      <a:noFill/>
-                    </a:ln>
-                  </pic:spPr>
-                </pic:pic>
-              </a:graphicData>
-            </a:graphic>
-            <wp14:sizeRelH relativeFrom="margin">
-              <wp14:pctWidth>0</wp14:pctWidth>
-            </wp14:sizeRelH>
-            <wp14:sizeRelV relativeFrom="margin">
-              <wp14:pctHeight>0</wp14:pctHeight>
-            </wp14:sizeRelV>
-          </wp:anchor>
-        </w:drawing>
       </w:r>
       <w:r>
         <w:rPr>
@@ -1783,7 +1714,13 @@
                         <w:txbxContent>
                           <w:p>
                             <w:r>
-                              <w:t>Vue ‘ajout d’un jeu’ de l’application elle permettra à l’utilisateur de renseigner un jeu.</w:t>
+                              <w:t>Vue ‘ajout d’un jeu’ de l’application</w:t>
+                            </w:r>
+                            <w:r>
+                              <w:t>,</w:t>
+                            </w:r>
+                            <w:r>
+                              <w:t xml:space="preserve"> elle permettra à l’utilisateur de renseigner un jeu.</w:t>
                             </w:r>
                           </w:p>
                           <w:p>
@@ -1793,7 +1730,13 @@
                           </w:p>
                           <w:p>
                             <w:r>
-                              <w:t>En cliquant sur les 3 petits points, on ouvrira l’explorateur de fichier.  L’utilisateur pointera alors l’emplacement de l’</w:t>
+                              <w:t>En cliquant sur les 3 petits points, on ouvrira l’explo</w:t>
+                            </w:r>
+                            <w:r>
+                              <w:t xml:space="preserve">rateur de fichier. </w:t>
+                            </w:r>
+                            <w:r>
+                              <w:t>L’utilisateur pointera alors l’emplacement de l’</w:t>
                             </w:r>
                             <w:r>
                               <w:t>exécutable</w:t>
@@ -1820,12 +1763,18 @@
           </mc:Choice>
           <mc:Fallback>
             <w:pict>
-              <v:shape id="Zone de texte 17" o:spid="_x0000_s1036" type="#_x0000_t202" style="position:absolute;margin-left:254.2pt;margin-top:-.3pt;width:246.1pt;height:130.05pt;z-index:251670528;visibility:visible;mso-wrap-style:square;mso-wrap-distance-left:9pt;mso-wrap-distance-top:0;mso-wrap-distance-right:9pt;mso-wrap-distance-bottom:0;mso-position-horizontal:absolute;mso-position-horizontal-relative:text;mso-position-vertical:absolute;mso-position-vertical-relative:text;v-text-anchor:top" o:gfxdata="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" fillcolor="white [3201]" strokeweight=".5pt">
+              <v:shape id="Zone de texte 17" o:spid="_x0000_s1029" type="#_x0000_t202" style="position:absolute;margin-left:254.2pt;margin-top:-.3pt;width:246.1pt;height:130.05pt;z-index:251670528;visibility:visible;mso-wrap-style:square;mso-wrap-distance-left:9pt;mso-wrap-distance-top:0;mso-wrap-distance-right:9pt;mso-wrap-distance-bottom:0;mso-position-horizontal:absolute;mso-position-horizontal-relative:text;mso-position-vertical:absolute;mso-position-vertical-relative:text;v-text-anchor:top" o:gfxdata="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" fillcolor="white [3201]" strokeweight=".5pt">
                 <v:textbox>
                   <w:txbxContent>
                     <w:p>
                       <w:r>
-                        <w:t>Vue ‘ajout d’un jeu’ de l’application elle permettra à l’utilisateur de renseigner un jeu.</w:t>
+                        <w:t>Vue ‘ajout d’un jeu’ de l’application</w:t>
+                      </w:r>
+                      <w:r>
+                        <w:t>,</w:t>
+                      </w:r>
+                      <w:r>
+                        <w:t xml:space="preserve"> elle permettra à l’utilisateur de renseigner un jeu.</w:t>
                       </w:r>
                     </w:p>
                     <w:p>
@@ -1835,7 +1784,13 @@
                     </w:p>
                     <w:p>
                       <w:r>
-                        <w:t>En cliquant sur les 3 petits points, on ouvrira l’explorateur de fichier.  L’utilisateur pointera alors l’emplacement de l’</w:t>
+                        <w:t>En cliquant sur les 3 petits points, on ouvrira l’explo</w:t>
+                      </w:r>
+                      <w:r>
+                        <w:t xml:space="preserve">rateur de fichier. </w:t>
+                      </w:r>
+                      <w:r>
+                        <w:t>L’utilisateur pointera alors l’emplacement de l’</w:t>
                       </w:r>
                       <w:r>
                         <w:t>exécutable</w:t>
@@ -1901,6 +1856,67 @@
     </w:p>
     <w:p>
       <w:pPr>
+        <w:jc w:val="center"/>
+        <w:rPr>
+          <w:sz w:val="32"/>
+          <w:szCs w:val="32"/>
+          <w:u w:val="single"/>
+        </w:rPr>
+      </w:pPr>
+    </w:p>
+    <w:p>
+      <w:pPr>
+        <w:jc w:val="center"/>
+        <w:rPr>
+          <w:sz w:val="32"/>
+          <w:szCs w:val="32"/>
+          <w:u w:val="single"/>
+        </w:rPr>
+      </w:pPr>
+    </w:p>
+    <w:p>
+      <w:pPr>
+        <w:jc w:val="center"/>
+        <w:rPr>
+          <w:sz w:val="32"/>
+          <w:szCs w:val="32"/>
+          <w:u w:val="single"/>
+        </w:rPr>
+      </w:pPr>
+    </w:p>
+    <w:p>
+      <w:pPr>
+        <w:jc w:val="center"/>
+        <w:rPr>
+          <w:sz w:val="32"/>
+          <w:szCs w:val="32"/>
+          <w:u w:val="single"/>
+        </w:rPr>
+      </w:pPr>
+    </w:p>
+    <w:p>
+      <w:pPr>
+        <w:jc w:val="center"/>
+        <w:rPr>
+          <w:sz w:val="32"/>
+          <w:szCs w:val="32"/>
+          <w:u w:val="single"/>
+        </w:rPr>
+      </w:pPr>
+    </w:p>
+    <w:p>
+      <w:pPr>
+        <w:jc w:val="center"/>
+        <w:rPr>
+          <w:sz w:val="32"/>
+          <w:szCs w:val="32"/>
+          <w:u w:val="single"/>
+        </w:rPr>
+      </w:pPr>
+    </w:p>
+    <w:p>
+      <w:pPr>
+        <w:jc w:val="center"/>
         <w:rPr>
           <w:sz w:val="32"/>
           <w:szCs w:val="32"/>
@@ -1915,6 +1931,7 @@
           <w:u w:val="single"/>
           <w:lang w:eastAsia="fr-FR"/>
         </w:rPr>
+        <w:lastRenderedPageBreak/>
         <w:drawing>
           <wp:anchor distT="0" distB="0" distL="114300" distR="114300" simplePos="0" relativeHeight="251672576" behindDoc="0" locked="0" layoutInCell="1" allowOverlap="1">
             <wp:simplePos x="0" y="0"/>
@@ -1978,14 +1995,6 @@
           </wp:anchor>
         </w:drawing>
       </w:r>
-      <w:r>
-        <w:rPr>
-          <w:sz w:val="32"/>
-          <w:szCs w:val="32"/>
-          <w:u w:val="single"/>
-        </w:rPr>
-        <w:t>-</w:t>
-      </w:r>
       <w:proofErr w:type="spellStart"/>
       <w:r>
         <w:rPr>
@@ -1996,73 +2005,124 @@
         <w:t>Storyboard</w:t>
       </w:r>
       <w:proofErr w:type="spellEnd"/>
-      <w:r>
-        <w:rPr>
-          <w:sz w:val="32"/>
-          <w:szCs w:val="32"/>
-          <w:u w:val="single"/>
-        </w:rPr>
-        <w:t> :</w:t>
-      </w:r>
-    </w:p>
-    <w:p>
-      <w:pPr>
-        <w:rPr>
-          <w:sz w:val="32"/>
-          <w:szCs w:val="32"/>
-          <w:u w:val="single"/>
-        </w:rPr>
-      </w:pPr>
-    </w:p>
-    <w:p>
-      <w:pPr>
-        <w:rPr>
-          <w:sz w:val="32"/>
-          <w:szCs w:val="32"/>
-          <w:u w:val="single"/>
-        </w:rPr>
-      </w:pPr>
-    </w:p>
-    <w:p>
-      <w:pPr>
-        <w:rPr>
-          <w:sz w:val="32"/>
-          <w:szCs w:val="32"/>
-          <w:u w:val="single"/>
-        </w:rPr>
-      </w:pPr>
-    </w:p>
-    <w:p>
-      <w:pPr>
-        <w:rPr>
-          <w:sz w:val="32"/>
-          <w:szCs w:val="32"/>
-          <w:u w:val="single"/>
-        </w:rPr>
-      </w:pPr>
-    </w:p>
-    <w:p>
-      <w:pPr>
-        <w:rPr>
-          <w:sz w:val="32"/>
-          <w:szCs w:val="32"/>
-          <w:u w:val="single"/>
-        </w:rPr>
-      </w:pPr>
-      <w:bookmarkStart w:id="0" w:name="_GoBack"/>
-      <w:bookmarkEnd w:id="0"/>
-    </w:p>
-    <w:p>
-      <w:pPr>
-        <w:rPr>
-          <w:sz w:val="32"/>
-          <w:szCs w:val="32"/>
-          <w:u w:val="single"/>
-        </w:rPr>
-      </w:pPr>
-    </w:p>
-    <w:p>
-      <w:pPr>
+    </w:p>
+    <w:p>
+      <w:pPr>
+        <w:rPr>
+          <w:sz w:val="32"/>
+          <w:szCs w:val="32"/>
+          <w:u w:val="single"/>
+        </w:rPr>
+      </w:pPr>
+    </w:p>
+    <w:p>
+      <w:pPr>
+        <w:rPr>
+          <w:sz w:val="32"/>
+          <w:szCs w:val="32"/>
+          <w:u w:val="single"/>
+        </w:rPr>
+      </w:pPr>
+    </w:p>
+    <w:p>
+      <w:pPr>
+        <w:rPr>
+          <w:sz w:val="32"/>
+          <w:szCs w:val="32"/>
+          <w:u w:val="single"/>
+        </w:rPr>
+      </w:pPr>
+    </w:p>
+    <w:p>
+      <w:pPr>
+        <w:rPr>
+          <w:sz w:val="32"/>
+          <w:szCs w:val="32"/>
+          <w:u w:val="single"/>
+        </w:rPr>
+      </w:pPr>
+    </w:p>
+    <w:p>
+      <w:pPr>
+        <w:rPr>
+          <w:sz w:val="32"/>
+          <w:szCs w:val="32"/>
+          <w:u w:val="single"/>
+        </w:rPr>
+      </w:pPr>
+    </w:p>
+    <w:p>
+      <w:pPr>
+        <w:rPr>
+          <w:sz w:val="32"/>
+          <w:szCs w:val="32"/>
+          <w:u w:val="single"/>
+        </w:rPr>
+      </w:pPr>
+    </w:p>
+    <w:p>
+      <w:pPr>
+        <w:jc w:val="center"/>
+        <w:rPr>
+          <w:sz w:val="32"/>
+          <w:szCs w:val="32"/>
+          <w:u w:val="single"/>
+        </w:rPr>
+      </w:pPr>
+    </w:p>
+    <w:p>
+      <w:pPr>
+        <w:jc w:val="center"/>
+        <w:rPr>
+          <w:sz w:val="32"/>
+          <w:szCs w:val="32"/>
+          <w:u w:val="single"/>
+        </w:rPr>
+      </w:pPr>
+    </w:p>
+    <w:p>
+      <w:pPr>
+        <w:jc w:val="center"/>
+        <w:rPr>
+          <w:sz w:val="32"/>
+          <w:szCs w:val="32"/>
+          <w:u w:val="single"/>
+        </w:rPr>
+      </w:pPr>
+    </w:p>
+    <w:p>
+      <w:pPr>
+        <w:jc w:val="center"/>
+        <w:rPr>
+          <w:sz w:val="32"/>
+          <w:szCs w:val="32"/>
+          <w:u w:val="single"/>
+        </w:rPr>
+      </w:pPr>
+    </w:p>
+    <w:p>
+      <w:pPr>
+        <w:jc w:val="center"/>
+        <w:rPr>
+          <w:sz w:val="32"/>
+          <w:szCs w:val="32"/>
+          <w:u w:val="single"/>
+        </w:rPr>
+      </w:pPr>
+    </w:p>
+    <w:p>
+      <w:pPr>
+        <w:jc w:val="center"/>
+        <w:rPr>
+          <w:sz w:val="32"/>
+          <w:szCs w:val="32"/>
+          <w:u w:val="single"/>
+        </w:rPr>
+      </w:pPr>
+    </w:p>
+    <w:p>
+      <w:pPr>
+        <w:jc w:val="center"/>
         <w:rPr>
           <w:sz w:val="32"/>
           <w:szCs w:val="32"/>
@@ -2076,7 +2136,7 @@
           <w:u w:val="single"/>
         </w:rPr>
         <w:lastRenderedPageBreak/>
-        <w:t>-Diagramme de cas</w:t>
+        <w:t>Diagramme de cas</w:t>
       </w:r>
     </w:p>
     <w:p>
@@ -2093,18 +2153,10 @@
           <w:lang w:eastAsia="fr-FR"/>
         </w:rPr>
         <w:drawing>
-          <wp:anchor distT="0" distB="0" distL="114300" distR="114300" simplePos="0" relativeHeight="251671552" behindDoc="0" locked="0" layoutInCell="1" allowOverlap="1">
-            <wp:simplePos x="0" y="0"/>
-            <wp:positionH relativeFrom="column">
-              <wp:posOffset>957</wp:posOffset>
-            </wp:positionH>
-            <wp:positionV relativeFrom="paragraph">
-              <wp:posOffset>2123</wp:posOffset>
-            </wp:positionV>
-            <wp:extent cx="5760720" cy="5784850"/>
-            <wp:effectExtent l="0" t="0" r="0" b="6350"/>
-            <wp:wrapTopAndBottom/>
-            <wp:docPr id="19" name="Image 19"/>
+          <wp:inline distT="0" distB="0" distL="0" distR="0" wp14:anchorId="60EC2C2F" wp14:editId="140EBDF6">
+            <wp:extent cx="5760720" cy="5821045"/>
+            <wp:effectExtent l="0" t="0" r="0" b="8255"/>
+            <wp:docPr id="21" name="Image 21"/>
             <wp:cNvGraphicFramePr>
               <a:graphicFrameLocks xmlns:a="http://schemas.openxmlformats.org/drawingml/2006/main" noChangeAspect="1"/>
             </wp:cNvGraphicFramePr>
@@ -2116,13 +2168,7 @@
                     <pic:cNvPicPr/>
                   </pic:nvPicPr>
                   <pic:blipFill>
-                    <a:blip r:embed="rId13">
-                      <a:extLst>
-                        <a:ext uri="{28A0092B-C50C-407E-A947-70E740481C1C}">
-                          <a14:useLocalDpi xmlns:a14="http://schemas.microsoft.com/office/drawing/2010/main" val="0"/>
-                        </a:ext>
-                      </a:extLst>
-                    </a:blip>
+                    <a:blip r:embed="rId13"/>
                     <a:stretch>
                       <a:fillRect/>
                     </a:stretch>
@@ -2130,7 +2176,7 @@
                   <pic:spPr>
                     <a:xfrm>
                       <a:off x="0" y="0"/>
-                      <a:ext cx="5760720" cy="5784850"/>
+                      <a:ext cx="5760720" cy="5821045"/>
                     </a:xfrm>
                     <a:prstGeom prst="rect">
                       <a:avLst/>
@@ -2139,7 +2185,7 @@
                 </pic:pic>
               </a:graphicData>
             </a:graphic>
-          </wp:anchor>
+          </wp:inline>
         </w:drawing>
       </w:r>
     </w:p>
@@ -2242,7 +2288,16 @@
           <w:sz w:val="22"/>
           <w:szCs w:val="22"/>
         </w:rPr>
-        <w:t>Scenario nominal :</w:t>
+        <w:t>Scé</w:t>
+      </w:r>
+      <w:r>
+        <w:rPr>
+          <w:rFonts w:asciiTheme="minorHAnsi" w:hAnsiTheme="minorHAnsi" w:cstheme="minorHAnsi"/>
+          <w:color w:val="000000"/>
+          <w:sz w:val="22"/>
+          <w:szCs w:val="22"/>
+        </w:rPr>
+        <w:t>nario nominal :</w:t>
       </w:r>
     </w:p>
     <w:p>
@@ -2348,27 +2403,27 @@
           <w:sz w:val="22"/>
           <w:szCs w:val="22"/>
         </w:rPr>
+        <w:t>Nom cas : Voir les détails d'un jeu</w:t>
+      </w:r>
+    </w:p>
+    <w:p>
+      <w:pPr>
+        <w:pStyle w:val="Standard"/>
+        <w:rPr>
+          <w:rFonts w:asciiTheme="minorHAnsi" w:hAnsiTheme="minorHAnsi" w:cstheme="minorHAnsi"/>
+          <w:color w:val="000000"/>
+          <w:sz w:val="22"/>
+          <w:szCs w:val="22"/>
+        </w:rPr>
+      </w:pPr>
+      <w:r>
+        <w:rPr>
+          <w:rFonts w:asciiTheme="minorHAnsi" w:hAnsiTheme="minorHAnsi" w:cstheme="minorHAnsi"/>
+          <w:color w:val="000000"/>
+          <w:sz w:val="22"/>
+          <w:szCs w:val="22"/>
+        </w:rPr>
         <w:lastRenderedPageBreak/>
-        <w:t>Nom cas : Voir les détails d'un jeu</w:t>
-      </w:r>
-    </w:p>
-    <w:p>
-      <w:pPr>
-        <w:pStyle w:val="Standard"/>
-        <w:rPr>
-          <w:rFonts w:asciiTheme="minorHAnsi" w:hAnsiTheme="minorHAnsi" w:cstheme="minorHAnsi"/>
-          <w:color w:val="000000"/>
-          <w:sz w:val="22"/>
-          <w:szCs w:val="22"/>
-        </w:rPr>
-      </w:pPr>
-      <w:r>
-        <w:rPr>
-          <w:rFonts w:asciiTheme="minorHAnsi" w:hAnsiTheme="minorHAnsi" w:cstheme="minorHAnsi"/>
-          <w:color w:val="000000"/>
-          <w:sz w:val="22"/>
-          <w:szCs w:val="22"/>
-        </w:rPr>
         <w:t>Acteur : Utilisateur</w:t>
       </w:r>
     </w:p>
@@ -2409,7 +2464,25 @@
           <w:sz w:val="22"/>
           <w:szCs w:val="22"/>
         </w:rPr>
-        <w:t>Scenario nominal :</w:t>
+        <w:t>Sc</w:t>
+      </w:r>
+      <w:r>
+        <w:rPr>
+          <w:rFonts w:asciiTheme="minorHAnsi" w:hAnsiTheme="minorHAnsi" w:cstheme="minorHAnsi"/>
+          <w:color w:val="000000"/>
+          <w:sz w:val="22"/>
+          <w:szCs w:val="22"/>
+        </w:rPr>
+        <w:t>é</w:t>
+      </w:r>
+      <w:r>
+        <w:rPr>
+          <w:rFonts w:asciiTheme="minorHAnsi" w:hAnsiTheme="minorHAnsi" w:cstheme="minorHAnsi"/>
+          <w:color w:val="000000"/>
+          <w:sz w:val="22"/>
+          <w:szCs w:val="22"/>
+        </w:rPr>
+        <w:t>nario nominal :</w:t>
       </w:r>
     </w:p>
     <w:p>
@@ -2533,7 +2606,25 @@
           <w:sz w:val="22"/>
           <w:szCs w:val="22"/>
         </w:rPr>
-        <w:t>Scenario nominal :</w:t>
+        <w:t>Sc</w:t>
+      </w:r>
+      <w:r>
+        <w:rPr>
+          <w:rFonts w:asciiTheme="minorHAnsi" w:hAnsiTheme="minorHAnsi" w:cstheme="minorHAnsi"/>
+          <w:color w:val="000000"/>
+          <w:sz w:val="22"/>
+          <w:szCs w:val="22"/>
+        </w:rPr>
+        <w:t>é</w:t>
+      </w:r>
+      <w:r>
+        <w:rPr>
+          <w:rFonts w:asciiTheme="minorHAnsi" w:hAnsiTheme="minorHAnsi" w:cstheme="minorHAnsi"/>
+          <w:color w:val="000000"/>
+          <w:sz w:val="22"/>
+          <w:szCs w:val="22"/>
+        </w:rPr>
+        <w:t>nario nominal :</w:t>
       </w:r>
     </w:p>
     <w:p>
@@ -2613,7 +2704,25 @@
           <w:sz w:val="22"/>
           <w:szCs w:val="22"/>
         </w:rPr>
-        <w:t>Scenario alternatif :</w:t>
+        <w:t>Sc</w:t>
+      </w:r>
+      <w:r>
+        <w:rPr>
+          <w:rFonts w:asciiTheme="minorHAnsi" w:hAnsiTheme="minorHAnsi" w:cstheme="minorHAnsi"/>
+          <w:color w:val="000000"/>
+          <w:sz w:val="22"/>
+          <w:szCs w:val="22"/>
+        </w:rPr>
+        <w:t>é</w:t>
+      </w:r>
+      <w:r>
+        <w:rPr>
+          <w:rFonts w:asciiTheme="minorHAnsi" w:hAnsiTheme="minorHAnsi" w:cstheme="minorHAnsi"/>
+          <w:color w:val="000000"/>
+          <w:sz w:val="22"/>
+          <w:szCs w:val="22"/>
+        </w:rPr>
+        <w:t>nario alternatif :</w:t>
       </w:r>
     </w:p>
     <w:p>
@@ -2716,7 +2825,16 @@
           <w:sz w:val="22"/>
           <w:szCs w:val="22"/>
         </w:rPr>
-        <w:t>Scenario nominal :</w:t>
+        <w:t>Scé</w:t>
+      </w:r>
+      <w:r>
+        <w:rPr>
+          <w:rFonts w:asciiTheme="minorHAnsi" w:hAnsiTheme="minorHAnsi" w:cstheme="minorHAnsi"/>
+          <w:color w:val="000000"/>
+          <w:sz w:val="22"/>
+          <w:szCs w:val="22"/>
+        </w:rPr>
+        <w:t>nario nominal :</w:t>
       </w:r>
     </w:p>
     <w:p>
@@ -2840,160 +2958,82 @@
           <w:sz w:val="22"/>
           <w:szCs w:val="22"/>
         </w:rPr>
-        <w:t>Cas inclus : Ajout de détails</w:t>
-      </w:r>
-    </w:p>
-    <w:p>
-      <w:pPr>
-        <w:pStyle w:val="Standard"/>
-        <w:rPr>
-          <w:rFonts w:asciiTheme="minorHAnsi" w:hAnsiTheme="minorHAnsi" w:cstheme="minorHAnsi"/>
-          <w:color w:val="000000"/>
-          <w:sz w:val="22"/>
-          <w:szCs w:val="22"/>
-        </w:rPr>
-      </w:pPr>
-      <w:r>
-        <w:rPr>
-          <w:rFonts w:asciiTheme="minorHAnsi" w:hAnsiTheme="minorHAnsi" w:cstheme="minorHAnsi"/>
-          <w:color w:val="000000"/>
-          <w:sz w:val="22"/>
-          <w:szCs w:val="22"/>
-        </w:rPr>
-        <w:t>Scenario nominal :</w:t>
-      </w:r>
-    </w:p>
-    <w:p>
-      <w:pPr>
-        <w:pStyle w:val="Standard"/>
-        <w:ind w:firstLine="709"/>
-        <w:rPr>
-          <w:rFonts w:asciiTheme="minorHAnsi" w:hAnsiTheme="minorHAnsi" w:cstheme="minorHAnsi"/>
-          <w:color w:val="000000"/>
-          <w:sz w:val="22"/>
-          <w:szCs w:val="22"/>
-        </w:rPr>
-      </w:pPr>
-      <w:r>
-        <w:rPr>
-          <w:rFonts w:asciiTheme="minorHAnsi" w:hAnsiTheme="minorHAnsi" w:cstheme="minorHAnsi"/>
-          <w:color w:val="000000"/>
-          <w:sz w:val="22"/>
-          <w:szCs w:val="22"/>
-        </w:rPr>
-        <w:t>1     P</w:t>
-      </w:r>
-      <w:r>
-        <w:rPr>
-          <w:rFonts w:asciiTheme="minorHAnsi" w:hAnsiTheme="minorHAnsi" w:cstheme="minorHAnsi"/>
-          <w:color w:val="000000"/>
-          <w:sz w:val="22"/>
-          <w:szCs w:val="22"/>
-        </w:rPr>
-        <w:t>ermet la modification des détails d’un jeu</w:t>
-      </w:r>
-    </w:p>
-    <w:p>
-      <w:pPr>
-        <w:pStyle w:val="Standard"/>
-        <w:rPr>
-          <w:rFonts w:asciiTheme="minorHAnsi" w:hAnsiTheme="minorHAnsi" w:cstheme="minorHAnsi"/>
-          <w:color w:val="000000"/>
-          <w:sz w:val="22"/>
-          <w:szCs w:val="22"/>
-        </w:rPr>
-      </w:pPr>
-    </w:p>
-    <w:p>
-      <w:pPr>
-        <w:pStyle w:val="Standard"/>
-        <w:rPr>
-          <w:rFonts w:asciiTheme="minorHAnsi" w:hAnsiTheme="minorHAnsi" w:cstheme="minorHAnsi"/>
-          <w:color w:val="000000"/>
-          <w:sz w:val="22"/>
-          <w:szCs w:val="22"/>
-        </w:rPr>
-      </w:pPr>
-    </w:p>
-    <w:p>
-      <w:pPr>
-        <w:pStyle w:val="Standard"/>
-        <w:rPr>
-          <w:rFonts w:asciiTheme="minorHAnsi" w:hAnsiTheme="minorHAnsi" w:cstheme="minorHAnsi"/>
-          <w:color w:val="000000"/>
-          <w:sz w:val="22"/>
-          <w:szCs w:val="22"/>
-        </w:rPr>
-      </w:pPr>
-      <w:r>
-        <w:rPr>
-          <w:rFonts w:asciiTheme="minorHAnsi" w:hAnsiTheme="minorHAnsi" w:cstheme="minorHAnsi"/>
-          <w:color w:val="000000"/>
-          <w:sz w:val="22"/>
-          <w:szCs w:val="22"/>
-        </w:rPr>
-        <w:t>Nom cas : Ajout de détails</w:t>
-      </w:r>
-    </w:p>
-    <w:p>
-      <w:pPr>
-        <w:pStyle w:val="Standard"/>
-        <w:rPr>
-          <w:rFonts w:asciiTheme="minorHAnsi" w:hAnsiTheme="minorHAnsi" w:cstheme="minorHAnsi"/>
-          <w:color w:val="000000"/>
-          <w:sz w:val="22"/>
-          <w:szCs w:val="22"/>
-        </w:rPr>
-      </w:pPr>
-      <w:r>
-        <w:rPr>
-          <w:rFonts w:asciiTheme="minorHAnsi" w:hAnsiTheme="minorHAnsi" w:cstheme="minorHAnsi"/>
-          <w:color w:val="000000"/>
-          <w:sz w:val="22"/>
-          <w:szCs w:val="22"/>
-        </w:rPr>
-        <w:t>Acteur : Utilisateur</w:t>
-      </w:r>
-    </w:p>
-    <w:p>
-      <w:pPr>
-        <w:pStyle w:val="Standard"/>
-        <w:rPr>
-          <w:rFonts w:asciiTheme="minorHAnsi" w:hAnsiTheme="minorHAnsi" w:cstheme="minorHAnsi"/>
-          <w:color w:val="000000"/>
-          <w:sz w:val="22"/>
-          <w:szCs w:val="22"/>
-        </w:rPr>
-      </w:pPr>
-      <w:r>
-        <w:rPr>
-          <w:rFonts w:asciiTheme="minorHAnsi" w:hAnsiTheme="minorHAnsi" w:cstheme="minorHAnsi"/>
-          <w:color w:val="000000"/>
-          <w:sz w:val="22"/>
-          <w:szCs w:val="22"/>
-        </w:rPr>
-        <w:t>Scenario nominal :</w:t>
-      </w:r>
-    </w:p>
-    <w:p>
-      <w:pPr>
-        <w:pStyle w:val="Standard"/>
-        <w:rPr>
-          <w:rFonts w:asciiTheme="minorHAnsi" w:hAnsiTheme="minorHAnsi" w:cstheme="minorHAnsi"/>
-          <w:color w:val="000000"/>
-          <w:sz w:val="22"/>
-          <w:szCs w:val="22"/>
-        </w:rPr>
-      </w:pPr>
-      <w:r>
-        <w:rPr>
-          <w:rFonts w:asciiTheme="minorHAnsi" w:hAnsiTheme="minorHAnsi" w:cstheme="minorHAnsi"/>
-          <w:color w:val="000000"/>
-          <w:sz w:val="22"/>
-          <w:szCs w:val="22"/>
-        </w:rPr>
-        <w:tab/>
-        <w:t>1     l'utilisateur ajoute une photo et/ou une description</w:t>
+        <w:t>Sc</w:t>
+      </w:r>
+      <w:r>
+        <w:rPr>
+          <w:rFonts w:asciiTheme="minorHAnsi" w:hAnsiTheme="minorHAnsi" w:cstheme="minorHAnsi"/>
+          <w:color w:val="000000"/>
+          <w:sz w:val="22"/>
+          <w:szCs w:val="22"/>
+        </w:rPr>
+        <w:t>é</w:t>
+      </w:r>
+      <w:r>
+        <w:rPr>
+          <w:rFonts w:asciiTheme="minorHAnsi" w:hAnsiTheme="minorHAnsi" w:cstheme="minorHAnsi"/>
+          <w:color w:val="000000"/>
+          <w:sz w:val="22"/>
+          <w:szCs w:val="22"/>
+        </w:rPr>
+        <w:t>nario nominal :</w:t>
+      </w:r>
+    </w:p>
+    <w:p>
+      <w:pPr>
+        <w:pStyle w:val="Standard"/>
+        <w:ind w:firstLine="708"/>
+        <w:rPr>
+          <w:rFonts w:asciiTheme="minorHAnsi" w:hAnsiTheme="minorHAnsi" w:cstheme="minorHAnsi"/>
+          <w:color w:val="000000"/>
+          <w:sz w:val="22"/>
+          <w:szCs w:val="22"/>
+        </w:rPr>
+      </w:pPr>
+      <w:r>
+        <w:rPr>
+          <w:rFonts w:asciiTheme="minorHAnsi" w:hAnsiTheme="minorHAnsi" w:cstheme="minorHAnsi"/>
+          <w:color w:val="000000"/>
+          <w:sz w:val="22"/>
+          <w:szCs w:val="22"/>
+        </w:rPr>
+        <w:t>1     l'utilisateur ajoute</w:t>
+      </w:r>
+      <w:r>
+        <w:rPr>
+          <w:rFonts w:asciiTheme="minorHAnsi" w:hAnsiTheme="minorHAnsi" w:cstheme="minorHAnsi"/>
+          <w:color w:val="000000"/>
+          <w:sz w:val="22"/>
+          <w:szCs w:val="22"/>
+        </w:rPr>
+        <w:t>/modifie</w:t>
+      </w:r>
+      <w:r>
+        <w:rPr>
+          <w:rFonts w:asciiTheme="minorHAnsi" w:hAnsiTheme="minorHAnsi" w:cstheme="minorHAnsi"/>
+          <w:color w:val="000000"/>
+          <w:sz w:val="22"/>
+          <w:szCs w:val="22"/>
+        </w:rPr>
+        <w:t xml:space="preserve"> </w:t>
+      </w:r>
+      <w:r>
+        <w:rPr>
+          <w:rFonts w:asciiTheme="minorHAnsi" w:hAnsiTheme="minorHAnsi" w:cstheme="minorHAnsi"/>
+          <w:color w:val="000000"/>
+          <w:sz w:val="22"/>
+          <w:szCs w:val="22"/>
+        </w:rPr>
+        <w:t xml:space="preserve">un exécutable et/ou </w:t>
+      </w:r>
+      <w:r>
+        <w:rPr>
+          <w:rFonts w:asciiTheme="minorHAnsi" w:hAnsiTheme="minorHAnsi" w:cstheme="minorHAnsi"/>
+          <w:color w:val="000000"/>
+          <w:sz w:val="22"/>
+          <w:szCs w:val="22"/>
+        </w:rPr>
+        <w:t>une photo et/ou une description</w:t>
       </w:r>
     </w:p>
     <w:p>
@@ -3076,7 +3116,25 @@
           <w:sz w:val="22"/>
           <w:szCs w:val="22"/>
         </w:rPr>
-        <w:t>Scenario alternatif :</w:t>
+        <w:t>Sc</w:t>
+      </w:r>
+      <w:r>
+        <w:rPr>
+          <w:rFonts w:asciiTheme="minorHAnsi" w:hAnsiTheme="minorHAnsi" w:cstheme="minorHAnsi"/>
+          <w:color w:val="000000"/>
+          <w:sz w:val="22"/>
+          <w:szCs w:val="22"/>
+        </w:rPr>
+        <w:t>é</w:t>
+      </w:r>
+      <w:r>
+        <w:rPr>
+          <w:rFonts w:asciiTheme="minorHAnsi" w:hAnsiTheme="minorHAnsi" w:cstheme="minorHAnsi"/>
+          <w:color w:val="000000"/>
+          <w:sz w:val="22"/>
+          <w:szCs w:val="22"/>
+        </w:rPr>
+        <w:t>nario alternatif :</w:t>
       </w:r>
     </w:p>
     <w:p>
@@ -3178,6 +3236,118 @@
           <w:sz w:val="22"/>
           <w:szCs w:val="22"/>
         </w:rPr>
+        <w:t>Nom cas : Afficher les jeux</w:t>
+      </w:r>
+    </w:p>
+    <w:p>
+      <w:pPr>
+        <w:pStyle w:val="Standard"/>
+        <w:rPr>
+          <w:rFonts w:asciiTheme="minorHAnsi" w:hAnsiTheme="minorHAnsi" w:cstheme="minorHAnsi"/>
+          <w:color w:val="000000"/>
+          <w:sz w:val="22"/>
+          <w:szCs w:val="22"/>
+        </w:rPr>
+      </w:pPr>
+      <w:r>
+        <w:rPr>
+          <w:rFonts w:asciiTheme="minorHAnsi" w:hAnsiTheme="minorHAnsi" w:cstheme="minorHAnsi"/>
+          <w:color w:val="000000"/>
+          <w:sz w:val="22"/>
+          <w:szCs w:val="22"/>
+        </w:rPr>
+        <w:t>Acteur : Utilisateur</w:t>
+      </w:r>
+    </w:p>
+    <w:p>
+      <w:pPr>
+        <w:pStyle w:val="Standard"/>
+        <w:rPr>
+          <w:rFonts w:asciiTheme="minorHAnsi" w:hAnsiTheme="minorHAnsi" w:cstheme="minorHAnsi"/>
+          <w:color w:val="000000"/>
+          <w:sz w:val="22"/>
+          <w:szCs w:val="22"/>
+        </w:rPr>
+      </w:pPr>
+      <w:r>
+        <w:rPr>
+          <w:rFonts w:asciiTheme="minorHAnsi" w:hAnsiTheme="minorHAnsi" w:cstheme="minorHAnsi"/>
+          <w:color w:val="000000"/>
+          <w:sz w:val="22"/>
+          <w:szCs w:val="22"/>
+        </w:rPr>
+        <w:t>Scénario nominal :</w:t>
+      </w:r>
+    </w:p>
+    <w:p>
+      <w:pPr>
+        <w:pStyle w:val="Standard"/>
+        <w:rPr>
+          <w:rFonts w:asciiTheme="minorHAnsi" w:hAnsiTheme="minorHAnsi" w:cstheme="minorHAnsi"/>
+          <w:color w:val="000000"/>
+          <w:sz w:val="22"/>
+          <w:szCs w:val="22"/>
+        </w:rPr>
+      </w:pPr>
+      <w:r>
+        <w:rPr>
+          <w:rFonts w:asciiTheme="minorHAnsi" w:hAnsiTheme="minorHAnsi" w:cstheme="minorHAnsi"/>
+          <w:color w:val="000000"/>
+          <w:sz w:val="22"/>
+          <w:szCs w:val="22"/>
+        </w:rPr>
+        <w:tab/>
+        <w:t xml:space="preserve">1    le système affiche les jeux de l’utilisateur dans la partie </w:t>
+      </w:r>
+      <w:r>
+        <w:rPr>
+          <w:rFonts w:asciiTheme="minorHAnsi" w:hAnsiTheme="minorHAnsi" w:cstheme="minorHAnsi"/>
+          <w:color w:val="000000"/>
+          <w:sz w:val="22"/>
+          <w:szCs w:val="22"/>
+        </w:rPr>
+        <w:t>détail</w:t>
+      </w:r>
+    </w:p>
+    <w:p>
+      <w:pPr>
+        <w:pStyle w:val="Standard"/>
+        <w:rPr>
+          <w:rFonts w:asciiTheme="minorHAnsi" w:hAnsiTheme="minorHAnsi" w:cstheme="minorHAnsi"/>
+          <w:color w:val="000000"/>
+          <w:sz w:val="22"/>
+          <w:szCs w:val="22"/>
+        </w:rPr>
+      </w:pPr>
+    </w:p>
+    <w:p>
+      <w:pPr>
+        <w:pStyle w:val="Standard"/>
+        <w:rPr>
+          <w:rFonts w:asciiTheme="minorHAnsi" w:hAnsiTheme="minorHAnsi" w:cstheme="minorHAnsi"/>
+          <w:color w:val="000000"/>
+          <w:sz w:val="22"/>
+          <w:szCs w:val="22"/>
+        </w:rPr>
+      </w:pPr>
+    </w:p>
+    <w:p>
+      <w:pPr>
+        <w:pStyle w:val="Standard"/>
+        <w:rPr>
+          <w:rFonts w:asciiTheme="minorHAnsi" w:hAnsiTheme="minorHAnsi" w:cstheme="minorHAnsi"/>
+          <w:color w:val="000000"/>
+          <w:sz w:val="22"/>
+          <w:szCs w:val="22"/>
+        </w:rPr>
+      </w:pPr>
+      <w:r>
+        <w:rPr>
+          <w:rFonts w:asciiTheme="minorHAnsi" w:hAnsiTheme="minorHAnsi" w:cstheme="minorHAnsi"/>
+          <w:color w:val="000000"/>
+          <w:sz w:val="22"/>
+          <w:szCs w:val="22"/>
+        </w:rPr>
         <w:t>Nom cas : Ajouter un jeu</w:t>
       </w:r>
     </w:p>
@@ -3218,7 +3388,16 @@
           <w:sz w:val="22"/>
           <w:szCs w:val="22"/>
         </w:rPr>
-        <w:t>Scenario nominal :</w:t>
+        <w:t>Scé</w:t>
+      </w:r>
+      <w:r>
+        <w:rPr>
+          <w:rFonts w:asciiTheme="minorHAnsi" w:hAnsiTheme="minorHAnsi" w:cstheme="minorHAnsi"/>
+          <w:color w:val="000000"/>
+          <w:sz w:val="22"/>
+          <w:szCs w:val="22"/>
+        </w:rPr>
+        <w:t>nario nominal :</w:t>
       </w:r>
     </w:p>
     <w:p>
@@ -3269,7 +3448,16 @@
           <w:szCs w:val="22"/>
         </w:rPr>
         <w:tab/>
-        <w:t>1,1. le système affiche la page pour ajouter un jeu</w:t>
+        <w:t>1.</w:t>
+      </w:r>
+      <w:r>
+        <w:rPr>
+          <w:rFonts w:asciiTheme="minorHAnsi" w:hAnsiTheme="minorHAnsi" w:cstheme="minorHAnsi"/>
+          <w:color w:val="000000"/>
+          <w:sz w:val="22"/>
+          <w:szCs w:val="22"/>
+        </w:rPr>
+        <w:t>1. le système affiche la page pour ajouter un jeu</w:t>
       </w:r>
     </w:p>
     <w:p>
@@ -3311,27 +3499,63 @@
           <w:szCs w:val="22"/>
         </w:rPr>
         <w:tab/>
-        <w:t>2,2. le système ajoute le jeu à l’application</w:t>
-      </w:r>
-    </w:p>
-    <w:p>
-      <w:pPr>
-        <w:pStyle w:val="Standard"/>
-        <w:rPr>
-          <w:rFonts w:asciiTheme="minorHAnsi" w:hAnsiTheme="minorHAnsi" w:cstheme="minorHAnsi"/>
-          <w:color w:val="000000"/>
-          <w:sz w:val="22"/>
-          <w:szCs w:val="22"/>
-        </w:rPr>
-      </w:pPr>
-      <w:r>
-        <w:rPr>
-          <w:rFonts w:asciiTheme="minorHAnsi" w:hAnsiTheme="minorHAnsi" w:cstheme="minorHAnsi"/>
-          <w:color w:val="000000"/>
-          <w:sz w:val="22"/>
-          <w:szCs w:val="22"/>
-        </w:rPr>
-        <w:t>Scenario alternatif:</w:t>
+        <w:t>2</w:t>
+      </w:r>
+      <w:r>
+        <w:rPr>
+          <w:rFonts w:asciiTheme="minorHAnsi" w:hAnsiTheme="minorHAnsi" w:cstheme="minorHAnsi"/>
+          <w:color w:val="000000"/>
+          <w:sz w:val="22"/>
+          <w:szCs w:val="22"/>
+        </w:rPr>
+        <w:t>.</w:t>
+      </w:r>
+      <w:r>
+        <w:rPr>
+          <w:rFonts w:asciiTheme="minorHAnsi" w:hAnsiTheme="minorHAnsi" w:cstheme="minorHAnsi"/>
+          <w:color w:val="000000"/>
+          <w:sz w:val="22"/>
+          <w:szCs w:val="22"/>
+        </w:rPr>
+        <w:t>2. le système ajoute le jeu à l’application</w:t>
+      </w:r>
+    </w:p>
+    <w:p>
+      <w:pPr>
+        <w:pStyle w:val="Standard"/>
+        <w:rPr>
+          <w:rFonts w:asciiTheme="minorHAnsi" w:hAnsiTheme="minorHAnsi" w:cstheme="minorHAnsi"/>
+          <w:color w:val="000000"/>
+          <w:sz w:val="22"/>
+          <w:szCs w:val="22"/>
+        </w:rPr>
+      </w:pPr>
+      <w:r>
+        <w:rPr>
+          <w:rFonts w:asciiTheme="minorHAnsi" w:hAnsiTheme="minorHAnsi" w:cstheme="minorHAnsi"/>
+          <w:color w:val="000000"/>
+          <w:sz w:val="22"/>
+          <w:szCs w:val="22"/>
+        </w:rPr>
+        <w:t>Sc</w:t>
+      </w:r>
+      <w:r>
+        <w:rPr>
+          <w:rFonts w:asciiTheme="minorHAnsi" w:hAnsiTheme="minorHAnsi" w:cstheme="minorHAnsi"/>
+          <w:color w:val="000000"/>
+          <w:sz w:val="22"/>
+          <w:szCs w:val="22"/>
+        </w:rPr>
+        <w:t>é</w:t>
+      </w:r>
+      <w:r>
+        <w:rPr>
+          <w:rFonts w:asciiTheme="minorHAnsi" w:hAnsiTheme="minorHAnsi" w:cstheme="minorHAnsi"/>
+          <w:color w:val="000000"/>
+          <w:sz w:val="22"/>
+          <w:szCs w:val="22"/>
+        </w:rPr>
+        <w:t>nario alternatif:</w:t>
       </w:r>
     </w:p>
     <w:p>
@@ -3372,7 +3596,6 @@
           <w:sz w:val="22"/>
           <w:szCs w:val="22"/>
         </w:rPr>
-        <w:lastRenderedPageBreak/>
         <w:tab/>
         <w:t>3.1 le système n'effectue pas l'ajout du jeu</w:t>
       </w:r>
@@ -3456,7 +3679,16 @@
           <w:sz w:val="22"/>
           <w:szCs w:val="22"/>
         </w:rPr>
-        <w:t>Scenario nominal :</w:t>
+        <w:t>Scé</w:t>
+      </w:r>
+      <w:r>
+        <w:rPr>
+          <w:rFonts w:asciiTheme="minorHAnsi" w:hAnsiTheme="minorHAnsi" w:cstheme="minorHAnsi"/>
+          <w:color w:val="000000"/>
+          <w:sz w:val="22"/>
+          <w:szCs w:val="22"/>
+        </w:rPr>
+        <w:t>nario nominal :</w:t>
       </w:r>
     </w:p>
     <w:p>
@@ -3521,7 +3753,16 @@
           <w:szCs w:val="22"/>
         </w:rPr>
         <w:tab/>
-        <w:t>1,1. le système recherche des nouveaux jeux</w:t>
+        <w:t>1.</w:t>
+      </w:r>
+      <w:r>
+        <w:rPr>
+          <w:rFonts w:asciiTheme="minorHAnsi" w:hAnsiTheme="minorHAnsi" w:cstheme="minorHAnsi"/>
+          <w:color w:val="000000"/>
+          <w:sz w:val="22"/>
+          <w:szCs w:val="22"/>
+        </w:rPr>
+        <w:t>1. le système recherche des nouveaux jeux</w:t>
       </w:r>
     </w:p>
     <w:p>
@@ -3603,7 +3844,16 @@
           <w:sz w:val="22"/>
           <w:szCs w:val="22"/>
         </w:rPr>
-        <w:t>Scenario nominal :</w:t>
+        <w:t>Scé</w:t>
+      </w:r>
+      <w:r>
+        <w:rPr>
+          <w:rFonts w:asciiTheme="minorHAnsi" w:hAnsiTheme="minorHAnsi" w:cstheme="minorHAnsi"/>
+          <w:color w:val="000000"/>
+          <w:sz w:val="22"/>
+          <w:szCs w:val="22"/>
+        </w:rPr>
+        <w:t>nario nominal :</w:t>
       </w:r>
     </w:p>
     <w:p>
@@ -3671,7 +3921,17 @@
           <w:szCs w:val="22"/>
         </w:rPr>
         <w:tab/>
-        <w:t>1,1. le système supprime le chemin de recherche de l’application</w:t>
+        <w:t>1.</w:t>
+      </w:r>
+      <w:r>
+        <w:rPr>
+          <w:rFonts w:asciiTheme="minorHAnsi" w:hAnsiTheme="minorHAnsi" w:cstheme="minorHAnsi"/>
+          <w:bCs/>
+          <w:color w:val="000000"/>
+          <w:sz w:val="22"/>
+          <w:szCs w:val="22"/>
+        </w:rPr>
+        <w:t>1. le système supprime le chemin de recherche de l’application</w:t>
       </w:r>
     </w:p>
     <w:p>
@@ -4590,7 +4850,7 @@
 </file>
 
 <file path=customXml/itemProps1.xml><?xml version="1.0" encoding="utf-8"?>
-<ds:datastoreItem xmlns:ds="http://schemas.openxmlformats.org/officeDocument/2006/customXml" ds:itemID="{1843D9A1-005A-462B-8F03-3B4140066E91}">
+<ds:datastoreItem xmlns:ds="http://schemas.openxmlformats.org/officeDocument/2006/customXml" ds:itemID="{3F3AB925-3ED2-40DF-8441-BBCABAC9ABE1}">
   <ds:schemaRefs>
     <ds:schemaRef ds:uri="http://schemas.openxmlformats.org/officeDocument/2006/bibliography"/>
   </ds:schemaRefs>

</xml_diff>

<commit_message>
maj de la doc
</commit_message>
<xml_diff>
--- a/Documentation/Documentation IHM.docx
+++ b/Documentation/Documentation IHM.docx
@@ -260,8 +260,6 @@
           <w:u w:val="single"/>
         </w:rPr>
       </w:pPr>
-      <w:bookmarkStart w:id="0" w:name="_GoBack"/>
-      <w:bookmarkEnd w:id="0"/>
       <w:proofErr w:type="spellStart"/>
       <w:r>
         <w:rPr>
@@ -1923,6 +1921,128 @@
           <w:u w:val="single"/>
         </w:rPr>
       </w:pPr>
+    </w:p>
+    <w:p>
+      <w:pPr>
+        <w:jc w:val="center"/>
+        <w:rPr>
+          <w:sz w:val="32"/>
+          <w:szCs w:val="32"/>
+          <w:u w:val="single"/>
+        </w:rPr>
+      </w:pPr>
+    </w:p>
+    <w:p>
+      <w:pPr>
+        <w:jc w:val="center"/>
+        <w:rPr>
+          <w:sz w:val="32"/>
+          <w:szCs w:val="32"/>
+          <w:u w:val="single"/>
+        </w:rPr>
+      </w:pPr>
+    </w:p>
+    <w:p>
+      <w:pPr>
+        <w:jc w:val="center"/>
+        <w:rPr>
+          <w:sz w:val="32"/>
+          <w:szCs w:val="32"/>
+          <w:u w:val="single"/>
+        </w:rPr>
+      </w:pPr>
+    </w:p>
+    <w:p>
+      <w:pPr>
+        <w:jc w:val="center"/>
+        <w:rPr>
+          <w:sz w:val="32"/>
+          <w:szCs w:val="32"/>
+          <w:u w:val="single"/>
+        </w:rPr>
+      </w:pPr>
+    </w:p>
+    <w:p>
+      <w:pPr>
+        <w:jc w:val="center"/>
+        <w:rPr>
+          <w:sz w:val="32"/>
+          <w:szCs w:val="32"/>
+          <w:u w:val="single"/>
+        </w:rPr>
+      </w:pPr>
+    </w:p>
+    <w:p>
+      <w:pPr>
+        <w:jc w:val="center"/>
+        <w:rPr>
+          <w:sz w:val="32"/>
+          <w:szCs w:val="32"/>
+          <w:u w:val="single"/>
+        </w:rPr>
+      </w:pPr>
+    </w:p>
+    <w:p>
+      <w:pPr>
+        <w:jc w:val="center"/>
+        <w:rPr>
+          <w:sz w:val="32"/>
+          <w:szCs w:val="32"/>
+          <w:u w:val="single"/>
+        </w:rPr>
+      </w:pPr>
+    </w:p>
+    <w:p>
+      <w:pPr>
+        <w:jc w:val="center"/>
+        <w:rPr>
+          <w:sz w:val="32"/>
+          <w:szCs w:val="32"/>
+          <w:u w:val="single"/>
+        </w:rPr>
+      </w:pPr>
+    </w:p>
+    <w:p>
+      <w:pPr>
+        <w:jc w:val="center"/>
+        <w:rPr>
+          <w:sz w:val="32"/>
+          <w:szCs w:val="32"/>
+          <w:u w:val="single"/>
+        </w:rPr>
+      </w:pPr>
+    </w:p>
+    <w:p>
+      <w:pPr>
+        <w:jc w:val="center"/>
+        <w:rPr>
+          <w:sz w:val="32"/>
+          <w:szCs w:val="32"/>
+          <w:u w:val="single"/>
+        </w:rPr>
+      </w:pPr>
+    </w:p>
+    <w:p>
+      <w:pPr>
+        <w:jc w:val="center"/>
+        <w:rPr>
+          <w:sz w:val="32"/>
+          <w:szCs w:val="32"/>
+          <w:u w:val="single"/>
+        </w:rPr>
+      </w:pPr>
+    </w:p>
+    <w:p>
+      <w:pPr>
+        <w:jc w:val="center"/>
+        <w:rPr>
+          <w:sz w:val="32"/>
+          <w:szCs w:val="32"/>
+          <w:u w:val="single"/>
+        </w:rPr>
+      </w:pPr>
+      <w:bookmarkStart w:id="0" w:name="_GoBack"/>
+      <w:bookmarkEnd w:id="0"/>
       <w:r>
         <w:rPr>
           <w:noProof/>
@@ -1933,18 +2053,18 @@
         </w:rPr>
         <w:lastRenderedPageBreak/>
         <w:drawing>
-          <wp:anchor distT="0" distB="0" distL="114300" distR="114300" simplePos="0" relativeHeight="251672576" behindDoc="0" locked="0" layoutInCell="1" allowOverlap="1">
+          <wp:anchor distT="0" distB="0" distL="114300" distR="114300" simplePos="0" relativeHeight="251674624" behindDoc="0" locked="0" layoutInCell="1" allowOverlap="1">
             <wp:simplePos x="0" y="0"/>
-            <wp:positionH relativeFrom="page">
-              <wp:posOffset>33655</wp:posOffset>
+            <wp:positionH relativeFrom="column">
+              <wp:posOffset>-804545</wp:posOffset>
             </wp:positionH>
             <wp:positionV relativeFrom="paragraph">
-              <wp:posOffset>262255</wp:posOffset>
+              <wp:posOffset>440131</wp:posOffset>
             </wp:positionV>
-            <wp:extent cx="7522845" cy="4232910"/>
-            <wp:effectExtent l="0" t="0" r="1905" b="0"/>
+            <wp:extent cx="7254240" cy="4834255"/>
+            <wp:effectExtent l="0" t="0" r="3810" b="4445"/>
             <wp:wrapTopAndBottom/>
-            <wp:docPr id="20" name="Image 20" descr="D:\Utilisateurs\yoann\Téléchargements\storyboard.png"/>
+            <wp:docPr id="2" name="Image 2" descr="D:\Programmation\Projet\Projet-1A-IUT\CSharp\Travail\storyboard.png"/>
             <wp:cNvGraphicFramePr>
               <a:graphicFrameLocks xmlns:a="http://schemas.openxmlformats.org/drawingml/2006/main" noChangeAspect="1"/>
             </wp:cNvGraphicFramePr>
@@ -1952,7 +2072,7 @@
               <a:graphicData uri="http://schemas.openxmlformats.org/drawingml/2006/picture">
                 <pic:pic xmlns:pic="http://schemas.openxmlformats.org/drawingml/2006/picture">
                   <pic:nvPicPr>
-                    <pic:cNvPr id="0" name="Picture 21" descr="D:\Utilisateurs\yoann\Téléchargements\storyboard.png"/>
+                    <pic:cNvPr id="0" name="Picture 2" descr="D:\Programmation\Projet\Projet-1A-IUT\CSharp\Travail\storyboard.png"/>
                     <pic:cNvPicPr>
                       <a:picLocks noChangeAspect="1" noChangeArrowheads="1"/>
                     </pic:cNvPicPr>
@@ -1973,7 +2093,7 @@
                   <pic:spPr bwMode="auto">
                     <a:xfrm>
                       <a:off x="0" y="0"/>
-                      <a:ext cx="7522845" cy="4232910"/>
+                      <a:ext cx="7254240" cy="4834255"/>
                     </a:xfrm>
                     <a:prstGeom prst="rect">
                       <a:avLst/>
@@ -2135,7 +2255,6 @@
           <w:szCs w:val="32"/>
           <w:u w:val="single"/>
         </w:rPr>
-        <w:lastRenderedPageBreak/>
         <w:t>Diagramme de cas</w:t>
       </w:r>
     </w:p>
@@ -2423,7 +2542,6 @@
           <w:sz w:val="22"/>
           <w:szCs w:val="22"/>
         </w:rPr>
-        <w:lastRenderedPageBreak/>
         <w:t>Acteur : Utilisateur</w:t>
       </w:r>
     </w:p>
@@ -3537,6 +3655,7 @@
           <w:sz w:val="22"/>
           <w:szCs w:val="22"/>
         </w:rPr>
+        <w:lastRenderedPageBreak/>
         <w:t>Sc</w:t>
       </w:r>
       <w:r>
@@ -4850,7 +4969,7 @@
 </file>
 
 <file path=customXml/itemProps1.xml><?xml version="1.0" encoding="utf-8"?>
-<ds:datastoreItem xmlns:ds="http://schemas.openxmlformats.org/officeDocument/2006/customXml" ds:itemID="{3F3AB925-3ED2-40DF-8441-BBCABAC9ABE1}">
+<ds:datastoreItem xmlns:ds="http://schemas.openxmlformats.org/officeDocument/2006/customXml" ds:itemID="{C8E1E70F-5C39-4027-B689-B25ADB4C653F}">
   <ds:schemaRefs>
     <ds:schemaRef ds:uri="http://schemas.openxmlformats.org/officeDocument/2006/bibliography"/>
   </ds:schemaRefs>

</xml_diff>

<commit_message>
diagrame de cas maj
</commit_message>
<xml_diff>
--- a/Documentation/Documentation IHM.docx
+++ b/Documentation/Documentation IHM.docx
@@ -44,45 +44,8 @@
         <w:t>s</w:t>
       </w:r>
       <w:r>
-        <w:t xml:space="preserve">, on peut citer : </w:t>
-      </w:r>
-      <w:proofErr w:type="spellStart"/>
-      <w:r>
-        <w:t>Steam</w:t>
-      </w:r>
-      <w:proofErr w:type="spellEnd"/>
-      <w:r>
-        <w:t xml:space="preserve">, Epic </w:t>
-      </w:r>
-      <w:proofErr w:type="spellStart"/>
-      <w:r>
-        <w:t>Games</w:t>
-      </w:r>
-      <w:proofErr w:type="spellEnd"/>
-      <w:r>
-        <w:t xml:space="preserve">, </w:t>
-      </w:r>
-      <w:proofErr w:type="spellStart"/>
-      <w:r>
-        <w:t>Uplay</w:t>
-      </w:r>
-      <w:proofErr w:type="spellEnd"/>
-      <w:r>
-        <w:t xml:space="preserve">, </w:t>
-      </w:r>
-      <w:proofErr w:type="spellStart"/>
-      <w:r>
-        <w:t>Origin</w:t>
-      </w:r>
-      <w:proofErr w:type="spellEnd"/>
-      <w:r>
-        <w:t xml:space="preserve"> ou encore </w:t>
-      </w:r>
-      <w:proofErr w:type="spellStart"/>
-      <w:r>
-        <w:t>Riot</w:t>
-      </w:r>
-      <w:proofErr w:type="spellEnd"/>
+        <w:t>, on peut citer : Steam, Epic Games, Uplay, Origin ou encore Riot</w:t>
+      </w:r>
     </w:p>
     <w:p>
       <w:r>
@@ -260,7 +223,6 @@
           <w:u w:val="single"/>
         </w:rPr>
       </w:pPr>
-      <w:proofErr w:type="spellStart"/>
       <w:r>
         <w:rPr>
           <w:sz w:val="32"/>
@@ -270,7 +232,6 @@
         <w:lastRenderedPageBreak/>
         <w:t>Personnas</w:t>
       </w:r>
-      <w:proofErr w:type="spellEnd"/>
     </w:p>
     <w:p>
       <w:pPr>
@@ -2041,8 +2002,6 @@
           <w:u w:val="single"/>
         </w:rPr>
       </w:pPr>
-      <w:bookmarkStart w:id="0" w:name="_GoBack"/>
-      <w:bookmarkEnd w:id="0"/>
       <w:r>
         <w:rPr>
           <w:noProof/>
@@ -2115,7 +2074,6 @@
           </wp:anchor>
         </w:drawing>
       </w:r>
-      <w:proofErr w:type="spellStart"/>
       <w:r>
         <w:rPr>
           <w:sz w:val="32"/>
@@ -2124,7 +2082,6 @@
         </w:rPr>
         <w:t>Storyboard</w:t>
       </w:r>
-      <w:proofErr w:type="spellEnd"/>
     </w:p>
     <w:p>
       <w:pPr>
@@ -2212,6 +2169,15 @@
     </w:p>
     <w:p>
       <w:pPr>
+        <w:rPr>
+          <w:sz w:val="32"/>
+          <w:szCs w:val="32"/>
+          <w:u w:val="single"/>
+        </w:rPr>
+      </w:pPr>
+    </w:p>
+    <w:p>
+      <w:pPr>
         <w:jc w:val="center"/>
         <w:rPr>
           <w:sz w:val="32"/>
@@ -2219,42 +2185,13 @@
           <w:u w:val="single"/>
         </w:rPr>
       </w:pPr>
-    </w:p>
-    <w:p>
-      <w:pPr>
-        <w:jc w:val="center"/>
-        <w:rPr>
-          <w:sz w:val="32"/>
-          <w:szCs w:val="32"/>
-          <w:u w:val="single"/>
-        </w:rPr>
-      </w:pPr>
-    </w:p>
-    <w:p>
-      <w:pPr>
-        <w:jc w:val="center"/>
-        <w:rPr>
-          <w:sz w:val="32"/>
-          <w:szCs w:val="32"/>
-          <w:u w:val="single"/>
-        </w:rPr>
-      </w:pPr>
-    </w:p>
-    <w:p>
-      <w:pPr>
-        <w:jc w:val="center"/>
-        <w:rPr>
-          <w:sz w:val="32"/>
-          <w:szCs w:val="32"/>
-          <w:u w:val="single"/>
-        </w:rPr>
-      </w:pPr>
-      <w:r>
-        <w:rPr>
-          <w:sz w:val="32"/>
-          <w:szCs w:val="32"/>
-          <w:u w:val="single"/>
-        </w:rPr>
+      <w:r>
+        <w:rPr>
+          <w:sz w:val="32"/>
+          <w:szCs w:val="32"/>
+          <w:u w:val="single"/>
+        </w:rPr>
+        <w:lastRenderedPageBreak/>
         <w:t>Diagramme de cas</w:t>
       </w:r>
     </w:p>
@@ -2272,10 +2209,10 @@
           <w:lang w:eastAsia="fr-FR"/>
         </w:rPr>
         <w:drawing>
-          <wp:inline distT="0" distB="0" distL="0" distR="0" wp14:anchorId="60EC2C2F" wp14:editId="140EBDF6">
-            <wp:extent cx="5760720" cy="5821045"/>
-            <wp:effectExtent l="0" t="0" r="0" b="8255"/>
-            <wp:docPr id="21" name="Image 21"/>
+          <wp:inline distT="0" distB="0" distL="0" distR="0" wp14:anchorId="15DDBA08" wp14:editId="33B4594B">
+            <wp:extent cx="5760720" cy="5833745"/>
+            <wp:effectExtent l="0" t="0" r="0" b="0"/>
+            <wp:docPr id="1" name="Image 1"/>
             <wp:cNvGraphicFramePr>
               <a:graphicFrameLocks xmlns:a="http://schemas.openxmlformats.org/drawingml/2006/main" noChangeAspect="1"/>
             </wp:cNvGraphicFramePr>
@@ -2295,7 +2232,7 @@
                   <pic:spPr>
                     <a:xfrm>
                       <a:off x="0" y="0"/>
-                      <a:ext cx="5760720" cy="5821045"/>
+                      <a:ext cx="5760720" cy="5833745"/>
                     </a:xfrm>
                     <a:prstGeom prst="rect">
                       <a:avLst/>
@@ -2515,13 +2452,27 @@
           <w:szCs w:val="22"/>
         </w:rPr>
       </w:pPr>
-      <w:r>
-        <w:rPr>
-          <w:rFonts w:asciiTheme="minorHAnsi" w:hAnsiTheme="minorHAnsi" w:cstheme="minorHAnsi"/>
-          <w:color w:val="000000"/>
-          <w:sz w:val="22"/>
-          <w:szCs w:val="22"/>
-        </w:rPr>
+      <w:bookmarkStart w:id="0" w:name="_GoBack"/>
+      <w:bookmarkEnd w:id="0"/>
+    </w:p>
+    <w:p>
+      <w:pPr>
+        <w:pStyle w:val="Standard"/>
+        <w:rPr>
+          <w:rFonts w:asciiTheme="minorHAnsi" w:hAnsiTheme="minorHAnsi" w:cstheme="minorHAnsi"/>
+          <w:color w:val="000000"/>
+          <w:sz w:val="22"/>
+          <w:szCs w:val="22"/>
+        </w:rPr>
+      </w:pPr>
+      <w:r>
+        <w:rPr>
+          <w:rFonts w:asciiTheme="minorHAnsi" w:hAnsiTheme="minorHAnsi" w:cstheme="minorHAnsi"/>
+          <w:color w:val="000000"/>
+          <w:sz w:val="22"/>
+          <w:szCs w:val="22"/>
+        </w:rPr>
+        <w:lastRenderedPageBreak/>
         <w:t>Nom cas : Voir les détails d'un jeu</w:t>
       </w:r>
     </w:p>
@@ -3655,7 +3606,6 @@
           <w:sz w:val="22"/>
           <w:szCs w:val="22"/>
         </w:rPr>
-        <w:lastRenderedPageBreak/>
         <w:t>Sc</w:t>
       </w:r>
       <w:r>
@@ -3831,27 +3781,7 @@
           <w:sz w:val="22"/>
           <w:szCs w:val="22"/>
         </w:rPr>
-        <w:t xml:space="preserve"> </w:t>
-      </w:r>
-      <w:proofErr w:type="gramStart"/>
-      <w:r>
-        <w:rPr>
-          <w:rFonts w:asciiTheme="minorHAnsi" w:hAnsiTheme="minorHAnsi" w:cstheme="minorHAnsi"/>
-          <w:color w:val="000000"/>
-          <w:sz w:val="22"/>
-          <w:szCs w:val="22"/>
-        </w:rPr>
-        <w:t>l’utilisateur</w:t>
-      </w:r>
-      <w:proofErr w:type="gramEnd"/>
-      <w:r>
-        <w:rPr>
-          <w:rFonts w:asciiTheme="minorHAnsi" w:hAnsiTheme="minorHAnsi" w:cstheme="minorHAnsi"/>
-          <w:color w:val="000000"/>
-          <w:sz w:val="22"/>
-          <w:szCs w:val="22"/>
-        </w:rPr>
-        <w:t xml:space="preserve"> entre le chemin du dossier</w:t>
+        <w:t xml:space="preserve"> l’utilisateur entre le chemin du dossier</w:t>
       </w:r>
     </w:p>
     <w:p>
@@ -3996,27 +3926,7 @@
           <w:sz w:val="22"/>
           <w:szCs w:val="22"/>
         </w:rPr>
-        <w:t xml:space="preserve"> </w:t>
-      </w:r>
-      <w:proofErr w:type="gramStart"/>
-      <w:r>
-        <w:rPr>
-          <w:rFonts w:asciiTheme="minorHAnsi" w:hAnsiTheme="minorHAnsi" w:cstheme="minorHAnsi"/>
-          <w:color w:val="000000"/>
-          <w:sz w:val="22"/>
-          <w:szCs w:val="22"/>
-        </w:rPr>
-        <w:t>l’utilisateur</w:t>
-      </w:r>
-      <w:proofErr w:type="gramEnd"/>
-      <w:r>
-        <w:rPr>
-          <w:rFonts w:asciiTheme="minorHAnsi" w:hAnsiTheme="minorHAnsi" w:cstheme="minorHAnsi"/>
-          <w:color w:val="000000"/>
-          <w:sz w:val="22"/>
-          <w:szCs w:val="22"/>
-        </w:rPr>
-        <w:t xml:space="preserve"> sélectionne un chemin du dossier</w:t>
+        <w:t xml:space="preserve"> l’utilisateur sélectionne un chemin du dossier</w:t>
       </w:r>
     </w:p>
     <w:p>
@@ -4969,7 +4879,7 @@
 </file>
 
 <file path=customXml/itemProps1.xml><?xml version="1.0" encoding="utf-8"?>
-<ds:datastoreItem xmlns:ds="http://schemas.openxmlformats.org/officeDocument/2006/customXml" ds:itemID="{C8E1E70F-5C39-4027-B689-B25ADB4C653F}">
+<ds:datastoreItem xmlns:ds="http://schemas.openxmlformats.org/officeDocument/2006/customXml" ds:itemID="{529F967F-C9BF-451E-A478-929A40B61450}">
   <ds:schemaRefs>
     <ds:schemaRef ds:uri="http://schemas.openxmlformats.org/officeDocument/2006/bibliography"/>
   </ds:schemaRefs>

</xml_diff>

<commit_message>
complétion du diagramme de classe
</commit_message>
<xml_diff>
--- a/Documentation/Documentation IHM.docx
+++ b/Documentation/Documentation IHM.docx
@@ -1,6 +1,6 @@
 
 <file path=word/document.xml><?xml version="1.0" encoding="utf-8"?>
-<w:document xmlns:wpc="http://schemas.microsoft.com/office/word/2010/wordprocessingCanvas" xmlns:cx="http://schemas.microsoft.com/office/drawing/2014/chartex" xmlns:cx1="http://schemas.microsoft.com/office/drawing/2015/9/8/chartex" xmlns:mc="http://schemas.openxmlformats.org/markup-compatibility/2006" xmlns:o="urn:schemas-microsoft-com:office:office" xmlns:r="http://schemas.openxmlformats.org/officeDocument/2006/relationships" xmlns:m="http://schemas.openxmlformats.org/officeDocument/2006/math" xmlns:v="urn:schemas-microsoft-com:vml" xmlns:wp14="http://schemas.microsoft.com/office/word/2010/wordprocessingDrawing" xmlns:wp="http://schemas.openxmlformats.org/drawingml/2006/wordprocessingDrawing" xmlns:w10="urn:schemas-microsoft-com:office:word" xmlns:w="http://schemas.openxmlformats.org/wordprocessingml/2006/main" xmlns:w14="http://schemas.microsoft.com/office/word/2010/wordml" xmlns:w15="http://schemas.microsoft.com/office/word/2012/wordml" xmlns:w16se="http://schemas.microsoft.com/office/word/2015/wordml/symex" xmlns:wpg="http://schemas.microsoft.com/office/word/2010/wordprocessingGroup" xmlns:wpi="http://schemas.microsoft.com/office/word/2010/wordprocessingInk" xmlns:wne="http://schemas.microsoft.com/office/word/2006/wordml" xmlns:wps="http://schemas.microsoft.com/office/word/2010/wordprocessingShape" mc:Ignorable="w14 w15 w16se wp14">
+<w:document xmlns:wpc="http://schemas.microsoft.com/office/word/2010/wordprocessingCanvas" xmlns:cx="http://schemas.microsoft.com/office/drawing/2014/chartex" xmlns:cx1="http://schemas.microsoft.com/office/drawing/2015/9/8/chartex" xmlns:cx2="http://schemas.microsoft.com/office/drawing/2015/10/21/chartex" xmlns:cx3="http://schemas.microsoft.com/office/drawing/2016/5/9/chartex" xmlns:cx4="http://schemas.microsoft.com/office/drawing/2016/5/10/chartex" xmlns:cx5="http://schemas.microsoft.com/office/drawing/2016/5/11/chartex" xmlns:cx6="http://schemas.microsoft.com/office/drawing/2016/5/12/chartex" xmlns:cx7="http://schemas.microsoft.com/office/drawing/2016/5/13/chartex" xmlns:cx8="http://schemas.microsoft.com/office/drawing/2016/5/14/chartex" xmlns:mc="http://schemas.openxmlformats.org/markup-compatibility/2006" xmlns:aink="http://schemas.microsoft.com/office/drawing/2016/ink" xmlns:am3d="http://schemas.microsoft.com/office/drawing/2017/model3d" xmlns:o="urn:schemas-microsoft-com:office:office" xmlns:r="http://schemas.openxmlformats.org/officeDocument/2006/relationships" xmlns:m="http://schemas.openxmlformats.org/officeDocument/2006/math" xmlns:v="urn:schemas-microsoft-com:vml" xmlns:wp14="http://schemas.microsoft.com/office/word/2010/wordprocessingDrawing" xmlns:wp="http://schemas.openxmlformats.org/drawingml/2006/wordprocessingDrawing" xmlns:w10="urn:schemas-microsoft-com:office:word" xmlns:w="http://schemas.openxmlformats.org/wordprocessingml/2006/main" xmlns:w14="http://schemas.microsoft.com/office/word/2010/wordml" xmlns:w15="http://schemas.microsoft.com/office/word/2012/wordml" xmlns:w16cex="http://schemas.microsoft.com/office/word/2018/wordml/cex" xmlns:w16cid="http://schemas.microsoft.com/office/word/2016/wordml/cid" xmlns:w16="http://schemas.microsoft.com/office/word/2018/wordml" xmlns:w16sdtdh="http://schemas.microsoft.com/office/word/2020/wordml/sdtdatahash" xmlns:w16se="http://schemas.microsoft.com/office/word/2015/wordml/symex" xmlns:wpg="http://schemas.microsoft.com/office/word/2010/wordprocessingGroup" xmlns:wpi="http://schemas.microsoft.com/office/word/2010/wordprocessingInk" xmlns:wne="http://schemas.microsoft.com/office/word/2006/wordml" xmlns:wps="http://schemas.microsoft.com/office/word/2010/wordprocessingShape" mc:Ignorable="w14 w15 w16se w16cid w16 w16cex w16sdtdh wp14">
   <w:body>
     <w:p>
       <w:pPr>
@@ -25,47 +25,7 @@
         <w:ind w:firstLine="708"/>
       </w:pPr>
       <w:r>
-        <w:t xml:space="preserve">Pour le bien de la compréhension de ce contexte d’application, nous allons vous introduire au terme « launcher ». Un launcher est un logiciel accueillant des jeux vidéo. Il permet d’acheter des jeux, les télécharger, les mettre à jour, les désinstaller, etc… Un launcher sert donc à la gestion des jeux vidéo acheté ou obtenu par l’utilisateur. Parmi les plus connus, on peut citer : </w:t>
-      </w:r>
-      <w:proofErr w:type="spellStart"/>
-      <w:r>
-        <w:t>Steam</w:t>
-      </w:r>
-      <w:proofErr w:type="spellEnd"/>
-      <w:r>
-        <w:t xml:space="preserve">, Epic </w:t>
-      </w:r>
-      <w:proofErr w:type="spellStart"/>
-      <w:r>
-        <w:t>Games</w:t>
-      </w:r>
-      <w:proofErr w:type="spellEnd"/>
-      <w:r>
-        <w:t xml:space="preserve">, </w:t>
-      </w:r>
-      <w:proofErr w:type="spellStart"/>
-      <w:r>
-        <w:t>Uplay</w:t>
-      </w:r>
-      <w:proofErr w:type="spellEnd"/>
-      <w:r>
-        <w:t xml:space="preserve">, </w:t>
-      </w:r>
-      <w:proofErr w:type="spellStart"/>
-      <w:r>
-        <w:t>Origin</w:t>
-      </w:r>
-      <w:proofErr w:type="spellEnd"/>
-      <w:r>
-        <w:t xml:space="preserve"> ou encore </w:t>
-      </w:r>
-      <w:proofErr w:type="spellStart"/>
-      <w:r>
-        <w:t>Riot</w:t>
-      </w:r>
-      <w:proofErr w:type="spellEnd"/>
-      <w:r>
-        <w:t>.</w:t>
+        <w:t>Pour le bien de la compréhension de ce contexte d’application, nous allons vous introduire au terme « launcher ». Un launcher est un logiciel accueillant des jeux vidéo. Il permet d’acheter des jeux, les télécharger, les mettre à jour, les désinstaller, etc… Un launcher sert donc à la gestion des jeux vidéo acheté ou obtenu par l’utilisateur. Parmi les plus connus, on peut citer : Steam, Epic Games, Uplay, Origin ou encore Riot.</w:t>
       </w:r>
     </w:p>
     <w:p>
@@ -198,15 +158,7 @@
         <w:t xml:space="preserve"> l’ordinateur de l’utilisateur.</w:t>
       </w:r>
       <w:r>
-        <w:t xml:space="preserve"> Le </w:t>
-      </w:r>
-      <w:proofErr w:type="gramStart"/>
-      <w:r>
-        <w:t>menu</w:t>
-      </w:r>
-      <w:proofErr w:type="gramEnd"/>
-      <w:r>
-        <w:t xml:space="preserve"> paramètre pourra alors servir à renseigner des chemins de recherche supplémentaires.</w:t>
+        <w:t xml:space="preserve"> Le menu paramètre pourra alors servir à renseigner des chemins de recherche supplémentaires.</w:t>
       </w:r>
     </w:p>
     <w:p>
@@ -291,7 +243,6 @@
           <w:u w:val="single"/>
         </w:rPr>
       </w:pPr>
-      <w:proofErr w:type="spellStart"/>
       <w:r>
         <w:rPr>
           <w:sz w:val="32"/>
@@ -300,7 +251,6 @@
         </w:rPr>
         <w:t>Personnas</w:t>
       </w:r>
-      <w:proofErr w:type="spellEnd"/>
     </w:p>
     <w:p>
       <w:pPr>
@@ -1154,7 +1104,7 @@
               </wp:anchor>
             </w:drawing>
           </mc:Choice>
-          <mc:Fallback xmlns:w16sdtdh="http://schemas.microsoft.com/office/word/2020/wordml/sdtdatahash" xmlns:w16="http://schemas.microsoft.com/office/word/2018/wordml" xmlns:w16cid="http://schemas.microsoft.com/office/word/2016/wordml/cid" xmlns:w16cex="http://schemas.microsoft.com/office/word/2018/wordml/cex" xmlns:am3d="http://schemas.microsoft.com/office/drawing/2017/model3d" xmlns:aink="http://schemas.microsoft.com/office/drawing/2016/ink" xmlns:cx8="http://schemas.microsoft.com/office/drawing/2016/5/14/chartex" xmlns:cx7="http://schemas.microsoft.com/office/drawing/2016/5/13/chartex" xmlns:cx6="http://schemas.microsoft.com/office/drawing/2016/5/12/chartex" xmlns:cx5="http://schemas.microsoft.com/office/drawing/2016/5/11/chartex" xmlns:cx4="http://schemas.microsoft.com/office/drawing/2016/5/10/chartex" xmlns:cx3="http://schemas.microsoft.com/office/drawing/2016/5/9/chartex" xmlns:cx2="http://schemas.microsoft.com/office/drawing/2015/10/21/chartex">
+          <mc:Fallback>
             <w:pict>
               <v:shapetype w14:anchorId="1C539FB2" id="_x0000_t202" coordsize="21600,21600" o:spt="202" path="m,l,21600r21600,l21600,xe">
                 <v:stroke joinstyle="miter"/>
@@ -1296,7 +1246,7 @@
               </wp:anchor>
             </w:drawing>
           </mc:Choice>
-          <mc:Fallback xmlns:w16sdtdh="http://schemas.microsoft.com/office/word/2020/wordml/sdtdatahash" xmlns:w16="http://schemas.microsoft.com/office/word/2018/wordml" xmlns:w16cid="http://schemas.microsoft.com/office/word/2016/wordml/cid" xmlns:w16cex="http://schemas.microsoft.com/office/word/2018/wordml/cex" xmlns:am3d="http://schemas.microsoft.com/office/drawing/2017/model3d" xmlns:aink="http://schemas.microsoft.com/office/drawing/2016/ink" xmlns:cx8="http://schemas.microsoft.com/office/drawing/2016/5/14/chartex" xmlns:cx7="http://schemas.microsoft.com/office/drawing/2016/5/13/chartex" xmlns:cx6="http://schemas.microsoft.com/office/drawing/2016/5/12/chartex" xmlns:cx5="http://schemas.microsoft.com/office/drawing/2016/5/11/chartex" xmlns:cx4="http://schemas.microsoft.com/office/drawing/2016/5/10/chartex" xmlns:cx3="http://schemas.microsoft.com/office/drawing/2016/5/9/chartex" xmlns:cx2="http://schemas.microsoft.com/office/drawing/2015/10/21/chartex">
+          <mc:Fallback>
             <w:pict>
               <v:shape w14:anchorId="6C5D25BB" id="Zone de texte 15" o:spid="_x0000_s1027" type="#_x0000_t202" style="position:absolute;margin-left:237.55pt;margin-top:214.05pt;width:270.8pt;height:155.3pt;z-index:251668480;visibility:visible;mso-wrap-style:square;mso-wrap-distance-left:9pt;mso-wrap-distance-top:0;mso-wrap-distance-right:9pt;mso-wrap-distance-bottom:0;mso-position-horizontal:absolute;mso-position-horizontal-relative:text;mso-position-vertical:absolute;mso-position-vertical-relative:text;v-text-anchor:top" o:gfxdata="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" fillcolor="white [3201]" strokeweight=".5pt">
                 <v:textbox>
@@ -1424,7 +1374,7 @@
               </wp:anchor>
             </w:drawing>
           </mc:Choice>
-          <mc:Fallback xmlns:w16sdtdh="http://schemas.microsoft.com/office/word/2020/wordml/sdtdatahash" xmlns:w16="http://schemas.microsoft.com/office/word/2018/wordml" xmlns:w16cid="http://schemas.microsoft.com/office/word/2016/wordml/cid" xmlns:w16cex="http://schemas.microsoft.com/office/word/2018/wordml/cex" xmlns:am3d="http://schemas.microsoft.com/office/drawing/2017/model3d" xmlns:aink="http://schemas.microsoft.com/office/drawing/2016/ink" xmlns:cx8="http://schemas.microsoft.com/office/drawing/2016/5/14/chartex" xmlns:cx7="http://schemas.microsoft.com/office/drawing/2016/5/13/chartex" xmlns:cx6="http://schemas.microsoft.com/office/drawing/2016/5/12/chartex" xmlns:cx5="http://schemas.microsoft.com/office/drawing/2016/5/11/chartex" xmlns:cx4="http://schemas.microsoft.com/office/drawing/2016/5/10/chartex" xmlns:cx3="http://schemas.microsoft.com/office/drawing/2016/5/9/chartex" xmlns:cx2="http://schemas.microsoft.com/office/drawing/2015/10/21/chartex">
+          <mc:Fallback>
             <w:pict>
               <v:shape w14:anchorId="007377F4" id="Zone de texte 14" o:spid="_x0000_s1028" type="#_x0000_t202" style="position:absolute;margin-left:240.25pt;margin-top:6.1pt;width:270.25pt;height:188.6pt;z-index:251667456;visibility:visible;mso-wrap-style:square;mso-wrap-distance-left:9pt;mso-wrap-distance-top:0;mso-wrap-distance-right:9pt;mso-wrap-distance-bottom:0;mso-position-horizontal:absolute;mso-position-horizontal-relative:text;mso-position-vertical:absolute;mso-position-vertical-relative:text;v-text-anchor:top" o:gfxdata="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" fillcolor="white [3201]" strokeweight=".5pt">
                 <v:textbox>
@@ -1736,7 +1686,7 @@
               </wp:anchor>
             </w:drawing>
           </mc:Choice>
-          <mc:Fallback xmlns:w16sdtdh="http://schemas.microsoft.com/office/word/2020/wordml/sdtdatahash" xmlns:w16="http://schemas.microsoft.com/office/word/2018/wordml" xmlns:w16cid="http://schemas.microsoft.com/office/word/2016/wordml/cid" xmlns:w16cex="http://schemas.microsoft.com/office/word/2018/wordml/cex" xmlns:am3d="http://schemas.microsoft.com/office/drawing/2017/model3d" xmlns:aink="http://schemas.microsoft.com/office/drawing/2016/ink" xmlns:cx8="http://schemas.microsoft.com/office/drawing/2016/5/14/chartex" xmlns:cx7="http://schemas.microsoft.com/office/drawing/2016/5/13/chartex" xmlns:cx6="http://schemas.microsoft.com/office/drawing/2016/5/12/chartex" xmlns:cx5="http://schemas.microsoft.com/office/drawing/2016/5/11/chartex" xmlns:cx4="http://schemas.microsoft.com/office/drawing/2016/5/10/chartex" xmlns:cx3="http://schemas.microsoft.com/office/drawing/2016/5/9/chartex" xmlns:cx2="http://schemas.microsoft.com/office/drawing/2015/10/21/chartex">
+          <mc:Fallback>
             <w:pict>
               <v:shape w14:anchorId="1B1F11FC" id="Zone de texte 17" o:spid="_x0000_s1029" type="#_x0000_t202" style="position:absolute;margin-left:254.2pt;margin-top:-.3pt;width:246.1pt;height:130.05pt;z-index:251670528;visibility:visible;mso-wrap-style:square;mso-wrap-distance-left:9pt;mso-wrap-distance-top:0;mso-wrap-distance-right:9pt;mso-wrap-distance-bottom:0;mso-position-horizontal:absolute;mso-position-horizontal-relative:text;mso-position-vertical:absolute;mso-position-vertical-relative:text;v-text-anchor:top" o:gfxdata="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" fillcolor="white [3201]" strokeweight=".5pt">
                 <v:textbox>
@@ -2090,7 +2040,6 @@
           </wp:anchor>
         </w:drawing>
       </w:r>
-      <w:proofErr w:type="spellStart"/>
       <w:r>
         <w:rPr>
           <w:sz w:val="32"/>
@@ -2099,7 +2048,6 @@
         </w:rPr>
         <w:t>Storyboard</w:t>
       </w:r>
-      <w:proofErr w:type="spellEnd"/>
     </w:p>
     <w:p>
       <w:pPr>
@@ -2421,25 +2369,14 @@
           <w:szCs w:val="22"/>
         </w:rPr>
       </w:pPr>
-      <w:proofErr w:type="gramStart"/>
-      <w:r>
-        <w:rPr>
-          <w:rFonts w:asciiTheme="minorHAnsi" w:hAnsiTheme="minorHAnsi" w:cstheme="minorHAnsi"/>
-          <w:color w:val="000000"/>
-          <w:sz w:val="22"/>
-          <w:szCs w:val="22"/>
-        </w:rPr>
-        <w:t>le</w:t>
-      </w:r>
-      <w:proofErr w:type="gramEnd"/>
-      <w:r>
-        <w:rPr>
-          <w:rFonts w:asciiTheme="minorHAnsi" w:hAnsiTheme="minorHAnsi" w:cstheme="minorHAnsi"/>
-          <w:color w:val="000000"/>
-          <w:sz w:val="22"/>
-          <w:szCs w:val="22"/>
-        </w:rPr>
-        <w:t xml:space="preserve"> système affiche les jeux correspondant à la recherche</w:t>
+      <w:r>
+        <w:rPr>
+          <w:rFonts w:asciiTheme="minorHAnsi" w:hAnsiTheme="minorHAnsi" w:cstheme="minorHAnsi"/>
+          <w:color w:val="000000"/>
+          <w:sz w:val="22"/>
+          <w:szCs w:val="22"/>
+        </w:rPr>
+        <w:t>le système affiche les jeux correspondant à la recherche</w:t>
       </w:r>
     </w:p>
     <w:p>
@@ -3574,27 +3511,7 @@
           <w:sz w:val="22"/>
           <w:szCs w:val="22"/>
         </w:rPr>
-        <w:t xml:space="preserve">1. </w:t>
-      </w:r>
-      <w:proofErr w:type="gramStart"/>
-      <w:r>
-        <w:rPr>
-          <w:rFonts w:asciiTheme="minorHAnsi" w:hAnsiTheme="minorHAnsi" w:cstheme="minorHAnsi"/>
-          <w:color w:val="000000"/>
-          <w:sz w:val="22"/>
-          <w:szCs w:val="22"/>
-        </w:rPr>
-        <w:t>le</w:t>
-      </w:r>
-      <w:proofErr w:type="gramEnd"/>
-      <w:r>
-        <w:rPr>
-          <w:rFonts w:asciiTheme="minorHAnsi" w:hAnsiTheme="minorHAnsi" w:cstheme="minorHAnsi"/>
-          <w:color w:val="000000"/>
-          <w:sz w:val="22"/>
-          <w:szCs w:val="22"/>
-        </w:rPr>
-        <w:t xml:space="preserve"> système affiche la page pour ajouter un jeu</w:t>
+        <w:t>1. le système affiche la page pour ajouter un jeu</w:t>
       </w:r>
     </w:p>
     <w:p>
@@ -3654,27 +3571,7 @@
           <w:sz w:val="22"/>
           <w:szCs w:val="22"/>
         </w:rPr>
-        <w:t xml:space="preserve">2. </w:t>
-      </w:r>
-      <w:proofErr w:type="gramStart"/>
-      <w:r>
-        <w:rPr>
-          <w:rFonts w:asciiTheme="minorHAnsi" w:hAnsiTheme="minorHAnsi" w:cstheme="minorHAnsi"/>
-          <w:color w:val="000000"/>
-          <w:sz w:val="22"/>
-          <w:szCs w:val="22"/>
-        </w:rPr>
-        <w:t>le</w:t>
-      </w:r>
-      <w:proofErr w:type="gramEnd"/>
-      <w:r>
-        <w:rPr>
-          <w:rFonts w:asciiTheme="minorHAnsi" w:hAnsiTheme="minorHAnsi" w:cstheme="minorHAnsi"/>
-          <w:color w:val="000000"/>
-          <w:sz w:val="22"/>
-          <w:szCs w:val="22"/>
-        </w:rPr>
-        <w:t xml:space="preserve"> système ajoute le jeu à l’application</w:t>
+        <w:t>2. le système ajoute le jeu à l’application</w:t>
       </w:r>
     </w:p>
     <w:p>
@@ -3869,27 +3766,7 @@
           <w:sz w:val="22"/>
           <w:szCs w:val="22"/>
         </w:rPr>
-        <w:t xml:space="preserve"> </w:t>
-      </w:r>
-      <w:proofErr w:type="gramStart"/>
-      <w:r>
-        <w:rPr>
-          <w:rFonts w:asciiTheme="minorHAnsi" w:hAnsiTheme="minorHAnsi" w:cstheme="minorHAnsi"/>
-          <w:color w:val="000000"/>
-          <w:sz w:val="22"/>
-          <w:szCs w:val="22"/>
-        </w:rPr>
-        <w:t>l’utilisateur</w:t>
-      </w:r>
-      <w:proofErr w:type="gramEnd"/>
-      <w:r>
-        <w:rPr>
-          <w:rFonts w:asciiTheme="minorHAnsi" w:hAnsiTheme="minorHAnsi" w:cstheme="minorHAnsi"/>
-          <w:color w:val="000000"/>
-          <w:sz w:val="22"/>
-          <w:szCs w:val="22"/>
-        </w:rPr>
-        <w:t xml:space="preserve"> entre le chemin du dossier</w:t>
+        <w:t xml:space="preserve"> l’utilisateur entre le chemin du dossier</w:t>
       </w:r>
     </w:p>
     <w:p>
@@ -3919,27 +3796,7 @@
           <w:sz w:val="22"/>
           <w:szCs w:val="22"/>
         </w:rPr>
-        <w:t xml:space="preserve">1. </w:t>
-      </w:r>
-      <w:proofErr w:type="gramStart"/>
-      <w:r>
-        <w:rPr>
-          <w:rFonts w:asciiTheme="minorHAnsi" w:hAnsiTheme="minorHAnsi" w:cstheme="minorHAnsi"/>
-          <w:color w:val="000000"/>
-          <w:sz w:val="22"/>
-          <w:szCs w:val="22"/>
-        </w:rPr>
-        <w:t>le</w:t>
-      </w:r>
-      <w:proofErr w:type="gramEnd"/>
-      <w:r>
-        <w:rPr>
-          <w:rFonts w:asciiTheme="minorHAnsi" w:hAnsiTheme="minorHAnsi" w:cstheme="minorHAnsi"/>
-          <w:color w:val="000000"/>
-          <w:sz w:val="22"/>
-          <w:szCs w:val="22"/>
-        </w:rPr>
-        <w:t xml:space="preserve"> système recherche des nouveaux jeux</w:t>
+        <w:t>1. le système recherche des nouveaux jeux</w:t>
       </w:r>
     </w:p>
     <w:p>
@@ -4054,27 +3911,7 @@
           <w:sz w:val="22"/>
           <w:szCs w:val="22"/>
         </w:rPr>
-        <w:t xml:space="preserve"> </w:t>
-      </w:r>
-      <w:proofErr w:type="gramStart"/>
-      <w:r>
-        <w:rPr>
-          <w:rFonts w:asciiTheme="minorHAnsi" w:hAnsiTheme="minorHAnsi" w:cstheme="minorHAnsi"/>
-          <w:color w:val="000000"/>
-          <w:sz w:val="22"/>
-          <w:szCs w:val="22"/>
-        </w:rPr>
-        <w:t>l’utilisateur</w:t>
-      </w:r>
-      <w:proofErr w:type="gramEnd"/>
-      <w:r>
-        <w:rPr>
-          <w:rFonts w:asciiTheme="minorHAnsi" w:hAnsiTheme="minorHAnsi" w:cstheme="minorHAnsi"/>
-          <w:color w:val="000000"/>
-          <w:sz w:val="22"/>
-          <w:szCs w:val="22"/>
-        </w:rPr>
-        <w:t xml:space="preserve"> sélectionne un chemin du dossier</w:t>
+        <w:t xml:space="preserve"> l’utilisateur sélectionne un chemin du dossier</w:t>
       </w:r>
     </w:p>
     <w:p>
@@ -4108,29 +3945,7 @@
           <w:sz w:val="22"/>
           <w:szCs w:val="22"/>
         </w:rPr>
-        <w:t xml:space="preserve">1. </w:t>
-      </w:r>
-      <w:proofErr w:type="gramStart"/>
-      <w:r>
-        <w:rPr>
-          <w:rFonts w:asciiTheme="minorHAnsi" w:hAnsiTheme="minorHAnsi" w:cstheme="minorHAnsi"/>
-          <w:bCs/>
-          <w:color w:val="000000"/>
-          <w:sz w:val="22"/>
-          <w:szCs w:val="22"/>
-        </w:rPr>
-        <w:t>le</w:t>
-      </w:r>
-      <w:proofErr w:type="gramEnd"/>
-      <w:r>
-        <w:rPr>
-          <w:rFonts w:asciiTheme="minorHAnsi" w:hAnsiTheme="minorHAnsi" w:cstheme="minorHAnsi"/>
-          <w:bCs/>
-          <w:color w:val="000000"/>
-          <w:sz w:val="22"/>
-          <w:szCs w:val="22"/>
-        </w:rPr>
-        <w:t xml:space="preserve"> système supprime le chemin de recherche de l’application</w:t>
+        <w:t>1. le système supprime le chemin de recherche de l’application</w:t>
       </w:r>
     </w:p>
     <w:p>
@@ -4192,15 +4007,7 @@
     </w:p>
     <w:p>
       <w:r>
-        <w:t xml:space="preserve">Ce manager est situé dans le paquet </w:t>
-      </w:r>
-      <w:proofErr w:type="spellStart"/>
-      <w:r>
-        <w:t>Modele</w:t>
-      </w:r>
-      <w:proofErr w:type="spellEnd"/>
-      <w:r>
-        <w:t xml:space="preserve"> dans la classe Manager.</w:t>
+        <w:t>Ce manager est situé dans le paquet Modele dans la classe Manager.</w:t>
       </w:r>
     </w:p>
     <w:p>
@@ -4217,25 +4024,7 @@
           <w:szCs w:val="24"/>
           <w:u w:val="single"/>
         </w:rPr>
-        <w:t xml:space="preserve">Paquet </w:t>
-      </w:r>
-      <w:proofErr w:type="spellStart"/>
-      <w:r>
-        <w:rPr>
-          <w:sz w:val="24"/>
-          <w:szCs w:val="24"/>
-          <w:u w:val="single"/>
-        </w:rPr>
-        <w:t>FolderExplorerLogic</w:t>
-      </w:r>
-      <w:proofErr w:type="spellEnd"/>
-      <w:r>
-        <w:rPr>
-          <w:sz w:val="24"/>
-          <w:szCs w:val="24"/>
-          <w:u w:val="single"/>
-        </w:rPr>
-        <w:t> :</w:t>
+        <w:t>Paquet FolderExplorerLogic :</w:t>
       </w:r>
     </w:p>
     <w:p>
@@ -4300,11 +4089,9 @@
       <w:r>
         <w:t xml:space="preserve">lasses </w:t>
       </w:r>
-      <w:proofErr w:type="spellStart"/>
-      <w:r>
-        <w:t>implemente</w:t>
-      </w:r>
-      <w:proofErr w:type="spellEnd"/>
+      <w:r>
+        <w:t>implémentent</w:t>
+      </w:r>
       <w:r>
         <w:t xml:space="preserve"> la logique d’un explorateur de dossier</w:t>
       </w:r>
@@ -4323,25 +4110,7 @@
           <w:szCs w:val="24"/>
           <w:u w:val="single"/>
         </w:rPr>
-        <w:t xml:space="preserve">Paquet </w:t>
-      </w:r>
-      <w:proofErr w:type="spellStart"/>
-      <w:r>
-        <w:rPr>
-          <w:sz w:val="24"/>
-          <w:szCs w:val="24"/>
-          <w:u w:val="single"/>
-        </w:rPr>
-        <w:t>DataManager</w:t>
-      </w:r>
-      <w:proofErr w:type="spellEnd"/>
-      <w:r>
-        <w:rPr>
-          <w:sz w:val="24"/>
-          <w:szCs w:val="24"/>
-          <w:u w:val="single"/>
-        </w:rPr>
-        <w:t> :</w:t>
+        <w:t>Paquet DataManager :</w:t>
       </w:r>
     </w:p>
     <w:p>
@@ -4401,31 +4170,13 @@
         </w:drawing>
       </w:r>
       <w:r>
-        <w:t xml:space="preserve">La classe Loader et </w:t>
-      </w:r>
-      <w:proofErr w:type="spellStart"/>
-      <w:r>
-        <w:t>Saver</w:t>
-      </w:r>
-      <w:proofErr w:type="spellEnd"/>
-      <w:r>
-        <w:t xml:space="preserve"> sont 2 classes abstraites qui servent à la sérialisation. </w:t>
-      </w:r>
-      <w:proofErr w:type="spellStart"/>
-      <w:r>
-        <w:t>LoadElement</w:t>
-      </w:r>
-      <w:proofErr w:type="spellEnd"/>
-      <w:r>
-        <w:t xml:space="preserve"> et </w:t>
-      </w:r>
-      <w:proofErr w:type="spellStart"/>
-      <w:r>
-        <w:t>SaveElement</w:t>
-      </w:r>
-      <w:proofErr w:type="spellEnd"/>
-      <w:r>
-        <w:t xml:space="preserve"> implémente les fonctions de sérialisation, et Stub sert à charger un jeu de test.</w:t>
+        <w:t>La classe Loader et Saver sont 2 classes abstraites qui servent à la sérialisation. LoadElement et SaveElement implémente</w:t>
+      </w:r>
+      <w:r>
+        <w:t>nt</w:t>
+      </w:r>
+      <w:r>
+        <w:t xml:space="preserve"> les fonctions de sérialisation, et Stub sert à charger un jeu de test.</w:t>
       </w:r>
     </w:p>
     <w:p>
@@ -4436,36 +4187,38 @@
           <w:u w:val="single"/>
         </w:rPr>
       </w:pPr>
-      <w:r>
+    </w:p>
+    <w:p>
+      <w:pPr>
         <w:rPr>
           <w:sz w:val="24"/>
           <w:szCs w:val="24"/>
           <w:u w:val="single"/>
         </w:rPr>
-        <w:t xml:space="preserve">Paquet </w:t>
-      </w:r>
-      <w:proofErr w:type="spellStart"/>
-      <w:r>
+      </w:pPr>
+    </w:p>
+    <w:p>
+      <w:pPr>
         <w:rPr>
           <w:sz w:val="24"/>
           <w:szCs w:val="24"/>
           <w:u w:val="single"/>
         </w:rPr>
-        <w:t>Modele</w:t>
-      </w:r>
-      <w:proofErr w:type="spellEnd"/>
+      </w:pPr>
       <w:r>
         <w:rPr>
           <w:sz w:val="24"/>
           <w:szCs w:val="24"/>
           <w:u w:val="single"/>
         </w:rPr>
-        <w:t> :</w:t>
-      </w:r>
-    </w:p>
-    <w:p>
-      <w:pPr>
-        <w:rPr>
+        <w:t>Paquet Modele :</w:t>
+      </w:r>
+    </w:p>
+    <w:p>
+      <w:pPr>
+        <w:rPr>
+          <w:i/>
+          <w:iCs/>
           <w:sz w:val="24"/>
           <w:szCs w:val="24"/>
           <w:u w:val="single"/>
@@ -4473,11 +4226,14 @@
       </w:pPr>
       <w:r>
         <w:rPr>
+          <w:i/>
+          <w:iCs/>
           <w:sz w:val="24"/>
           <w:szCs w:val="24"/>
           <w:u w:val="single"/>
         </w:rPr>
-        <w:t>Paquet Vue :</w:t>
+        <w:lastRenderedPageBreak/>
+        <w:t>Partie Manager/Data :</w:t>
       </w:r>
     </w:p>
     <w:p>
@@ -4494,10 +4250,248 @@
           <w:szCs w:val="24"/>
           <w:u w:val="single"/>
         </w:rPr>
-        <w:t>Partie AjoutJeu/</w:t>
-      </w:r>
-      <w:bookmarkStart w:id="0" w:name="_GoBack"/>
-      <w:bookmarkEnd w:id="0"/>
+        <w:drawing>
+          <wp:inline distT="0" distB="0" distL="0" distR="0" wp14:anchorId="737EA970" wp14:editId="077759A6">
+            <wp:extent cx="4515306" cy="3244132"/>
+            <wp:effectExtent l="0" t="0" r="0" b="0"/>
+            <wp:docPr id="12" name="Image 12"/>
+            <wp:cNvGraphicFramePr>
+              <a:graphicFrameLocks xmlns:a="http://schemas.openxmlformats.org/drawingml/2006/main" noChangeAspect="1"/>
+            </wp:cNvGraphicFramePr>
+            <a:graphic xmlns:a="http://schemas.openxmlformats.org/drawingml/2006/main">
+              <a:graphicData uri="http://schemas.openxmlformats.org/drawingml/2006/picture">
+                <pic:pic xmlns:pic="http://schemas.openxmlformats.org/drawingml/2006/picture">
+                  <pic:nvPicPr>
+                    <pic:cNvPr id="1" name=""/>
+                    <pic:cNvPicPr/>
+                  </pic:nvPicPr>
+                  <pic:blipFill>
+                    <a:blip r:embed="rId16"/>
+                    <a:stretch>
+                      <a:fillRect/>
+                    </a:stretch>
+                  </pic:blipFill>
+                  <pic:spPr>
+                    <a:xfrm>
+                      <a:off x="0" y="0"/>
+                      <a:ext cx="4529228" cy="3254135"/>
+                    </a:xfrm>
+                    <a:prstGeom prst="rect">
+                      <a:avLst/>
+                    </a:prstGeom>
+                  </pic:spPr>
+                </pic:pic>
+              </a:graphicData>
+            </a:graphic>
+          </wp:inline>
+        </w:drawing>
+      </w:r>
+    </w:p>
+    <w:p>
+      <w:r>
+        <w:t xml:space="preserve">Le Manager relie la vue au model. Il dépend de </w:t>
+      </w:r>
+      <w:r>
+        <w:t>D</w:t>
+      </w:r>
+      <w:r>
+        <w:t xml:space="preserve">ata qui permet de lancer la partie logique de l’application. Data modifie </w:t>
+      </w:r>
+      <w:r>
+        <w:t>les données et Manager ne sert qu’à les afficher</w:t>
+      </w:r>
+      <w:r>
+        <w:t xml:space="preserve"> et à transmettre des informations</w:t>
+      </w:r>
+      <w:r>
+        <w:t>.</w:t>
+      </w:r>
+      <w:r>
+        <w:t xml:space="preserve">  </w:t>
+      </w:r>
+      <w:r>
+        <w:t>Data possède une liste d’Element et Manager possède un objet Data.</w:t>
+      </w:r>
+    </w:p>
+    <w:p>
+      <w:pPr>
+        <w:rPr>
+          <w:i/>
+          <w:iCs/>
+          <w:sz w:val="24"/>
+          <w:szCs w:val="24"/>
+          <w:u w:val="single"/>
+        </w:rPr>
+      </w:pPr>
+      <w:r>
+        <w:rPr>
+          <w:i/>
+          <w:iCs/>
+          <w:sz w:val="24"/>
+          <w:szCs w:val="24"/>
+          <w:u w:val="single"/>
+        </w:rPr>
+        <w:t>Partie SearchForExecutableAndName/LauncherName/SearchForGameDirectory</w:t>
+      </w:r>
+    </w:p>
+    <w:p>
+      <w:pPr>
+        <w:rPr>
+          <w:i/>
+          <w:iCs/>
+          <w:sz w:val="24"/>
+          <w:szCs w:val="24"/>
+          <w:u w:val="single"/>
+        </w:rPr>
+      </w:pPr>
+      <w:r>
+        <w:rPr>
+          <w:i/>
+          <w:iCs/>
+          <w:sz w:val="24"/>
+          <w:szCs w:val="24"/>
+          <w:u w:val="single"/>
+        </w:rPr>
+        <w:drawing>
+          <wp:inline distT="0" distB="0" distL="0" distR="0" wp14:anchorId="09879C33" wp14:editId="529D86A4">
+            <wp:extent cx="5120640" cy="3486573"/>
+            <wp:effectExtent l="0" t="0" r="3810" b="0"/>
+            <wp:docPr id="19" name="Image 19"/>
+            <wp:cNvGraphicFramePr>
+              <a:graphicFrameLocks xmlns:a="http://schemas.openxmlformats.org/drawingml/2006/main" noChangeAspect="1"/>
+            </wp:cNvGraphicFramePr>
+            <a:graphic xmlns:a="http://schemas.openxmlformats.org/drawingml/2006/main">
+              <a:graphicData uri="http://schemas.openxmlformats.org/drawingml/2006/picture">
+                <pic:pic xmlns:pic="http://schemas.openxmlformats.org/drawingml/2006/picture">
+                  <pic:nvPicPr>
+                    <pic:cNvPr id="1" name=""/>
+                    <pic:cNvPicPr/>
+                  </pic:nvPicPr>
+                  <pic:blipFill>
+                    <a:blip r:embed="rId17"/>
+                    <a:stretch>
+                      <a:fillRect/>
+                    </a:stretch>
+                  </pic:blipFill>
+                  <pic:spPr>
+                    <a:xfrm>
+                      <a:off x="0" y="0"/>
+                      <a:ext cx="5135986" cy="3497022"/>
+                    </a:xfrm>
+                    <a:prstGeom prst="rect">
+                      <a:avLst/>
+                    </a:prstGeom>
+                  </pic:spPr>
+                </pic:pic>
+              </a:graphicData>
+            </a:graphic>
+          </wp:inline>
+        </w:drawing>
+      </w:r>
+    </w:p>
+    <w:p>
+      <w:r>
+        <w:t>SearchForExecutableAndName permet de récupérer l’executable et le nom d’un jeu en fonction de son dossier et de son LauncherName. LauncherName regroupe les principaux noms de launchers. SearchForGameDirectory permet de chercher des jeux dans un dossier.</w:t>
+      </w:r>
+    </w:p>
+    <w:p>
+      <w:pPr>
+        <w:rPr>
+          <w:i/>
+          <w:iCs/>
+          <w:sz w:val="24"/>
+          <w:szCs w:val="24"/>
+          <w:u w:val="single"/>
+        </w:rPr>
+      </w:pPr>
+      <w:r>
+        <w:rPr>
+          <w:i/>
+          <w:iCs/>
+          <w:sz w:val="24"/>
+          <w:szCs w:val="24"/>
+          <w:u w:val="single"/>
+        </w:rPr>
+        <w:lastRenderedPageBreak/>
+        <w:t>Partie Eléments/ SearchInfo</w:t>
+      </w:r>
+    </w:p>
+    <w:p>
+      <w:pPr>
+        <w:rPr>
+          <w:i/>
+          <w:iCs/>
+          <w:sz w:val="24"/>
+          <w:szCs w:val="24"/>
+          <w:u w:val="single"/>
+        </w:rPr>
+      </w:pPr>
+      <w:r>
+        <w:rPr>
+          <w:i/>
+          <w:iCs/>
+          <w:sz w:val="24"/>
+          <w:szCs w:val="24"/>
+          <w:u w:val="single"/>
+        </w:rPr>
+        <w:drawing>
+          <wp:inline distT="0" distB="0" distL="0" distR="0" wp14:anchorId="0B559F09" wp14:editId="677F1B24">
+            <wp:extent cx="5760720" cy="2461895"/>
+            <wp:effectExtent l="0" t="0" r="0" b="0"/>
+            <wp:docPr id="20" name="Image 20"/>
+            <wp:cNvGraphicFramePr>
+              <a:graphicFrameLocks xmlns:a="http://schemas.openxmlformats.org/drawingml/2006/main" noChangeAspect="1"/>
+            </wp:cNvGraphicFramePr>
+            <a:graphic xmlns:a="http://schemas.openxmlformats.org/drawingml/2006/main">
+              <a:graphicData uri="http://schemas.openxmlformats.org/drawingml/2006/picture">
+                <pic:pic xmlns:pic="http://schemas.openxmlformats.org/drawingml/2006/picture">
+                  <pic:nvPicPr>
+                    <pic:cNvPr id="1" name=""/>
+                    <pic:cNvPicPr/>
+                  </pic:nvPicPr>
+                  <pic:blipFill>
+                    <a:blip r:embed="rId18"/>
+                    <a:stretch>
+                      <a:fillRect/>
+                    </a:stretch>
+                  </pic:blipFill>
+                  <pic:spPr>
+                    <a:xfrm>
+                      <a:off x="0" y="0"/>
+                      <a:ext cx="5760720" cy="2461895"/>
+                    </a:xfrm>
+                    <a:prstGeom prst="rect">
+                      <a:avLst/>
+                    </a:prstGeom>
+                  </pic:spPr>
+                </pic:pic>
+              </a:graphicData>
+            </a:graphic>
+          </wp:inline>
+        </w:drawing>
+      </w:r>
+    </w:p>
+    <w:p>
+      <w:r>
+        <w:t>Jeu et Launcher sont des Elément et possèdent donc un Nom. Jeu regroupe les informations principales d’un jeu et Launcher possède le nombre de jeux qu’il contient. SearchInfo permet d’aller chercher les informations d’un jeu sur internet tel que l’icône, la description et l’image.</w:t>
+      </w:r>
+    </w:p>
+    <w:p>
+      <w:pPr>
+        <w:rPr>
+          <w:sz w:val="24"/>
+          <w:szCs w:val="24"/>
+          <w:u w:val="single"/>
+        </w:rPr>
+      </w:pPr>
+      <w:r>
+        <w:rPr>
+          <w:sz w:val="24"/>
+          <w:szCs w:val="24"/>
+          <w:u w:val="single"/>
+        </w:rPr>
+        <w:t>Paquet Vue :</w:t>
+      </w:r>
     </w:p>
     <w:p>
       <w:pPr>
@@ -4512,7 +4506,6 @@
           <w:noProof/>
           <w:lang w:eastAsia="fr-FR"/>
         </w:rPr>
-        <w:lastRenderedPageBreak/>
         <w:drawing>
           <wp:anchor distT="0" distB="0" distL="114300" distR="114300" simplePos="0" relativeHeight="251676672" behindDoc="0" locked="0" layoutInCell="1" allowOverlap="1" wp14:anchorId="1CABD547" wp14:editId="50B4AC7E">
             <wp:simplePos x="0" y="0"/>
@@ -4537,7 +4530,7 @@
                     <pic:cNvPicPr/>
                   </pic:nvPicPr>
                   <pic:blipFill>
-                    <a:blip r:embed="rId16">
+                    <a:blip r:embed="rId19">
                       <a:extLst>
                         <a:ext uri="{28A0092B-C50C-407E-A947-70E740481C1C}">
                           <a14:useLocalDpi xmlns:a14="http://schemas.microsoft.com/office/drawing/2010/main" val="0"/>
@@ -4580,121 +4573,37 @@
         <w:t>s</w:t>
       </w:r>
       <w:r>
-        <w:t xml:space="preserve"> Icones, </w:t>
-      </w:r>
-      <w:proofErr w:type="spellStart"/>
-      <w:r>
-        <w:t>FolderExplorerLogic</w:t>
-      </w:r>
-      <w:proofErr w:type="spellEnd"/>
-      <w:r>
-        <w:t xml:space="preserve"> et Icones n’ont pas de </w:t>
-      </w:r>
-      <w:r>
-        <w:t xml:space="preserve">dépendances, Vue est dépendant de tous les paquets hormis </w:t>
-      </w:r>
-      <w:proofErr w:type="spellStart"/>
-      <w:r>
-        <w:t>logger</w:t>
-      </w:r>
-      <w:proofErr w:type="spellEnd"/>
-      <w:r>
-        <w:t xml:space="preserve">. </w:t>
-      </w:r>
-      <w:proofErr w:type="spellStart"/>
-      <w:r>
-        <w:t>DataManager</w:t>
-      </w:r>
-      <w:proofErr w:type="spellEnd"/>
-      <w:r>
-        <w:t xml:space="preserve"> dépend de </w:t>
-      </w:r>
-      <w:proofErr w:type="spellStart"/>
-      <w:r>
-        <w:t>Modele</w:t>
-      </w:r>
-      <w:proofErr w:type="spellEnd"/>
-      <w:r>
-        <w:t xml:space="preserve"> et </w:t>
-      </w:r>
-      <w:proofErr w:type="spellStart"/>
-      <w:r>
-        <w:t>Logger</w:t>
-      </w:r>
-      <w:proofErr w:type="spellEnd"/>
-      <w:r>
-        <w:t xml:space="preserve"> et </w:t>
-      </w:r>
-      <w:proofErr w:type="spellStart"/>
-      <w:r>
-        <w:t>Modele</w:t>
-      </w:r>
-      <w:proofErr w:type="spellEnd"/>
-      <w:r>
-        <w:t xml:space="preserve"> </w:t>
-      </w:r>
-      <w:proofErr w:type="spellStart"/>
-      <w:r>
-        <w:t>depend</w:t>
-      </w:r>
-      <w:proofErr w:type="spellEnd"/>
-      <w:r>
-        <w:t xml:space="preserve"> uniquement de </w:t>
-      </w:r>
-      <w:proofErr w:type="spellStart"/>
-      <w:r>
-        <w:t>Logger</w:t>
-      </w:r>
-      <w:proofErr w:type="spellEnd"/>
+        <w:t xml:space="preserve"> Icones, FolderExplorerLogic et Icones n’ont pas de </w:t>
+      </w:r>
+      <w:r>
+        <w:t>dépendances, Vue est dépendant de tous les paquets hormis logger. DataManager dépend de Modele et Logger et Modele depend uniquement de Logger.</w:t>
+      </w:r>
+    </w:p>
+    <w:p>
+      <w:r>
+        <w:t>DataManager s’occupe de la persistance de l’application. Modele contient une classe Manager servant d’interface entre la logique de l’application et la Vue.</w:t>
+      </w:r>
+    </w:p>
+    <w:p>
+      <w:r>
+        <w:t>Le L</w:t>
+      </w:r>
+      <w:r>
+        <w:t xml:space="preserve">ogger aura pour but de permettre un </w:t>
+      </w:r>
+      <w:r>
+        <w:t>débogage</w:t>
+      </w:r>
+      <w:r>
+        <w:t xml:space="preserve"> plus simple une fois l’application déployer chez le client</w:t>
+      </w:r>
       <w:r>
         <w:t>.</w:t>
       </w:r>
     </w:p>
     <w:p>
-      <w:proofErr w:type="spellStart"/>
-      <w:r>
-        <w:t>DataManager</w:t>
-      </w:r>
-      <w:proofErr w:type="spellEnd"/>
-      <w:r>
-        <w:t xml:space="preserve"> s’occupe de la persistance de l’application. </w:t>
-      </w:r>
-      <w:proofErr w:type="spellStart"/>
-      <w:r>
-        <w:t>Modele</w:t>
-      </w:r>
-      <w:proofErr w:type="spellEnd"/>
-      <w:r>
-        <w:t xml:space="preserve"> contient une classe Manager servant d’interface entre la logique de l’application et la Vue.</w:t>
-      </w:r>
-    </w:p>
-    <w:p>
-      <w:r>
-        <w:t xml:space="preserve">Le </w:t>
-      </w:r>
-      <w:proofErr w:type="spellStart"/>
-      <w:r>
-        <w:t>L</w:t>
-      </w:r>
-      <w:r>
-        <w:t>ogger</w:t>
-      </w:r>
-      <w:proofErr w:type="spellEnd"/>
-      <w:r>
-        <w:t xml:space="preserve"> aura pour but de permettre un </w:t>
-      </w:r>
-      <w:r>
-        <w:t>débogage</w:t>
-      </w:r>
-      <w:r>
-        <w:t xml:space="preserve"> plus simple une fois l’application déployer chez le client</w:t>
-      </w:r>
-      <w:r>
-        <w:t>.</w:t>
-      </w:r>
-    </w:p>
-    <w:p>
-      <w:r>
+      <w:r>
+        <w:lastRenderedPageBreak/>
         <w:t>Le paquet Icone permettra de mettre à jour les icones sans avoir à mettre à jour le paquet qui les contiens.</w:t>
       </w:r>
     </w:p>
@@ -4709,7 +4618,7 @@
 </file>
 
 <file path=word/numbering.xml><?xml version="1.0" encoding="utf-8"?>
-<w:numbering xmlns:wpc="http://schemas.microsoft.com/office/word/2010/wordprocessingCanvas" xmlns:cx="http://schemas.microsoft.com/office/drawing/2014/chartex" xmlns:cx1="http://schemas.microsoft.com/office/drawing/2015/9/8/chartex" xmlns:mc="http://schemas.openxmlformats.org/markup-compatibility/2006" xmlns:o="urn:schemas-microsoft-com:office:office" xmlns:r="http://schemas.openxmlformats.org/officeDocument/2006/relationships" xmlns:m="http://schemas.openxmlformats.org/officeDocument/2006/math" xmlns:v="urn:schemas-microsoft-com:vml" xmlns:wp14="http://schemas.microsoft.com/office/word/2010/wordprocessingDrawing" xmlns:wp="http://schemas.openxmlformats.org/drawingml/2006/wordprocessingDrawing" xmlns:w10="urn:schemas-microsoft-com:office:word" xmlns:w="http://schemas.openxmlformats.org/wordprocessingml/2006/main" xmlns:w14="http://schemas.microsoft.com/office/word/2010/wordml" xmlns:w15="http://schemas.microsoft.com/office/word/2012/wordml" xmlns:w16se="http://schemas.microsoft.com/office/word/2015/wordml/symex" xmlns:wpg="http://schemas.microsoft.com/office/word/2010/wordprocessingGroup" xmlns:wpi="http://schemas.microsoft.com/office/word/2010/wordprocessingInk" xmlns:wne="http://schemas.microsoft.com/office/word/2006/wordml" xmlns:wps="http://schemas.microsoft.com/office/word/2010/wordprocessingShape" mc:Ignorable="w14 w15 w16se wp14">
+<w:numbering xmlns:wpc="http://schemas.microsoft.com/office/word/2010/wordprocessingCanvas" xmlns:cx="http://schemas.microsoft.com/office/drawing/2014/chartex" xmlns:cx1="http://schemas.microsoft.com/office/drawing/2015/9/8/chartex" xmlns:cx2="http://schemas.microsoft.com/office/drawing/2015/10/21/chartex" xmlns:cx3="http://schemas.microsoft.com/office/drawing/2016/5/9/chartex" xmlns:cx4="http://schemas.microsoft.com/office/drawing/2016/5/10/chartex" xmlns:cx5="http://schemas.microsoft.com/office/drawing/2016/5/11/chartex" xmlns:cx6="http://schemas.microsoft.com/office/drawing/2016/5/12/chartex" xmlns:cx7="http://schemas.microsoft.com/office/drawing/2016/5/13/chartex" xmlns:cx8="http://schemas.microsoft.com/office/drawing/2016/5/14/chartex" xmlns:mc="http://schemas.openxmlformats.org/markup-compatibility/2006" xmlns:aink="http://schemas.microsoft.com/office/drawing/2016/ink" xmlns:am3d="http://schemas.microsoft.com/office/drawing/2017/model3d" xmlns:o="urn:schemas-microsoft-com:office:office" xmlns:r="http://schemas.openxmlformats.org/officeDocument/2006/relationships" xmlns:m="http://schemas.openxmlformats.org/officeDocument/2006/math" xmlns:v="urn:schemas-microsoft-com:vml" xmlns:wp14="http://schemas.microsoft.com/office/word/2010/wordprocessingDrawing" xmlns:wp="http://schemas.openxmlformats.org/drawingml/2006/wordprocessingDrawing" xmlns:w10="urn:schemas-microsoft-com:office:word" xmlns:w="http://schemas.openxmlformats.org/wordprocessingml/2006/main" xmlns:w14="http://schemas.microsoft.com/office/word/2010/wordml" xmlns:w15="http://schemas.microsoft.com/office/word/2012/wordml" xmlns:w16cex="http://schemas.microsoft.com/office/word/2018/wordml/cex" xmlns:w16cid="http://schemas.microsoft.com/office/word/2016/wordml/cid" xmlns:w16="http://schemas.microsoft.com/office/word/2018/wordml" xmlns:w16sdtdh="http://schemas.microsoft.com/office/word/2020/wordml/sdtdatahash" xmlns:w16se="http://schemas.microsoft.com/office/word/2015/wordml/symex" xmlns:wpg="http://schemas.microsoft.com/office/word/2010/wordprocessingGroup" xmlns:wpi="http://schemas.microsoft.com/office/word/2010/wordprocessingInk" xmlns:wne="http://schemas.microsoft.com/office/word/2006/wordml" xmlns:wps="http://schemas.microsoft.com/office/word/2010/wordprocessingShape" mc:Ignorable="w14 w15 w16se w16cid w16 w16cex w16sdtdh wp14">
   <w:abstractNum w:abstractNumId="0" w15:restartNumberingAfterBreak="0">
     <w:nsid w:val="21C947B7"/>
     <w:multiLevelType w:val="hybridMultilevel"/>
@@ -5014,7 +4923,7 @@
 </file>
 
 <file path=word/styles.xml><?xml version="1.0" encoding="utf-8"?>
-<w:styles xmlns:mc="http://schemas.openxmlformats.org/markup-compatibility/2006" xmlns:r="http://schemas.openxmlformats.org/officeDocument/2006/relationships" xmlns:w="http://schemas.openxmlformats.org/wordprocessingml/2006/main" xmlns:w14="http://schemas.microsoft.com/office/word/2010/wordml" xmlns:w15="http://schemas.microsoft.com/office/word/2012/wordml" xmlns:w16se="http://schemas.microsoft.com/office/word/2015/wordml/symex" mc:Ignorable="w14 w15 w16se">
+<w:styles xmlns:mc="http://schemas.openxmlformats.org/markup-compatibility/2006" xmlns:r="http://schemas.openxmlformats.org/officeDocument/2006/relationships" xmlns:w="http://schemas.openxmlformats.org/wordprocessingml/2006/main" xmlns:w14="http://schemas.microsoft.com/office/word/2010/wordml" xmlns:w15="http://schemas.microsoft.com/office/word/2012/wordml" xmlns:w16cex="http://schemas.microsoft.com/office/word/2018/wordml/cex" xmlns:w16cid="http://schemas.microsoft.com/office/word/2016/wordml/cid" xmlns:w16="http://schemas.microsoft.com/office/word/2018/wordml" xmlns:w16sdtdh="http://schemas.microsoft.com/office/word/2020/wordml/sdtdatahash" xmlns:w16se="http://schemas.microsoft.com/office/word/2015/wordml/symex" mc:Ignorable="w14 w15 w16se w16cid w16 w16cex w16sdtdh">
   <w:docDefaults>
     <w:rPrDefault>
       <w:rPr>
@@ -5030,7 +4939,7 @@
       </w:pPr>
     </w:pPrDefault>
   </w:docDefaults>
-  <w:latentStyles w:defLockedState="0" w:defUIPriority="99" w:defSemiHidden="0" w:defUnhideWhenUsed="0" w:defQFormat="0" w:count="371">
+  <w:latentStyles w:defLockedState="0" w:defUIPriority="99" w:defSemiHidden="0" w:defUnhideWhenUsed="0" w:defQFormat="0" w:count="376">
     <w:lsdException w:name="Normal" w:uiPriority="0" w:qFormat="1"/>
     <w:lsdException w:name="heading 1" w:uiPriority="9" w:qFormat="1"/>
     <w:lsdException w:name="heading 2" w:semiHidden="1" w:uiPriority="9" w:unhideWhenUsed="1" w:qFormat="1"/>
@@ -5402,6 +5311,11 @@
     <w:lsdException w:name="List Table 5 Dark Accent 6" w:uiPriority="50"/>
     <w:lsdException w:name="List Table 6 Colorful Accent 6" w:uiPriority="51"/>
     <w:lsdException w:name="List Table 7 Colorful Accent 6" w:uiPriority="52"/>
+    <w:lsdException w:name="Mention" w:semiHidden="1" w:unhideWhenUsed="1"/>
+    <w:lsdException w:name="Smart Hyperlink" w:semiHidden="1" w:unhideWhenUsed="1"/>
+    <w:lsdException w:name="Hashtag" w:semiHidden="1" w:unhideWhenUsed="1"/>
+    <w:lsdException w:name="Unresolved Mention" w:semiHidden="1" w:unhideWhenUsed="1"/>
+    <w:lsdException w:name="Smart Link" w:semiHidden="1" w:unhideWhenUsed="1"/>
   </w:latentStyles>
   <w:style w:type="paragraph" w:default="1" w:styleId="Normal">
     <w:name w:val="Normal"/>

</xml_diff>

<commit_message>
completion de la Documentation IHM.docx
</commit_message>
<xml_diff>
--- a/Documentation/Documentation IHM.docx
+++ b/Documentation/Documentation IHM.docx
@@ -4861,6 +4861,8 @@
     <w:p>
       <w:pPr>
         <w:rPr>
+          <w:i/>
+          <w:iCs/>
           <w:sz w:val="24"/>
           <w:szCs w:val="24"/>
           <w:u w:val="single"/>
@@ -4868,6 +4870,38 @@
       </w:pPr>
       <w:r>
         <w:rPr>
+          <w:i/>
+          <w:iCs/>
+          <w:sz w:val="24"/>
+          <w:szCs w:val="24"/>
+          <w:u w:val="single"/>
+        </w:rPr>
+        <w:t xml:space="preserve">Partie </w:t>
+      </w:r>
+      <w:proofErr w:type="spellStart"/>
+      <w:r>
+        <w:rPr>
+          <w:i/>
+          <w:iCs/>
+          <w:sz w:val="24"/>
+          <w:szCs w:val="24"/>
+          <w:u w:val="single"/>
+        </w:rPr>
+        <w:t>MainWindow</w:t>
+      </w:r>
+      <w:proofErr w:type="spellEnd"/>
+    </w:p>
+    <w:p>
+      <w:pPr>
+        <w:rPr>
+          <w:sz w:val="24"/>
+          <w:szCs w:val="24"/>
+          <w:u w:val="single"/>
+        </w:rPr>
+      </w:pPr>
+      <w:r>
+        <w:rPr>
+          <w:noProof/>
           <w:sz w:val="24"/>
           <w:szCs w:val="24"/>
           <w:u w:val="single"/>
@@ -4921,111 +4955,210 @@
       <w:r>
         <w:t xml:space="preserve"> est la </w:t>
       </w:r>
+      <w:r>
+        <w:t>fenêtre</w:t>
+      </w:r>
+      <w:r>
+        <w:t xml:space="preserve"> d’accueil de l’application, c’est elle qui possède le Master </w:t>
+      </w:r>
       <w:proofErr w:type="spellStart"/>
       <w:r>
-        <w:t>fenetre</w:t>
+        <w:t>Detail</w:t>
       </w:r>
       <w:proofErr w:type="spellEnd"/>
       <w:r>
-        <w:t xml:space="preserve"> d’accueil de l’application, c’est elle qui possède le Master </w:t>
+        <w:t>.</w:t>
+      </w:r>
+    </w:p>
+    <w:p>
+      <w:r>
+        <w:lastRenderedPageBreak/>
+        <w:t>Elle permet de voir les différents launchers et jeux ainsi que leurs informations.</w:t>
+      </w:r>
+    </w:p>
+    <w:p>
+      <w:r>
+        <w:t xml:space="preserve">Elle peut ouvrir </w:t>
+      </w:r>
+      <w:r>
+        <w:t>les fenêtres paramètre, Ajout d’un jeu et modifier détails qui correspondent aux classes</w:t>
+      </w:r>
+      <w:r>
+        <w:t xml:space="preserve"> Paramètre</w:t>
+      </w:r>
+      <w:r>
+        <w:t xml:space="preserve">, </w:t>
       </w:r>
       <w:proofErr w:type="spellStart"/>
       <w:r>
-        <w:t>Detail</w:t>
+        <w:t>AjoutJeuWindow</w:t>
       </w:r>
       <w:proofErr w:type="spellEnd"/>
       <w:r>
+        <w:t xml:space="preserve"> et </w:t>
+      </w:r>
+      <w:proofErr w:type="spellStart"/>
+      <w:r>
+        <w:t>AjoutDetailWindow</w:t>
+      </w:r>
+      <w:proofErr w:type="spellEnd"/>
+      <w:r>
+        <w:t xml:space="preserve"> </w:t>
+      </w:r>
+      <w:r>
         <w:t>.</w:t>
       </w:r>
-    </w:p>
-    <w:p>
-      <w:r>
-        <w:t>Elle permet de voir les différents launchers et jeux ainsi que leurs informations.</w:t>
-      </w:r>
-    </w:p>
-    <w:p>
-      <w:r>
-        <w:lastRenderedPageBreak/>
-        <w:t xml:space="preserve">Elle peut ouvrir </w:t>
-      </w:r>
-      <w:r>
-        <w:t>les fenêtres paramètre, Ajout d’un jeu et modifier détails qui correspondent aux classes</w:t>
-      </w:r>
-      <w:r>
-        <w:t xml:space="preserve"> Paramètre</w:t>
-      </w:r>
+      <w:r>
+        <w:t xml:space="preserve"> </w:t>
+      </w:r>
+    </w:p>
+    <w:p>
+      <w:r>
+        <w:t xml:space="preserve">L’User Controls </w:t>
+      </w:r>
+      <w:r>
+        <w:t xml:space="preserve">possède </w:t>
+      </w:r>
+      <w:proofErr w:type="spellStart"/>
+      <w:r>
+        <w:t>MasterDetail</w:t>
+      </w:r>
+      <w:proofErr w:type="spellEnd"/>
+      <w:r>
+        <w:t xml:space="preserve"> qui permet d’afficher chaque élément dans </w:t>
+      </w:r>
+      <w:proofErr w:type="spellStart"/>
+      <w:r>
+        <w:t>MainWindow</w:t>
+      </w:r>
+      <w:proofErr w:type="spellEnd"/>
+      <w:r>
+        <w:t xml:space="preserve">. </w:t>
+      </w:r>
+      <w:proofErr w:type="spellStart"/>
+      <w:r>
+        <w:t>MasterDetail</w:t>
+      </w:r>
+      <w:proofErr w:type="spellEnd"/>
+      <w:r>
+        <w:t xml:space="preserve"> est lui-même composé de </w:t>
+      </w:r>
+      <w:proofErr w:type="spellStart"/>
+      <w:r>
+        <w:t>LauncherUC</w:t>
+      </w:r>
+      <w:proofErr w:type="spellEnd"/>
       <w:r>
         <w:t xml:space="preserve">, </w:t>
       </w:r>
       <w:proofErr w:type="spellStart"/>
       <w:r>
-        <w:t>AjoutJeuWindow</w:t>
+        <w:t>VignetteJeu</w:t>
       </w:r>
       <w:proofErr w:type="spellEnd"/>
       <w:r>
         <w:t xml:space="preserve"> et </w:t>
       </w:r>
+      <w:proofErr w:type="gramStart"/>
+      <w:r>
+        <w:t xml:space="preserve">de </w:t>
+      </w:r>
+      <w:r>
+        <w:t xml:space="preserve"> </w:t>
+      </w:r>
+      <w:r>
+        <w:t>Details</w:t>
+      </w:r>
+      <w:proofErr w:type="gramEnd"/>
+    </w:p>
+    <w:p/>
+    <w:p>
+      <w:pPr>
+        <w:rPr>
+          <w:i/>
+          <w:iCs/>
+          <w:sz w:val="24"/>
+          <w:szCs w:val="24"/>
+          <w:u w:val="single"/>
+        </w:rPr>
+      </w:pPr>
+      <w:r>
+        <w:rPr>
+          <w:i/>
+          <w:iCs/>
+          <w:sz w:val="24"/>
+          <w:szCs w:val="24"/>
+          <w:u w:val="single"/>
+        </w:rPr>
+        <w:t xml:space="preserve">Partie </w:t>
+      </w:r>
       <w:proofErr w:type="spellStart"/>
       <w:r>
-        <w:t>AjoutDetailWindow</w:t>
+        <w:rPr>
+          <w:i/>
+          <w:iCs/>
+          <w:sz w:val="24"/>
+          <w:szCs w:val="24"/>
+          <w:u w:val="single"/>
+        </w:rPr>
+        <w:t>FolderExplorerView</w:t>
       </w:r>
       <w:proofErr w:type="spellEnd"/>
-      <w:r>
-        <w:t xml:space="preserve"> </w:t>
-      </w:r>
-      <w:r>
-        <w:t>.</w:t>
-      </w:r>
+    </w:p>
+    <w:p>
+      <w:pPr>
+        <w:rPr>
+          <w:sz w:val="32"/>
+          <w:szCs w:val="32"/>
+          <w:u w:val="single"/>
+        </w:rPr>
+      </w:pPr>
+      <w:r>
+        <w:rPr>
+          <w:sz w:val="32"/>
+          <w:szCs w:val="32"/>
+          <w:u w:val="single"/>
+        </w:rPr>
+        <w:drawing>
+          <wp:inline distT="0" distB="0" distL="0" distR="0" wp14:anchorId="7ADDA383" wp14:editId="55FBA898">
+            <wp:extent cx="5760720" cy="4732655"/>
+            <wp:effectExtent l="0" t="0" r="0" b="0"/>
+            <wp:docPr id="2" name="Image 2"/>
+            <wp:cNvGraphicFramePr>
+              <a:graphicFrameLocks xmlns:a="http://schemas.openxmlformats.org/drawingml/2006/main" noChangeAspect="1"/>
+            </wp:cNvGraphicFramePr>
+            <a:graphic xmlns:a="http://schemas.openxmlformats.org/drawingml/2006/main">
+              <a:graphicData uri="http://schemas.openxmlformats.org/drawingml/2006/picture">
+                <pic:pic xmlns:pic="http://schemas.openxmlformats.org/drawingml/2006/picture">
+                  <pic:nvPicPr>
+                    <pic:cNvPr id="1" name=""/>
+                    <pic:cNvPicPr/>
+                  </pic:nvPicPr>
+                  <pic:blipFill>
+                    <a:blip r:embed="rId20"/>
+                    <a:stretch>
+                      <a:fillRect/>
+                    </a:stretch>
+                  </pic:blipFill>
+                  <pic:spPr>
+                    <a:xfrm>
+                      <a:off x="0" y="0"/>
+                      <a:ext cx="5760720" cy="4732655"/>
+                    </a:xfrm>
+                    <a:prstGeom prst="rect">
+                      <a:avLst/>
+                    </a:prstGeom>
+                  </pic:spPr>
+                </pic:pic>
+              </a:graphicData>
+            </a:graphic>
+          </wp:inline>
+        </w:drawing>
+      </w:r>
+    </w:p>
+    <w:p>
       <w:bookmarkStart w:id="0" w:name="_GoBack"/>
       <w:bookmarkEnd w:id="0"/>
-      <w:r>
-        <w:t xml:space="preserve"> </w:t>
-      </w:r>
-    </w:p>
-    <w:p>
-      <w:pPr>
-        <w:rPr>
-          <w:sz w:val="32"/>
-          <w:szCs w:val="32"/>
-          <w:u w:val="single"/>
-        </w:rPr>
-      </w:pPr>
-    </w:p>
-    <w:p>
-      <w:pPr>
-        <w:rPr>
-          <w:sz w:val="32"/>
-          <w:szCs w:val="32"/>
-          <w:u w:val="single"/>
-        </w:rPr>
-      </w:pPr>
-    </w:p>
-    <w:p>
-      <w:pPr>
-        <w:rPr>
-          <w:sz w:val="32"/>
-          <w:szCs w:val="32"/>
-          <w:u w:val="single"/>
-        </w:rPr>
-      </w:pPr>
-    </w:p>
-    <w:p>
-      <w:pPr>
-        <w:rPr>
-          <w:sz w:val="32"/>
-          <w:szCs w:val="32"/>
-          <w:u w:val="single"/>
-        </w:rPr>
-      </w:pPr>
-    </w:p>
-    <w:p>
-      <w:pPr>
-        <w:rPr>
-          <w:sz w:val="32"/>
-          <w:szCs w:val="32"/>
-          <w:u w:val="single"/>
-        </w:rPr>
-      </w:pPr>
     </w:p>
     <w:p>
       <w:pPr>
@@ -5058,6 +5191,7 @@
           <w:noProof/>
           <w:lang w:eastAsia="fr-FR"/>
         </w:rPr>
+        <w:lastRenderedPageBreak/>
         <w:drawing>
           <wp:anchor distT="0" distB="0" distL="114300" distR="114300" simplePos="0" relativeHeight="251676672" behindDoc="0" locked="0" layoutInCell="1" allowOverlap="1" wp14:anchorId="1CABD547" wp14:editId="50B4AC7E">
             <wp:simplePos x="0" y="0"/>
@@ -5082,7 +5216,7 @@
                     <pic:cNvPicPr/>
                   </pic:nvPicPr>
                   <pic:blipFill>
-                    <a:blip r:embed="rId20">
+                    <a:blip r:embed="rId21">
                       <a:extLst>
                         <a:ext uri="{28A0092B-C50C-407E-A947-70E740481C1C}">
                           <a14:useLocalDpi xmlns:a14="http://schemas.microsoft.com/office/drawing/2010/main" val="0"/>
@@ -6238,7 +6372,7 @@
 </file>
 
 <file path=customXml/itemProps1.xml><?xml version="1.0" encoding="utf-8"?>
-<ds:datastoreItem xmlns:ds="http://schemas.openxmlformats.org/officeDocument/2006/customXml" ds:itemID="{D31F86B0-3F13-488C-9DF5-436BE00B9178}">
+<ds:datastoreItem xmlns:ds="http://schemas.openxmlformats.org/officeDocument/2006/customXml" ds:itemID="{38CCCBD1-9263-43FE-8848-C15CD254B3E5}">
   <ds:schemaRefs>
     <ds:schemaRef ds:uri="http://schemas.openxmlformats.org/officeDocument/2006/bibliography"/>
   </ds:schemaRefs>

</xml_diff>

<commit_message>
update Documentation IHM.docx Ajout CloneAll() et CloneCollections() et SearchInfoForAll() supp Clone() note initialisé par defaut a "" Load et Stub ne cherche plus les données c'est le role de manager via Data Setup manager private->execute dans le constructeur renommage ExtractGameInfoFromExec->ExctractGameFromExec
</commit_message>
<xml_diff>
--- a/Documentation/Documentation IHM.docx
+++ b/Documentation/Documentation IHM.docx
@@ -1,6 +1,6 @@
 
 <file path=word/document.xml><?xml version="1.0" encoding="utf-8"?>
-<w:document xmlns:wpc="http://schemas.microsoft.com/office/word/2010/wordprocessingCanvas" xmlns:cx="http://schemas.microsoft.com/office/drawing/2014/chartex" xmlns:cx1="http://schemas.microsoft.com/office/drawing/2015/9/8/chartex" xmlns:mc="http://schemas.openxmlformats.org/markup-compatibility/2006" xmlns:o="urn:schemas-microsoft-com:office:office" xmlns:r="http://schemas.openxmlformats.org/officeDocument/2006/relationships" xmlns:m="http://schemas.openxmlformats.org/officeDocument/2006/math" xmlns:v="urn:schemas-microsoft-com:vml" xmlns:wp14="http://schemas.microsoft.com/office/word/2010/wordprocessingDrawing" xmlns:wp="http://schemas.openxmlformats.org/drawingml/2006/wordprocessingDrawing" xmlns:w10="urn:schemas-microsoft-com:office:word" xmlns:w="http://schemas.openxmlformats.org/wordprocessingml/2006/main" xmlns:w14="http://schemas.microsoft.com/office/word/2010/wordml" xmlns:w15="http://schemas.microsoft.com/office/word/2012/wordml" xmlns:w16se="http://schemas.microsoft.com/office/word/2015/wordml/symex" xmlns:wpg="http://schemas.microsoft.com/office/word/2010/wordprocessingGroup" xmlns:wpi="http://schemas.microsoft.com/office/word/2010/wordprocessingInk" xmlns:wne="http://schemas.microsoft.com/office/word/2006/wordml" xmlns:wps="http://schemas.microsoft.com/office/word/2010/wordprocessingShape" mc:Ignorable="w14 w15 w16se wp14">
+<w:document xmlns:wpc="http://schemas.microsoft.com/office/word/2010/wordprocessingCanvas" xmlns:cx="http://schemas.microsoft.com/office/drawing/2014/chartex" xmlns:cx1="http://schemas.microsoft.com/office/drawing/2015/9/8/chartex" xmlns:cx2="http://schemas.microsoft.com/office/drawing/2015/10/21/chartex" xmlns:cx3="http://schemas.microsoft.com/office/drawing/2016/5/9/chartex" xmlns:cx4="http://schemas.microsoft.com/office/drawing/2016/5/10/chartex" xmlns:cx5="http://schemas.microsoft.com/office/drawing/2016/5/11/chartex" xmlns:cx6="http://schemas.microsoft.com/office/drawing/2016/5/12/chartex" xmlns:cx7="http://schemas.microsoft.com/office/drawing/2016/5/13/chartex" xmlns:cx8="http://schemas.microsoft.com/office/drawing/2016/5/14/chartex" xmlns:mc="http://schemas.openxmlformats.org/markup-compatibility/2006" xmlns:aink="http://schemas.microsoft.com/office/drawing/2016/ink" xmlns:am3d="http://schemas.microsoft.com/office/drawing/2017/model3d" xmlns:o="urn:schemas-microsoft-com:office:office" xmlns:r="http://schemas.openxmlformats.org/officeDocument/2006/relationships" xmlns:m="http://schemas.openxmlformats.org/officeDocument/2006/math" xmlns:v="urn:schemas-microsoft-com:vml" xmlns:wp14="http://schemas.microsoft.com/office/word/2010/wordprocessingDrawing" xmlns:wp="http://schemas.openxmlformats.org/drawingml/2006/wordprocessingDrawing" xmlns:w10="urn:schemas-microsoft-com:office:word" xmlns:w="http://schemas.openxmlformats.org/wordprocessingml/2006/main" xmlns:w14="http://schemas.microsoft.com/office/word/2010/wordml" xmlns:w15="http://schemas.microsoft.com/office/word/2012/wordml" xmlns:w16cid="http://schemas.microsoft.com/office/word/2016/wordml/cid" xmlns:w16se="http://schemas.microsoft.com/office/word/2015/wordml/symex" xmlns:wpg="http://schemas.microsoft.com/office/word/2010/wordprocessingGroup" xmlns:wpi="http://schemas.microsoft.com/office/word/2010/wordprocessingInk" xmlns:wne="http://schemas.microsoft.com/office/word/2006/wordml" xmlns:wps="http://schemas.microsoft.com/office/word/2010/wordprocessingShape" mc:Ignorable="w14 w15 w16se w16cid wp14">
   <w:body>
     <w:p>
       <w:pPr>
@@ -25,7 +25,23 @@
         <w:ind w:firstLine="708"/>
       </w:pPr>
       <w:r>
-        <w:t>Pour le bien de la compréhension de ce contexte d’application, nous allons vous introduire au terme « launcher ». Un launcher est un logiciel accueillant des jeux vidéo. Il permet d’acheter des jeux, les télécharger, les mettre à jour, les désinstaller, etc… Un launcher sert donc à la gestion des jeux vidéo acheté ou obtenu par l’utilisateur. Parmi les plus connus, on peut citer : Steam, Epic Games, Uplay, Origin ou encore Riot.</w:t>
+        <w:t xml:space="preserve">Pour le bien de la compréhension de ce contexte d’application, nous allons vous introduire au terme « launcher ». Un launcher est un logiciel accueillant des jeux vidéo. Il permet d’acheter des jeux, les télécharger, les mettre à jour, les désinstaller, etc… Un launcher sert donc à la gestion des jeux vidéo acheté ou obtenu par l’utilisateur. Parmi les plus connus, on peut citer : Steam, Epic Games, </w:t>
+      </w:r>
+      <w:proofErr w:type="spellStart"/>
+      <w:r>
+        <w:t>Uplay</w:t>
+      </w:r>
+      <w:proofErr w:type="spellEnd"/>
+      <w:r>
+        <w:t xml:space="preserve">, Origin ou encore </w:t>
+      </w:r>
+      <w:proofErr w:type="spellStart"/>
+      <w:r>
+        <w:t>Riot</w:t>
+      </w:r>
+      <w:proofErr w:type="spellEnd"/>
+      <w:r>
+        <w:t>.</w:t>
       </w:r>
     </w:p>
     <w:p>
@@ -243,6 +259,7 @@
           <w:u w:val="single"/>
         </w:rPr>
       </w:pPr>
+      <w:proofErr w:type="spellStart"/>
       <w:r>
         <w:rPr>
           <w:sz w:val="32"/>
@@ -251,6 +268,7 @@
         </w:rPr>
         <w:t>Personnas</w:t>
       </w:r>
+      <w:proofErr w:type="spellEnd"/>
     </w:p>
     <w:p>
       <w:pPr>
@@ -1125,7 +1143,15 @@
                           <w:txbxContent>
                             <w:p>
                               <w:r>
-                                <w:t>Dans le cas d’un launcher sélectionné la partie Detail ressemblera à ça</w:t>
+                                <w:t xml:space="preserve">Dans le cas d’un launcher sélectionné la partie </w:t>
+                              </w:r>
+                              <w:proofErr w:type="spellStart"/>
+                              <w:r>
+                                <w:t>Detail</w:t>
+                              </w:r>
+                              <w:proofErr w:type="spellEnd"/>
+                              <w:r>
+                                <w:t xml:space="preserve"> ressemblera à ça</w:t>
                               </w:r>
                             </w:p>
                             <w:p/>
@@ -1181,16 +1207,20 @@
           <mc:Fallback>
             <w:pict>
               <v:group w14:anchorId="241D72F7" id="Groupe 23" o:spid="_x0000_s1027" style="position:absolute;margin-left:-57.85pt;margin-top:223.55pt;width:572.25pt;height:205pt;z-index:251683840" coordsize="72675,26035" o:gfxdata="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">
-                <v:shapetype id="_x0000_t202" coordsize="21600,21600" o:spt="202" path="m,l,21600r21600,l21600,xe">
-                  <v:stroke joinstyle="miter"/>
-                  <v:path gradientshapeok="t" o:connecttype="rect"/>
-                </v:shapetype>
                 <v:shape id="Zone de texte 8" o:spid="_x0000_s1028" type="#_x0000_t202" style="position:absolute;left:37846;top:698;width:34829;height:25019;visibility:visible;mso-wrap-style:square;v-text-anchor:top" o:gfxdata="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" fillcolor="white [3201]" strokeweight=".5pt">
                   <v:textbox>
                     <w:txbxContent>
                       <w:p>
                         <w:r>
-                          <w:t>Dans le cas d’un launcher sélectionné la partie Detail ressemblera à ça</w:t>
+                          <w:t xml:space="preserve">Dans le cas d’un launcher sélectionné la partie </w:t>
+                        </w:r>
+                        <w:proofErr w:type="spellStart"/>
+                        <w:r>
+                          <w:t>Detail</w:t>
+                        </w:r>
+                        <w:proofErr w:type="spellEnd"/>
+                        <w:r>
+                          <w:t xml:space="preserve"> ressemblera à ça</w:t>
                         </w:r>
                       </w:p>
                       <w:p/>
@@ -1216,9 +1246,8 @@
                   <v:path o:extrusionok="f" gradientshapeok="t" o:connecttype="rect"/>
                   <o:lock v:ext="edit" aspectratio="t"/>
                 </v:shapetype>
-                <v:shape id="Image 22" o:spid="_x0000_s1029" type="#_x0000_t75" style="position:absolute;width:37033;height:26035;visibility:visible;mso-wrap-style:square" o:gfxdata="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">
+                <v:shape id="Image 22" o:spid="_x0000_s1029" type="#_x0000_t75" style="position:absolute;width:37033;height:26035;visibility:visible;mso-wrap-style:square" o:gfxdata="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">
                   <v:imagedata r:id="rId10" o:title="Snapshot"/>
-                  <v:path arrowok="t"/>
                 </v:shape>
               </v:group>
             </w:pict>
@@ -1313,7 +1342,23 @@
                             </w:p>
                             <w:p>
                               <w:r>
-                                <w:t>A droite on retrouve la partie ‘Detail’ dans le cas d’un jeu sélectionné la partie Detail ressemblera à ça</w:t>
+                                <w:t>A droite on retrouve la partie ‘</w:t>
+                              </w:r>
+                              <w:proofErr w:type="spellStart"/>
+                              <w:r>
+                                <w:t>Detail</w:t>
+                              </w:r>
+                              <w:proofErr w:type="spellEnd"/>
+                              <w:r>
+                                <w:t xml:space="preserve">’ dans le cas d’un jeu sélectionné la partie </w:t>
+                              </w:r>
+                              <w:proofErr w:type="spellStart"/>
+                              <w:r>
+                                <w:t>Detail</w:t>
+                              </w:r>
+                              <w:proofErr w:type="spellEnd"/>
+                              <w:r>
+                                <w:t xml:space="preserve"> ressemblera à ça</w:t>
                               </w:r>
                             </w:p>
                           </w:txbxContent>
@@ -1423,9 +1468,8 @@
                     </w:txbxContent>
                   </v:textbox>
                 </v:shape>
-                <v:shape id="Image 12" o:spid="_x0000_s1032" type="#_x0000_t75" style="position:absolute;width:34950;height:24574;visibility:visible;mso-wrap-style:square" o:gfxdata="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">
+                <v:shape id="Image 12" o:spid="_x0000_s1032" type="#_x0000_t75" style="position:absolute;width:34950;height:24574;visibility:visible;mso-wrap-style:square" o:gfxdata="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">
                   <v:imagedata r:id="rId12" o:title="Snapshot"/>
-                  <v:path arrowok="t"/>
                 </v:shape>
               </v:group>
             </w:pict>
@@ -1642,9 +1686,8 @@
                     </w:txbxContent>
                   </v:textbox>
                 </v:shape>
-                <v:shape id="Image 27" o:spid="_x0000_s1035" type="#_x0000_t75" style="position:absolute;top:136;width:35636;height:20123;visibility:visible;mso-wrap-style:square" o:gfxdata="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">
+                <v:shape id="Image 27" o:spid="_x0000_s1035" type="#_x0000_t75" style="position:absolute;top:136;width:35636;height:20123;visibility:visible;mso-wrap-style:square" o:gfxdata="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">
                   <v:imagedata r:id="rId14" o:title="Snapshot"/>
-                  <v:path arrowok="t"/>
                 </v:shape>
               </v:group>
             </w:pict>
@@ -2500,14 +2543,25 @@
           <w:szCs w:val="22"/>
         </w:rPr>
       </w:pPr>
-      <w:r>
-        <w:rPr>
-          <w:rFonts w:asciiTheme="minorHAnsi" w:hAnsiTheme="minorHAnsi" w:cstheme="minorHAnsi"/>
-          <w:color w:val="000000"/>
-          <w:sz w:val="22"/>
-          <w:szCs w:val="22"/>
-        </w:rPr>
-        <w:t>le système affiche les jeux correspondant à la recherche</w:t>
+      <w:proofErr w:type="gramStart"/>
+      <w:r>
+        <w:rPr>
+          <w:rFonts w:asciiTheme="minorHAnsi" w:hAnsiTheme="minorHAnsi" w:cstheme="minorHAnsi"/>
+          <w:color w:val="000000"/>
+          <w:sz w:val="22"/>
+          <w:szCs w:val="22"/>
+        </w:rPr>
+        <w:t>le</w:t>
+      </w:r>
+      <w:proofErr w:type="gramEnd"/>
+      <w:r>
+        <w:rPr>
+          <w:rFonts w:asciiTheme="minorHAnsi" w:hAnsiTheme="minorHAnsi" w:cstheme="minorHAnsi"/>
+          <w:color w:val="000000"/>
+          <w:sz w:val="22"/>
+          <w:szCs w:val="22"/>
+        </w:rPr>
+        <w:t xml:space="preserve"> système affiche les jeux correspondant à la recherche</w:t>
       </w:r>
     </w:p>
     <w:p>
@@ -3642,7 +3696,27 @@
           <w:sz w:val="22"/>
           <w:szCs w:val="22"/>
         </w:rPr>
-        <w:t>1. le système affiche la page pour ajouter un jeu</w:t>
+        <w:t xml:space="preserve">1. </w:t>
+      </w:r>
+      <w:proofErr w:type="gramStart"/>
+      <w:r>
+        <w:rPr>
+          <w:rFonts w:asciiTheme="minorHAnsi" w:hAnsiTheme="minorHAnsi" w:cstheme="minorHAnsi"/>
+          <w:color w:val="000000"/>
+          <w:sz w:val="22"/>
+          <w:szCs w:val="22"/>
+        </w:rPr>
+        <w:t>le</w:t>
+      </w:r>
+      <w:proofErr w:type="gramEnd"/>
+      <w:r>
+        <w:rPr>
+          <w:rFonts w:asciiTheme="minorHAnsi" w:hAnsiTheme="minorHAnsi" w:cstheme="minorHAnsi"/>
+          <w:color w:val="000000"/>
+          <w:sz w:val="22"/>
+          <w:szCs w:val="22"/>
+        </w:rPr>
+        <w:t xml:space="preserve"> système affiche la page pour ajouter un jeu</w:t>
       </w:r>
     </w:p>
     <w:p>
@@ -3702,7 +3776,27 @@
           <w:sz w:val="22"/>
           <w:szCs w:val="22"/>
         </w:rPr>
-        <w:t>2. le système ajoute le jeu à l’application</w:t>
+        <w:t xml:space="preserve">2. </w:t>
+      </w:r>
+      <w:proofErr w:type="gramStart"/>
+      <w:r>
+        <w:rPr>
+          <w:rFonts w:asciiTheme="minorHAnsi" w:hAnsiTheme="minorHAnsi" w:cstheme="minorHAnsi"/>
+          <w:color w:val="000000"/>
+          <w:sz w:val="22"/>
+          <w:szCs w:val="22"/>
+        </w:rPr>
+        <w:t>le</w:t>
+      </w:r>
+      <w:proofErr w:type="gramEnd"/>
+      <w:r>
+        <w:rPr>
+          <w:rFonts w:asciiTheme="minorHAnsi" w:hAnsiTheme="minorHAnsi" w:cstheme="minorHAnsi"/>
+          <w:color w:val="000000"/>
+          <w:sz w:val="22"/>
+          <w:szCs w:val="22"/>
+        </w:rPr>
+        <w:t xml:space="preserve"> système ajoute le jeu à l’application</w:t>
       </w:r>
     </w:p>
     <w:p>
@@ -3740,8 +3834,19 @@
           <w:sz w:val="22"/>
           <w:szCs w:val="22"/>
         </w:rPr>
-        <w:t>nario alternatif:</w:t>
-      </w:r>
+        <w:t xml:space="preserve">nario </w:t>
+      </w:r>
+      <w:proofErr w:type="gramStart"/>
+      <w:r>
+        <w:rPr>
+          <w:rFonts w:asciiTheme="minorHAnsi" w:hAnsiTheme="minorHAnsi" w:cstheme="minorHAnsi"/>
+          <w:color w:val="000000"/>
+          <w:sz w:val="22"/>
+          <w:szCs w:val="22"/>
+        </w:rPr>
+        <w:t>alternatif:</w:t>
+      </w:r>
+      <w:proofErr w:type="gramEnd"/>
     </w:p>
     <w:p>
       <w:pPr>
@@ -3897,7 +4002,27 @@
           <w:sz w:val="22"/>
           <w:szCs w:val="22"/>
         </w:rPr>
-        <w:t xml:space="preserve"> l’utilisateur entre le chemin du dossier</w:t>
+        <w:t xml:space="preserve"> </w:t>
+      </w:r>
+      <w:proofErr w:type="gramStart"/>
+      <w:r>
+        <w:rPr>
+          <w:rFonts w:asciiTheme="minorHAnsi" w:hAnsiTheme="minorHAnsi" w:cstheme="minorHAnsi"/>
+          <w:color w:val="000000"/>
+          <w:sz w:val="22"/>
+          <w:szCs w:val="22"/>
+        </w:rPr>
+        <w:t>l’utilisateur</w:t>
+      </w:r>
+      <w:proofErr w:type="gramEnd"/>
+      <w:r>
+        <w:rPr>
+          <w:rFonts w:asciiTheme="minorHAnsi" w:hAnsiTheme="minorHAnsi" w:cstheme="minorHAnsi"/>
+          <w:color w:val="000000"/>
+          <w:sz w:val="22"/>
+          <w:szCs w:val="22"/>
+        </w:rPr>
+        <w:t xml:space="preserve"> entre le chemin du dossier</w:t>
       </w:r>
     </w:p>
     <w:p>
@@ -3927,7 +4052,27 @@
           <w:sz w:val="22"/>
           <w:szCs w:val="22"/>
         </w:rPr>
-        <w:t>1. le système recherche des nouveaux jeux</w:t>
+        <w:t xml:space="preserve">1. </w:t>
+      </w:r>
+      <w:proofErr w:type="gramStart"/>
+      <w:r>
+        <w:rPr>
+          <w:rFonts w:asciiTheme="minorHAnsi" w:hAnsiTheme="minorHAnsi" w:cstheme="minorHAnsi"/>
+          <w:color w:val="000000"/>
+          <w:sz w:val="22"/>
+          <w:szCs w:val="22"/>
+        </w:rPr>
+        <w:t>le</w:t>
+      </w:r>
+      <w:proofErr w:type="gramEnd"/>
+      <w:r>
+        <w:rPr>
+          <w:rFonts w:asciiTheme="minorHAnsi" w:hAnsiTheme="minorHAnsi" w:cstheme="minorHAnsi"/>
+          <w:color w:val="000000"/>
+          <w:sz w:val="22"/>
+          <w:szCs w:val="22"/>
+        </w:rPr>
+        <w:t xml:space="preserve"> système recherche des nouveaux jeux</w:t>
       </w:r>
     </w:p>
     <w:p>
@@ -4042,7 +4187,27 @@
           <w:sz w:val="22"/>
           <w:szCs w:val="22"/>
         </w:rPr>
-        <w:t xml:space="preserve"> l’utilisateur sélectionne un chemin du dossier</w:t>
+        <w:t xml:space="preserve"> </w:t>
+      </w:r>
+      <w:proofErr w:type="gramStart"/>
+      <w:r>
+        <w:rPr>
+          <w:rFonts w:asciiTheme="minorHAnsi" w:hAnsiTheme="minorHAnsi" w:cstheme="minorHAnsi"/>
+          <w:color w:val="000000"/>
+          <w:sz w:val="22"/>
+          <w:szCs w:val="22"/>
+        </w:rPr>
+        <w:t>l’utilisateur</w:t>
+      </w:r>
+      <w:proofErr w:type="gramEnd"/>
+      <w:r>
+        <w:rPr>
+          <w:rFonts w:asciiTheme="minorHAnsi" w:hAnsiTheme="minorHAnsi" w:cstheme="minorHAnsi"/>
+          <w:color w:val="000000"/>
+          <w:sz w:val="22"/>
+          <w:szCs w:val="22"/>
+        </w:rPr>
+        <w:t xml:space="preserve"> sélectionne un chemin du dossier</w:t>
       </w:r>
     </w:p>
     <w:p>
@@ -4060,6 +4225,7 @@
           <w:szCs w:val="22"/>
         </w:rPr>
       </w:pPr>
+      <w:proofErr w:type="gramStart"/>
       <w:r>
         <w:rPr>
           <w:rFonts w:asciiTheme="minorHAnsi" w:hAnsiTheme="minorHAnsi" w:cstheme="minorHAnsi"/>
@@ -4068,12 +4234,10 @@
           <w:sz w:val="22"/>
           <w:szCs w:val="22"/>
         </w:rPr>
-        <w:t>le système supprime le chemin de recherche de l’application</w:t>
-      </w:r>
-    </w:p>
-    <w:p>
-      <w:pPr>
-        <w:pStyle w:val="Standard"/>
+        <w:t>le</w:t>
+      </w:r>
+      <w:proofErr w:type="gramEnd"/>
+      <w:r>
         <w:rPr>
           <w:rFonts w:asciiTheme="minorHAnsi" w:hAnsiTheme="minorHAnsi" w:cstheme="minorHAnsi"/>
           <w:bCs/>
@@ -4081,7 +4245,8 @@
           <w:sz w:val="22"/>
           <w:szCs w:val="22"/>
         </w:rPr>
-      </w:pPr>
+        <w:t xml:space="preserve"> système supprime le chemin de recherche de l’application</w:t>
+      </w:r>
     </w:p>
     <w:p>
       <w:pPr>
@@ -4097,6 +4262,18 @@
     </w:p>
     <w:p>
       <w:pPr>
+        <w:pStyle w:val="Standard"/>
+        <w:rPr>
+          <w:rFonts w:asciiTheme="minorHAnsi" w:hAnsiTheme="minorHAnsi" w:cstheme="minorHAnsi"/>
+          <w:bCs/>
+          <w:color w:val="000000"/>
+          <w:sz w:val="22"/>
+          <w:szCs w:val="22"/>
+        </w:rPr>
+      </w:pPr>
+    </w:p>
+    <w:p>
+      <w:pPr>
         <w:rPr>
           <w:sz w:val="32"/>
           <w:szCs w:val="32"/>
@@ -4154,54 +4331,82 @@
           <w:rFonts w:cstheme="minorHAnsi"/>
           <w:color w:val="000000"/>
         </w:rPr>
-        <w:t>Les boutons non libellés sont des images avec un symbole reconnaissable par tous tel qu’une roue cranté pour les paramètres.</w:t>
-      </w:r>
-    </w:p>
-    <w:p>
-      <w:pPr>
-        <w:rPr>
-          <w:rFonts w:cstheme="minorHAnsi"/>
-          <w:color w:val="000000"/>
-        </w:rPr>
-      </w:pPr>
-      <w:r>
-        <w:rPr>
-          <w:rFonts w:cstheme="minorHAnsi"/>
-          <w:color w:val="000000"/>
-        </w:rPr>
-        <w:t xml:space="preserve">Nous avons aussi veillé à ce que le bouton annuler soit le bouton de droite, et le bouton de validation </w:t>
-      </w:r>
-      <w:r>
-        <w:rPr>
-          <w:rFonts w:cstheme="minorHAnsi"/>
-          <w:color w:val="000000"/>
-        </w:rPr>
-        <w:t>à</w:t>
-      </w:r>
-      <w:r>
-        <w:rPr>
-          <w:rFonts w:cstheme="minorHAnsi"/>
-          <w:color w:val="000000"/>
-        </w:rPr>
-        <w:t xml:space="preserve"> gauche. </w:t>
-      </w:r>
-    </w:p>
-    <w:p>
-      <w:pPr>
-        <w:rPr>
-          <w:rFonts w:cstheme="minorHAnsi"/>
-          <w:color w:val="000000"/>
-        </w:rPr>
-      </w:pPr>
-      <w:r>
-        <w:rPr>
-          <w:rFonts w:cstheme="minorHAnsi"/>
-          <w:color w:val="000000"/>
-        </w:rPr>
-        <w:t>Nous avons aussi permis la navigation au clavier (tab et flèche directionnel ainsi que quelque raccourci clavier, d’autres arriverons par la suite)</w:t>
+        <w:t xml:space="preserve">Les boutons non libellés sont des images avec un symbole reconnaissable par tous tel </w:t>
       </w:r>
       <w:bookmarkStart w:id="0" w:name="_GoBack"/>
       <w:bookmarkEnd w:id="0"/>
+      <w:r>
+        <w:rPr>
+          <w:rFonts w:cstheme="minorHAnsi"/>
+          <w:color w:val="000000"/>
+        </w:rPr>
+        <w:t>qu’une roue crantée</w:t>
+      </w:r>
+      <w:r>
+        <w:rPr>
+          <w:rFonts w:cstheme="minorHAnsi"/>
+          <w:color w:val="000000"/>
+        </w:rPr>
+        <w:t xml:space="preserve"> pour les paramètres.</w:t>
+      </w:r>
+    </w:p>
+    <w:p>
+      <w:pPr>
+        <w:rPr>
+          <w:rFonts w:cstheme="minorHAnsi"/>
+          <w:color w:val="000000"/>
+        </w:rPr>
+      </w:pPr>
+      <w:r>
+        <w:rPr>
+          <w:rFonts w:cstheme="minorHAnsi"/>
+          <w:color w:val="000000"/>
+        </w:rPr>
+        <w:t xml:space="preserve">Nous avons aussi veillé à ce que le bouton annuler soit le bouton de droite, et le bouton de validation </w:t>
+      </w:r>
+      <w:r>
+        <w:rPr>
+          <w:rFonts w:cstheme="minorHAnsi"/>
+          <w:color w:val="000000"/>
+        </w:rPr>
+        <w:t>à</w:t>
+      </w:r>
+      <w:r>
+        <w:rPr>
+          <w:rFonts w:cstheme="minorHAnsi"/>
+          <w:color w:val="000000"/>
+        </w:rPr>
+        <w:t xml:space="preserve"> gauche. </w:t>
+      </w:r>
+    </w:p>
+    <w:p>
+      <w:pPr>
+        <w:rPr>
+          <w:rFonts w:cstheme="minorHAnsi"/>
+          <w:color w:val="000000"/>
+        </w:rPr>
+      </w:pPr>
+      <w:r>
+        <w:rPr>
+          <w:rFonts w:cstheme="minorHAnsi"/>
+          <w:color w:val="000000"/>
+        </w:rPr>
+        <w:t xml:space="preserve">Nous avons aussi permis la navigation au clavier (tab et </w:t>
+      </w:r>
+      <w:r>
+        <w:rPr>
+          <w:rFonts w:cstheme="minorHAnsi"/>
+          <w:color w:val="000000"/>
+        </w:rPr>
+        <w:t>flèche directionnelle</w:t>
+      </w:r>
+      <w:r>
+        <w:rPr>
+          <w:rFonts w:cstheme="minorHAnsi"/>
+          <w:color w:val="000000"/>
+        </w:rPr>
+        <w:t xml:space="preserve"> ainsi que quelque raccourci clavier, d’autres arriverons par la suite)</w:t>
+      </w:r>
     </w:p>
     <w:p>
       <w:pPr>
@@ -4312,7 +4517,7 @@
 </file>
 
 <file path=word/numbering.xml><?xml version="1.0" encoding="utf-8"?>
-<w:numbering xmlns:wpc="http://schemas.microsoft.com/office/word/2010/wordprocessingCanvas" xmlns:cx="http://schemas.microsoft.com/office/drawing/2014/chartex" xmlns:cx1="http://schemas.microsoft.com/office/drawing/2015/9/8/chartex" xmlns:mc="http://schemas.openxmlformats.org/markup-compatibility/2006" xmlns:o="urn:schemas-microsoft-com:office:office" xmlns:r="http://schemas.openxmlformats.org/officeDocument/2006/relationships" xmlns:m="http://schemas.openxmlformats.org/officeDocument/2006/math" xmlns:v="urn:schemas-microsoft-com:vml" xmlns:wp14="http://schemas.microsoft.com/office/word/2010/wordprocessingDrawing" xmlns:wp="http://schemas.openxmlformats.org/drawingml/2006/wordprocessingDrawing" xmlns:w10="urn:schemas-microsoft-com:office:word" xmlns:w="http://schemas.openxmlformats.org/wordprocessingml/2006/main" xmlns:w14="http://schemas.microsoft.com/office/word/2010/wordml" xmlns:w15="http://schemas.microsoft.com/office/word/2012/wordml" xmlns:w16se="http://schemas.microsoft.com/office/word/2015/wordml/symex" xmlns:wpg="http://schemas.microsoft.com/office/word/2010/wordprocessingGroup" xmlns:wpi="http://schemas.microsoft.com/office/word/2010/wordprocessingInk" xmlns:wne="http://schemas.microsoft.com/office/word/2006/wordml" xmlns:wps="http://schemas.microsoft.com/office/word/2010/wordprocessingShape" mc:Ignorable="w14 w15 w16se wp14">
+<w:numbering xmlns:wpc="http://schemas.microsoft.com/office/word/2010/wordprocessingCanvas" xmlns:cx="http://schemas.microsoft.com/office/drawing/2014/chartex" xmlns:cx1="http://schemas.microsoft.com/office/drawing/2015/9/8/chartex" xmlns:cx2="http://schemas.microsoft.com/office/drawing/2015/10/21/chartex" xmlns:cx3="http://schemas.microsoft.com/office/drawing/2016/5/9/chartex" xmlns:cx4="http://schemas.microsoft.com/office/drawing/2016/5/10/chartex" xmlns:cx5="http://schemas.microsoft.com/office/drawing/2016/5/11/chartex" xmlns:cx6="http://schemas.microsoft.com/office/drawing/2016/5/12/chartex" xmlns:cx7="http://schemas.microsoft.com/office/drawing/2016/5/13/chartex" xmlns:cx8="http://schemas.microsoft.com/office/drawing/2016/5/14/chartex" xmlns:mc="http://schemas.openxmlformats.org/markup-compatibility/2006" xmlns:aink="http://schemas.microsoft.com/office/drawing/2016/ink" xmlns:am3d="http://schemas.microsoft.com/office/drawing/2017/model3d" xmlns:o="urn:schemas-microsoft-com:office:office" xmlns:r="http://schemas.openxmlformats.org/officeDocument/2006/relationships" xmlns:m="http://schemas.openxmlformats.org/officeDocument/2006/math" xmlns:v="urn:schemas-microsoft-com:vml" xmlns:wp14="http://schemas.microsoft.com/office/word/2010/wordprocessingDrawing" xmlns:wp="http://schemas.openxmlformats.org/drawingml/2006/wordprocessingDrawing" xmlns:w10="urn:schemas-microsoft-com:office:word" xmlns:w="http://schemas.openxmlformats.org/wordprocessingml/2006/main" xmlns:w14="http://schemas.microsoft.com/office/word/2010/wordml" xmlns:w15="http://schemas.microsoft.com/office/word/2012/wordml" xmlns:w16cid="http://schemas.microsoft.com/office/word/2016/wordml/cid" xmlns:w16se="http://schemas.microsoft.com/office/word/2015/wordml/symex" xmlns:wpg="http://schemas.microsoft.com/office/word/2010/wordprocessingGroup" xmlns:wpi="http://schemas.microsoft.com/office/word/2010/wordprocessingInk" xmlns:wne="http://schemas.microsoft.com/office/word/2006/wordml" xmlns:wps="http://schemas.microsoft.com/office/word/2010/wordprocessingShape" mc:Ignorable="w14 w15 w16se w16cid wp14">
   <w:abstractNum w:abstractNumId="0" w15:restartNumberingAfterBreak="0">
     <w:nsid w:val="21C947B7"/>
     <w:multiLevelType w:val="multilevel"/>
@@ -4649,7 +4854,7 @@
 </file>
 
 <file path=word/styles.xml><?xml version="1.0" encoding="utf-8"?>
-<w:styles xmlns:mc="http://schemas.openxmlformats.org/markup-compatibility/2006" xmlns:r="http://schemas.openxmlformats.org/officeDocument/2006/relationships" xmlns:w="http://schemas.openxmlformats.org/wordprocessingml/2006/main" xmlns:w14="http://schemas.microsoft.com/office/word/2010/wordml" xmlns:w15="http://schemas.microsoft.com/office/word/2012/wordml" xmlns:w16se="http://schemas.microsoft.com/office/word/2015/wordml/symex" mc:Ignorable="w14 w15 w16se">
+<w:styles xmlns:mc="http://schemas.openxmlformats.org/markup-compatibility/2006" xmlns:r="http://schemas.openxmlformats.org/officeDocument/2006/relationships" xmlns:w="http://schemas.openxmlformats.org/wordprocessingml/2006/main" xmlns:w14="http://schemas.microsoft.com/office/word/2010/wordml" xmlns:w15="http://schemas.microsoft.com/office/word/2012/wordml" xmlns:w16cid="http://schemas.microsoft.com/office/word/2016/wordml/cid" xmlns:w16se="http://schemas.microsoft.com/office/word/2015/wordml/symex" mc:Ignorable="w14 w15 w16se w16cid">
   <w:docDefaults>
     <w:rPrDefault>
       <w:rPr>
@@ -4665,7 +4870,7 @@
       </w:pPr>
     </w:pPrDefault>
   </w:docDefaults>
-  <w:latentStyles w:defLockedState="0" w:defUIPriority="99" w:defSemiHidden="0" w:defUnhideWhenUsed="0" w:defQFormat="0" w:count="371">
+  <w:latentStyles w:defLockedState="0" w:defUIPriority="99" w:defSemiHidden="0" w:defUnhideWhenUsed="0" w:defQFormat="0" w:count="375">
     <w:lsdException w:name="Normal" w:uiPriority="0" w:qFormat="1"/>
     <w:lsdException w:name="heading 1" w:uiPriority="9" w:qFormat="1"/>
     <w:lsdException w:name="heading 2" w:semiHidden="1" w:uiPriority="9" w:unhideWhenUsed="1" w:qFormat="1"/>
@@ -4771,7 +4976,6 @@
     <w:lsdException w:name="HTML Sample" w:semiHidden="1" w:unhideWhenUsed="1"/>
     <w:lsdException w:name="HTML Typewriter" w:semiHidden="1" w:unhideWhenUsed="1"/>
     <w:lsdException w:name="HTML Variable" w:semiHidden="1" w:unhideWhenUsed="1"/>
-    <w:lsdException w:name="Normal Table" w:semiHidden="1" w:unhideWhenUsed="1"/>
     <w:lsdException w:name="annotation subject" w:semiHidden="1" w:unhideWhenUsed="1"/>
     <w:lsdException w:name="No List" w:semiHidden="1" w:unhideWhenUsed="1"/>
     <w:lsdException w:name="Outline List 1" w:semiHidden="1" w:unhideWhenUsed="1"/>
@@ -4815,10 +5019,8 @@
     <w:lsdException w:name="Table Elegant" w:semiHidden="1" w:unhideWhenUsed="1"/>
     <w:lsdException w:name="Table Professional" w:semiHidden="1" w:unhideWhenUsed="1"/>
     <w:lsdException w:name="Table Subtle 1" w:semiHidden="1" w:unhideWhenUsed="1"/>
-    <w:lsdException w:name="Table Subtle 2" w:semiHidden="1" w:unhideWhenUsed="1"/>
     <w:lsdException w:name="Table Web 1" w:semiHidden="1" w:unhideWhenUsed="1"/>
     <w:lsdException w:name="Table Web 2" w:semiHidden="1" w:unhideWhenUsed="1"/>
-    <w:lsdException w:name="Table Web 3" w:semiHidden="1" w:unhideWhenUsed="1"/>
     <w:lsdException w:name="Balloon Text" w:semiHidden="1" w:unhideWhenUsed="1"/>
     <w:lsdException w:name="Table Grid" w:uiPriority="39"/>
     <w:lsdException w:name="Table Theme" w:semiHidden="1" w:unhideWhenUsed="1"/>
@@ -5037,6 +5239,10 @@
     <w:lsdException w:name="List Table 5 Dark Accent 6" w:uiPriority="50"/>
     <w:lsdException w:name="List Table 6 Colorful Accent 6" w:uiPriority="51"/>
     <w:lsdException w:name="List Table 7 Colorful Accent 6" w:uiPriority="52"/>
+    <w:lsdException w:name="Mention" w:semiHidden="1" w:unhideWhenUsed="1"/>
+    <w:lsdException w:name="Smart Hyperlink" w:semiHidden="1" w:unhideWhenUsed="1"/>
+    <w:lsdException w:name="Hashtag" w:semiHidden="1" w:unhideWhenUsed="1"/>
+    <w:lsdException w:name="Unresolved Mention" w:semiHidden="1" w:unhideWhenUsed="1"/>
   </w:latentStyles>
   <w:style w:type="paragraph" w:default="1" w:styleId="Normal">
     <w:name w:val="Normal"/>
@@ -5356,7 +5562,7 @@
 </file>
 
 <file path=customXml/itemProps1.xml><?xml version="1.0" encoding="utf-8"?>
-<ds:datastoreItem xmlns:ds="http://schemas.openxmlformats.org/officeDocument/2006/customXml" ds:itemID="{9E922293-A930-47E7-BFDF-2099CD492B16}">
+<ds:datastoreItem xmlns:ds="http://schemas.openxmlformats.org/officeDocument/2006/customXml" ds:itemID="{9833E84F-694F-41A4-A1A1-9FB1930C699E}">
   <ds:schemaRefs>
     <ds:schemaRef ds:uri="http://schemas.openxmlformats.org/officeDocument/2006/bibliography"/>
   </ds:schemaRefs>

</xml_diff>